<commit_message>
Mis à jour API et rapport de stage
</commit_message>
<xml_diff>
--- a/rapports de stage/Rapport de stage _ Eric M Kandja.docx
+++ b/rapports de stage/Rapport de stage _ Eric M Kandja.docx
@@ -1975,40 +1975,13 @@
         <w:rPr>
           <w:lang w:val="fr-CA"/>
         </w:rPr>
-        <w:t xml:space="preserve"> Ils devront donc collaborer et se repartir le travail afin de mener à bien le projet.</w:t>
-      </w:r>
-    </w:p>
-    <w:p>
-      <w:pPr>
-        <w:rPr>
-          <w:lang w:val="fr-CA"/>
-        </w:rPr>
-      </w:pPr>
-      <w:r>
-        <w:rPr>
-          <w:lang w:val="fr-CA"/>
-        </w:rPr>
-        <w:t xml:space="preserve">Pour ce qui concerne mon coéquipier et moi, nous avons choisi de travailler notre projet en </w:t>
-      </w:r>
-      <w:proofErr w:type="spellStart"/>
-      <w:r>
-        <w:rPr>
-          <w:lang w:val="fr-CA"/>
-        </w:rPr>
-        <w:t>React</w:t>
-      </w:r>
-      <w:proofErr w:type="spellEnd"/>
+        <w:t xml:space="preserve"> Ils devront donc collaborer et se repartir le travail afin de mener à bien le projet</w:t>
+      </w:r>
       <w:r>
         <w:rPr>
           <w:lang w:val="fr-CA"/>
         </w:rPr>
         <w:t>.</w:t>
-      </w:r>
-      <w:r>
-        <w:rPr>
-          <w:lang w:val="fr-CA"/>
-        </w:rPr>
-        <w:t xml:space="preserve"> Aucune raison ne justifie ce choix particulier, nous aurions pu aussi le faire dans les autres langages.</w:t>
       </w:r>
     </w:p>
     <w:p>
@@ -2178,33 +2151,33 @@
         <w:rPr>
           <w:lang w:val="fr-CA"/>
         </w:rPr>
+        <w:t>Metronic</w:t>
+      </w:r>
+      <w:proofErr w:type="spellEnd"/>
+      <w:r>
+        <w:rPr>
+          <w:lang w:val="fr-CA"/>
+        </w:rPr>
+        <w:t xml:space="preserve"> convient à plusieurs types d’applications web. Outre les tableaux de bord d’administration, on peut aussi l’utiliser avec les serveurs de commerce électronique, les CRM, les CMS</w:t>
+      </w:r>
+      <w:r>
+        <w:rPr>
+          <w:lang w:val="fr-CA"/>
+        </w:rPr>
+        <w:t xml:space="preserve"> et les SAAS.</w:t>
+      </w:r>
+    </w:p>
+    <w:p>
+      <w:pPr>
+        <w:rPr>
+          <w:lang w:val="fr-CA"/>
+        </w:rPr>
+      </w:pPr>
+      <w:r>
+        <w:rPr>
+          <w:lang w:val="fr-CA"/>
+        </w:rPr>
         <w:lastRenderedPageBreak/>
-        <w:t>Metronic</w:t>
-      </w:r>
-      <w:proofErr w:type="spellEnd"/>
-      <w:r>
-        <w:rPr>
-          <w:lang w:val="fr-CA"/>
-        </w:rPr>
-        <w:t xml:space="preserve"> convient à plusieurs types d’applications web. Outre les tableaux de bord d’administration, on peut aussi l’utiliser avec les serveurs de commerce électronique, les CRM, les CMS</w:t>
-      </w:r>
-      <w:r>
-        <w:rPr>
-          <w:lang w:val="fr-CA"/>
-        </w:rPr>
-        <w:t xml:space="preserve"> et les SAAS.</w:t>
-      </w:r>
-    </w:p>
-    <w:p>
-      <w:pPr>
-        <w:rPr>
-          <w:lang w:val="fr-CA"/>
-        </w:rPr>
-      </w:pPr>
-      <w:r>
-        <w:rPr>
-          <w:lang w:val="fr-CA"/>
-        </w:rPr>
         <w:t xml:space="preserve">Voici quelques avantages d’utiliser </w:t>
       </w:r>
       <w:proofErr w:type="spellStart"/>
@@ -2446,19 +2419,6 @@
     </w:p>
     <w:p>
       <w:pPr>
-        <w:rPr>
-          <w:lang w:val="fr-CA"/>
-        </w:rPr>
-      </w:pPr>
-      <w:r>
-        <w:rPr>
-          <w:lang w:val="fr-CA"/>
-        </w:rPr>
-        <w:t>Communication</w:t>
-      </w:r>
-    </w:p>
-    <w:p>
-      <w:pPr>
         <w:pStyle w:val="Paragraphedeliste"/>
         <w:numPr>
           <w:ilvl w:val="0"/>
@@ -2472,6 +2432,37 @@
         <w:rPr>
           <w:lang w:val="fr-CA"/>
         </w:rPr>
+        <w:t>Prototypage et design UI : Adobe XD</w:t>
+      </w:r>
+    </w:p>
+    <w:p>
+      <w:pPr>
+        <w:rPr>
+          <w:lang w:val="fr-CA"/>
+        </w:rPr>
+      </w:pPr>
+      <w:r>
+        <w:rPr>
+          <w:lang w:val="fr-CA"/>
+        </w:rPr>
+        <w:t>Communication</w:t>
+      </w:r>
+    </w:p>
+    <w:p>
+      <w:pPr>
+        <w:pStyle w:val="Paragraphedeliste"/>
+        <w:numPr>
+          <w:ilvl w:val="0"/>
+          <w:numId w:val="8"/>
+        </w:numPr>
+        <w:rPr>
+          <w:lang w:val="fr-CA"/>
+        </w:rPr>
+      </w:pPr>
+      <w:r>
+        <w:rPr>
+          <w:lang w:val="fr-CA"/>
+        </w:rPr>
         <w:t xml:space="preserve">Discord et </w:t>
       </w:r>
       <w:proofErr w:type="spellStart"/>
@@ -2551,26 +2542,2075 @@
         <w:rPr>
           <w:lang w:val="fr-CA"/>
         </w:rPr>
-        <w:t xml:space="preserve"> Le but de </w:t>
-      </w:r>
+        <w:t xml:space="preserve"> Le but de ses rencontre</w:t>
+      </w:r>
+      <w:r>
+        <w:rPr>
+          <w:lang w:val="fr-CA"/>
+        </w:rPr>
+        <w:t>s est de mettre en commun le travail réalisé et de se fixer des objectifs pour la suite</w:t>
+      </w:r>
+      <w:r>
+        <w:rPr>
+          <w:lang w:val="fr-CA"/>
+        </w:rPr>
+        <w:t>, avec la répartition de tâches.</w:t>
+      </w:r>
+    </w:p>
+    <w:p>
+      <w:pPr>
+        <w:pStyle w:val="Titre2"/>
+        <w:rPr>
+          <w:lang w:val="fr-CA"/>
+        </w:rPr>
+      </w:pPr>
       <w:r>
         <w:rPr>
           <w:lang w:val="fr-CA"/>
         </w:rPr>
         <w:lastRenderedPageBreak/>
-        <w:t>ses rencontre</w:t>
-      </w:r>
-      <w:r>
-        <w:rPr>
-          <w:lang w:val="fr-CA"/>
-        </w:rPr>
-        <w:t>s est de mettre en commun le travail réalisé et de se fixer des objectifs pour la suite</w:t>
-      </w:r>
-      <w:r>
-        <w:rPr>
-          <w:lang w:val="fr-CA"/>
-        </w:rPr>
-        <w:t>, avec la répartition de tâches.</w:t>
+        <w:t>Méthodologie du travail</w:t>
+      </w:r>
+      <w:r>
+        <w:rPr>
+          <w:lang w:val="fr-CA"/>
+        </w:rPr>
+        <w:t xml:space="preserve"> adopté</w:t>
+      </w:r>
+    </w:p>
+    <w:p>
+      <w:pPr>
+        <w:rPr>
+          <w:lang w:val="fr-CA"/>
+        </w:rPr>
+      </w:pPr>
+      <w:r>
+        <w:rPr>
+          <w:lang w:val="fr-CA"/>
+        </w:rPr>
+        <w:t>Le premier contact avec les coordonnateurs de stage a permis de définir les grandes lignes de notre stage. Après concertation au sein de notre équipe, nous avions pris les décisions suivantes :</w:t>
+      </w:r>
+    </w:p>
+    <w:p>
+      <w:pPr>
+        <w:pStyle w:val="Paragraphedeliste"/>
+        <w:numPr>
+          <w:ilvl w:val="0"/>
+          <w:numId w:val="16"/>
+        </w:numPr>
+        <w:rPr>
+          <w:lang w:val="fr-CA"/>
+        </w:rPr>
+      </w:pPr>
+      <w:r>
+        <w:rPr>
+          <w:lang w:val="fr-CA"/>
+        </w:rPr>
+        <w:t xml:space="preserve">Choix du </w:t>
+      </w:r>
+      <w:proofErr w:type="spellStart"/>
+      <w:r>
+        <w:rPr>
+          <w:lang w:val="fr-CA"/>
+        </w:rPr>
+        <w:t>framework</w:t>
+      </w:r>
+      <w:proofErr w:type="spellEnd"/>
+      <w:r>
+        <w:rPr>
+          <w:lang w:val="fr-CA"/>
+        </w:rPr>
+        <w:t xml:space="preserve"> : </w:t>
+      </w:r>
+      <w:proofErr w:type="spellStart"/>
+      <w:r>
+        <w:rPr>
+          <w:lang w:val="fr-CA"/>
+        </w:rPr>
+        <w:t>React</w:t>
+      </w:r>
+      <w:proofErr w:type="spellEnd"/>
+      <w:r>
+        <w:rPr>
+          <w:lang w:val="fr-CA"/>
+        </w:rPr>
+        <w:t xml:space="preserve">. Aucune raison n’a prévalu pour ce choix. Nous aurions pu choisir un tout autre </w:t>
+      </w:r>
+      <w:proofErr w:type="spellStart"/>
+      <w:r>
+        <w:rPr>
+          <w:lang w:val="fr-CA"/>
+        </w:rPr>
+        <w:t>framework</w:t>
+      </w:r>
+      <w:proofErr w:type="spellEnd"/>
+      <w:r>
+        <w:rPr>
+          <w:lang w:val="fr-CA"/>
+        </w:rPr>
+        <w:t xml:space="preserve"> à la place.</w:t>
+      </w:r>
+    </w:p>
+    <w:p>
+      <w:pPr>
+        <w:pStyle w:val="Paragraphedeliste"/>
+        <w:numPr>
+          <w:ilvl w:val="0"/>
+          <w:numId w:val="16"/>
+        </w:numPr>
+        <w:rPr>
+          <w:lang w:val="fr-CA"/>
+        </w:rPr>
+      </w:pPr>
+      <w:r>
+        <w:rPr>
+          <w:lang w:val="fr-CA"/>
+        </w:rPr>
+        <w:t xml:space="preserve">Canal de communication : Le contact avec </w:t>
+      </w:r>
+      <w:r>
+        <w:rPr>
+          <w:lang w:val="fr-CA"/>
+        </w:rPr>
+        <w:t>les coordonnateurs de stage ainsi qu’avec mon coéquipier se fait par la messagerie Discord.  Cette plateforme est aussi utilisée pour nos communications vocales au besoin.</w:t>
+      </w:r>
+    </w:p>
+    <w:p>
+      <w:pPr>
+        <w:pStyle w:val="Paragraphedeliste"/>
+        <w:numPr>
+          <w:ilvl w:val="0"/>
+          <w:numId w:val="16"/>
+        </w:numPr>
+        <w:rPr>
+          <w:lang w:val="fr-CA"/>
+        </w:rPr>
+      </w:pPr>
+      <w:r>
+        <w:rPr>
+          <w:lang w:val="fr-CA"/>
+        </w:rPr>
+        <w:t xml:space="preserve">Répartition des tâches dans l’équipe : Nous avions d’abord commencer à subdiviser le travail selon les pages écran qui ont été fourni afin de créer un </w:t>
+      </w:r>
+      <w:proofErr w:type="spellStart"/>
+      <w:r>
+        <w:rPr>
+          <w:lang w:val="fr-CA"/>
+        </w:rPr>
+        <w:t>backlog</w:t>
+      </w:r>
+      <w:proofErr w:type="spellEnd"/>
+      <w:r>
+        <w:rPr>
+          <w:lang w:val="fr-CA"/>
+        </w:rPr>
+        <w:t xml:space="preserve"> dans Trello. </w:t>
+      </w:r>
+    </w:p>
+    <w:p>
+      <w:pPr>
+        <w:pStyle w:val="Paragraphedeliste"/>
+        <w:rPr>
+          <w:lang w:val="fr-CA"/>
+        </w:rPr>
+      </w:pPr>
+      <w:r>
+        <w:rPr>
+          <w:lang w:val="fr-CA"/>
+        </w:rPr>
+        <w:t xml:space="preserve">Ainsi Michael Lacroix est responsable des pages écran ou composants suivants : </w:t>
+      </w:r>
+    </w:p>
+    <w:p>
+      <w:pPr>
+        <w:pStyle w:val="Paragraphedeliste"/>
+        <w:numPr>
+          <w:ilvl w:val="1"/>
+          <w:numId w:val="8"/>
+        </w:numPr>
+        <w:rPr>
+          <w:lang w:val="fr-CA"/>
+        </w:rPr>
+      </w:pPr>
+      <w:r>
+        <w:rPr>
+          <w:lang w:val="fr-CA"/>
+        </w:rPr>
+        <w:t xml:space="preserve">Menu, </w:t>
+      </w:r>
+    </w:p>
+    <w:p>
+      <w:pPr>
+        <w:pStyle w:val="Paragraphedeliste"/>
+        <w:numPr>
+          <w:ilvl w:val="1"/>
+          <w:numId w:val="8"/>
+        </w:numPr>
+        <w:rPr>
+          <w:lang w:val="fr-CA"/>
+        </w:rPr>
+      </w:pPr>
+      <w:r>
+        <w:rPr>
+          <w:lang w:val="fr-CA"/>
+        </w:rPr>
+        <w:t xml:space="preserve">Header, </w:t>
+      </w:r>
+    </w:p>
+    <w:p>
+      <w:pPr>
+        <w:pStyle w:val="Paragraphedeliste"/>
+        <w:numPr>
+          <w:ilvl w:val="1"/>
+          <w:numId w:val="8"/>
+        </w:numPr>
+        <w:rPr>
+          <w:lang w:val="fr-CA"/>
+        </w:rPr>
+      </w:pPr>
+      <w:proofErr w:type="spellStart"/>
+      <w:r>
+        <w:rPr>
+          <w:lang w:val="fr-CA"/>
+        </w:rPr>
+        <w:t>Footer</w:t>
+      </w:r>
+      <w:proofErr w:type="spellEnd"/>
+      <w:r>
+        <w:rPr>
+          <w:lang w:val="fr-CA"/>
+        </w:rPr>
+        <w:t xml:space="preserve">, </w:t>
+      </w:r>
+    </w:p>
+    <w:p>
+      <w:pPr>
+        <w:pStyle w:val="Paragraphedeliste"/>
+        <w:numPr>
+          <w:ilvl w:val="1"/>
+          <w:numId w:val="8"/>
+        </w:numPr>
+        <w:rPr>
+          <w:lang w:val="fr-CA"/>
+        </w:rPr>
+      </w:pPr>
+      <w:r>
+        <w:rPr>
+          <w:lang w:val="fr-CA"/>
+        </w:rPr>
+        <w:t xml:space="preserve">Tableau de bord de groupe, </w:t>
+      </w:r>
+    </w:p>
+    <w:p>
+      <w:pPr>
+        <w:pStyle w:val="Paragraphedeliste"/>
+        <w:numPr>
+          <w:ilvl w:val="1"/>
+          <w:numId w:val="8"/>
+        </w:numPr>
+        <w:rPr>
+          <w:lang w:val="fr-CA"/>
+        </w:rPr>
+      </w:pPr>
+      <w:r>
+        <w:rPr>
+          <w:lang w:val="fr-CA"/>
+        </w:rPr>
+        <w:t>Stagiaire,</w:t>
+      </w:r>
+    </w:p>
+    <w:p>
+      <w:pPr>
+        <w:pStyle w:val="Paragraphedeliste"/>
+        <w:numPr>
+          <w:ilvl w:val="1"/>
+          <w:numId w:val="8"/>
+        </w:numPr>
+        <w:rPr>
+          <w:lang w:val="fr-CA"/>
+        </w:rPr>
+      </w:pPr>
+      <w:r>
+        <w:rPr>
+          <w:lang w:val="fr-CA"/>
+        </w:rPr>
+        <w:t>Identification</w:t>
+      </w:r>
+    </w:p>
+    <w:p>
+      <w:pPr>
+        <w:ind w:left="708"/>
+        <w:rPr>
+          <w:lang w:val="fr-CA"/>
+        </w:rPr>
+      </w:pPr>
+      <w:r>
+        <w:rPr>
+          <w:lang w:val="fr-CA"/>
+        </w:rPr>
+        <w:t>Moi, je suis responsable des pages écran suivants</w:t>
+      </w:r>
+      <w:r>
+        <w:rPr>
+          <w:lang w:val="fr-CA"/>
+        </w:rPr>
+        <w:t> :</w:t>
+      </w:r>
+    </w:p>
+    <w:p>
+      <w:pPr>
+        <w:pStyle w:val="Paragraphedeliste"/>
+        <w:numPr>
+          <w:ilvl w:val="1"/>
+          <w:numId w:val="8"/>
+        </w:numPr>
+        <w:rPr>
+          <w:lang w:val="fr-CA"/>
+        </w:rPr>
+      </w:pPr>
+      <w:r>
+        <w:rPr>
+          <w:lang w:val="fr-CA"/>
+        </w:rPr>
+        <w:t xml:space="preserve">Tableau de bord global </w:t>
+      </w:r>
+    </w:p>
+    <w:p>
+      <w:pPr>
+        <w:pStyle w:val="Paragraphedeliste"/>
+        <w:numPr>
+          <w:ilvl w:val="1"/>
+          <w:numId w:val="8"/>
+        </w:numPr>
+        <w:rPr>
+          <w:lang w:val="fr-CA"/>
+        </w:rPr>
+      </w:pPr>
+      <w:r>
+        <w:rPr>
+          <w:lang w:val="fr-CA"/>
+        </w:rPr>
+        <w:t xml:space="preserve">Tuteurs, </w:t>
+      </w:r>
+    </w:p>
+    <w:p>
+      <w:pPr>
+        <w:pStyle w:val="Paragraphedeliste"/>
+        <w:numPr>
+          <w:ilvl w:val="1"/>
+          <w:numId w:val="8"/>
+        </w:numPr>
+        <w:rPr>
+          <w:lang w:val="fr-CA"/>
+        </w:rPr>
+      </w:pPr>
+      <w:r>
+        <w:rPr>
+          <w:lang w:val="fr-CA"/>
+        </w:rPr>
+        <w:t xml:space="preserve">Entreprises </w:t>
+      </w:r>
+    </w:p>
+    <w:p>
+      <w:pPr>
+        <w:pStyle w:val="Paragraphedeliste"/>
+        <w:numPr>
+          <w:ilvl w:val="1"/>
+          <w:numId w:val="8"/>
+        </w:numPr>
+        <w:rPr>
+          <w:lang w:val="fr-CA"/>
+        </w:rPr>
+      </w:pPr>
+      <w:r>
+        <w:rPr>
+          <w:lang w:val="fr-CA"/>
+        </w:rPr>
+        <w:t xml:space="preserve">Liste des tâches étudiants, </w:t>
+      </w:r>
+    </w:p>
+    <w:p>
+      <w:pPr>
+        <w:pStyle w:val="Paragraphedeliste"/>
+        <w:numPr>
+          <w:ilvl w:val="1"/>
+          <w:numId w:val="8"/>
+        </w:numPr>
+        <w:rPr>
+          <w:lang w:val="fr-CA"/>
+        </w:rPr>
+      </w:pPr>
+      <w:r>
+        <w:rPr>
+          <w:lang w:val="fr-CA"/>
+        </w:rPr>
+        <w:t>Détails des tâches,</w:t>
+      </w:r>
+    </w:p>
+    <w:p>
+      <w:pPr>
+        <w:pStyle w:val="Paragraphedeliste"/>
+        <w:numPr>
+          <w:ilvl w:val="0"/>
+          <w:numId w:val="16"/>
+        </w:numPr>
+        <w:rPr>
+          <w:lang w:val="fr-CA"/>
+        </w:rPr>
+      </w:pPr>
+      <w:r>
+        <w:rPr>
+          <w:lang w:val="fr-CA"/>
+        </w:rPr>
+        <w:t xml:space="preserve">Contenu du </w:t>
+      </w:r>
+      <w:proofErr w:type="spellStart"/>
+      <w:r>
+        <w:rPr>
+          <w:lang w:val="fr-CA"/>
+        </w:rPr>
+        <w:t>backlog</w:t>
+      </w:r>
+      <w:proofErr w:type="spellEnd"/>
+      <w:r>
+        <w:rPr>
+          <w:lang w:val="fr-CA"/>
+        </w:rPr>
+        <w:t> :</w:t>
+      </w:r>
+      <w:r>
+        <w:rPr>
+          <w:lang w:val="fr-CA"/>
+        </w:rPr>
+        <w:t xml:space="preserve"> Le contenu ci-dessous a été identifié pour être mis dans le </w:t>
+      </w:r>
+      <w:proofErr w:type="spellStart"/>
+      <w:r>
+        <w:rPr>
+          <w:lang w:val="fr-CA"/>
+        </w:rPr>
+        <w:t>backlog</w:t>
+      </w:r>
+      <w:proofErr w:type="spellEnd"/>
+      <w:r>
+        <w:rPr>
+          <w:lang w:val="fr-CA"/>
+        </w:rPr>
+        <w:t>.</w:t>
+      </w:r>
+    </w:p>
+    <w:tbl>
+      <w:tblPr>
+        <w:tblW w:w="7225" w:type="dxa"/>
+        <w:jc w:val="center"/>
+        <w:tblCellMar>
+          <w:left w:w="70" w:type="dxa"/>
+          <w:right w:w="70" w:type="dxa"/>
+        </w:tblCellMar>
+        <w:tblLook w:val="04A0" w:firstRow="1" w:lastRow="0" w:firstColumn="1" w:lastColumn="0" w:noHBand="0" w:noVBand="1"/>
+      </w:tblPr>
+      <w:tblGrid>
+        <w:gridCol w:w="407"/>
+        <w:gridCol w:w="3983"/>
+        <w:gridCol w:w="2835"/>
+      </w:tblGrid>
+      <w:tr>
+        <w:trPr>
+          <w:trHeight w:val="312"/>
+          <w:jc w:val="center"/>
+        </w:trPr>
+        <w:tc>
+          <w:tcPr>
+            <w:tcW w:w="407" w:type="dxa"/>
+            <w:tcBorders>
+              <w:top w:val="single" w:sz="4" w:space="0" w:color="auto"/>
+              <w:left w:val="single" w:sz="4" w:space="0" w:color="auto"/>
+              <w:bottom w:val="single" w:sz="4" w:space="0" w:color="auto"/>
+              <w:right w:val="single" w:sz="4" w:space="0" w:color="auto"/>
+            </w:tcBorders>
+            <w:shd w:val="clear" w:color="auto" w:fill="auto"/>
+            <w:noWrap/>
+            <w:vAlign w:val="bottom"/>
+            <w:hideMark/>
+          </w:tcPr>
+          <w:p>
+            <w:pPr>
+              <w:spacing w:before="0" w:after="0" w:line="240" w:lineRule="auto"/>
+              <w:jc w:val="left"/>
+              <w:rPr>
+                <w:rFonts w:eastAsia="Times New Roman"/>
+                <w:color w:val="000000"/>
+                <w:lang w:val="fr-CA"/>
+              </w:rPr>
+            </w:pPr>
+            <w:r>
+              <w:rPr>
+                <w:rFonts w:eastAsia="Times New Roman"/>
+                <w:color w:val="000000"/>
+                <w:lang w:val="fr-CA"/>
+              </w:rPr>
+              <w:t> </w:t>
+            </w:r>
+          </w:p>
+        </w:tc>
+        <w:tc>
+          <w:tcPr>
+            <w:tcW w:w="3983" w:type="dxa"/>
+            <w:tcBorders>
+              <w:top w:val="single" w:sz="4" w:space="0" w:color="auto"/>
+              <w:left w:val="nil"/>
+              <w:bottom w:val="single" w:sz="4" w:space="0" w:color="auto"/>
+              <w:right w:val="single" w:sz="4" w:space="0" w:color="auto"/>
+            </w:tcBorders>
+            <w:shd w:val="clear" w:color="000000" w:fill="BFBFBF"/>
+            <w:vAlign w:val="center"/>
+            <w:hideMark/>
+          </w:tcPr>
+          <w:p>
+            <w:pPr>
+              <w:spacing w:before="0" w:after="0" w:line="240" w:lineRule="auto"/>
+              <w:rPr>
+                <w:rFonts w:eastAsia="Times New Roman"/>
+                <w:color w:val="000000"/>
+                <w:lang w:val="fr-CA"/>
+              </w:rPr>
+            </w:pPr>
+            <w:r>
+              <w:rPr>
+                <w:rFonts w:eastAsia="Times New Roman"/>
+                <w:color w:val="000000"/>
+                <w:lang w:val="fr-CA"/>
+              </w:rPr>
+              <w:t>Tâches</w:t>
+            </w:r>
+          </w:p>
+        </w:tc>
+        <w:tc>
+          <w:tcPr>
+            <w:tcW w:w="2835" w:type="dxa"/>
+            <w:tcBorders>
+              <w:top w:val="single" w:sz="4" w:space="0" w:color="auto"/>
+              <w:left w:val="nil"/>
+              <w:bottom w:val="single" w:sz="4" w:space="0" w:color="auto"/>
+              <w:right w:val="single" w:sz="4" w:space="0" w:color="auto"/>
+            </w:tcBorders>
+            <w:shd w:val="clear" w:color="000000" w:fill="BFBFBF"/>
+            <w:vAlign w:val="center"/>
+            <w:hideMark/>
+          </w:tcPr>
+          <w:p>
+            <w:pPr>
+              <w:spacing w:before="0" w:after="0" w:line="240" w:lineRule="auto"/>
+              <w:rPr>
+                <w:rFonts w:eastAsia="Times New Roman"/>
+                <w:color w:val="000000"/>
+                <w:lang w:val="fr-CA"/>
+              </w:rPr>
+            </w:pPr>
+            <w:r>
+              <w:rPr>
+                <w:rFonts w:eastAsia="Times New Roman"/>
+                <w:lang w:val="fr-CA"/>
+              </w:rPr>
+              <w:t>Propriétaire</w:t>
+            </w:r>
+          </w:p>
+        </w:tc>
+      </w:tr>
+      <w:tr>
+        <w:trPr>
+          <w:trHeight w:val="312"/>
+          <w:jc w:val="center"/>
+        </w:trPr>
+        <w:tc>
+          <w:tcPr>
+            <w:tcW w:w="407" w:type="dxa"/>
+            <w:tcBorders>
+              <w:top w:val="nil"/>
+              <w:left w:val="single" w:sz="4" w:space="0" w:color="auto"/>
+              <w:bottom w:val="single" w:sz="4" w:space="0" w:color="auto"/>
+              <w:right w:val="single" w:sz="4" w:space="0" w:color="auto"/>
+            </w:tcBorders>
+            <w:shd w:val="clear" w:color="auto" w:fill="auto"/>
+            <w:noWrap/>
+            <w:vAlign w:val="bottom"/>
+            <w:hideMark/>
+          </w:tcPr>
+          <w:p>
+            <w:pPr>
+              <w:spacing w:before="0" w:after="0" w:line="240" w:lineRule="auto"/>
+              <w:jc w:val="right"/>
+              <w:rPr>
+                <w:rFonts w:eastAsia="Times New Roman"/>
+                <w:color w:val="000000"/>
+                <w:lang w:val="fr-CA"/>
+              </w:rPr>
+            </w:pPr>
+            <w:r>
+              <w:rPr>
+                <w:rFonts w:eastAsia="Times New Roman"/>
+                <w:color w:val="000000"/>
+                <w:lang w:val="fr-CA"/>
+              </w:rPr>
+              <w:t>1</w:t>
+            </w:r>
+          </w:p>
+        </w:tc>
+        <w:tc>
+          <w:tcPr>
+            <w:tcW w:w="3983" w:type="dxa"/>
+            <w:tcBorders>
+              <w:top w:val="nil"/>
+              <w:left w:val="nil"/>
+              <w:bottom w:val="single" w:sz="4" w:space="0" w:color="auto"/>
+              <w:right w:val="single" w:sz="4" w:space="0" w:color="auto"/>
+            </w:tcBorders>
+            <w:shd w:val="clear" w:color="auto" w:fill="auto"/>
+            <w:vAlign w:val="center"/>
+            <w:hideMark/>
+          </w:tcPr>
+          <w:p>
+            <w:pPr>
+              <w:spacing w:before="0" w:after="0" w:line="240" w:lineRule="auto"/>
+              <w:jc w:val="left"/>
+              <w:rPr>
+                <w:rFonts w:eastAsia="Times New Roman"/>
+                <w:color w:val="000000"/>
+                <w:lang w:val="fr-CA"/>
+              </w:rPr>
+            </w:pPr>
+            <w:r>
+              <w:rPr>
+                <w:rFonts w:eastAsia="Times New Roman"/>
+                <w:color w:val="000000"/>
+                <w:lang w:val="fr-CA"/>
+              </w:rPr>
+              <w:t>Mise en œuvre des services API</w:t>
+            </w:r>
+          </w:p>
+        </w:tc>
+        <w:tc>
+          <w:tcPr>
+            <w:tcW w:w="2835" w:type="dxa"/>
+            <w:tcBorders>
+              <w:top w:val="nil"/>
+              <w:left w:val="nil"/>
+              <w:bottom w:val="single" w:sz="4" w:space="0" w:color="auto"/>
+              <w:right w:val="single" w:sz="4" w:space="0" w:color="auto"/>
+            </w:tcBorders>
+            <w:shd w:val="clear" w:color="auto" w:fill="auto"/>
+            <w:vAlign w:val="center"/>
+            <w:hideMark/>
+          </w:tcPr>
+          <w:p>
+            <w:pPr>
+              <w:spacing w:before="0" w:after="0" w:line="240" w:lineRule="auto"/>
+              <w:jc w:val="left"/>
+              <w:rPr>
+                <w:rFonts w:eastAsia="Times New Roman"/>
+                <w:color w:val="000000"/>
+                <w:lang w:val="fr-CA"/>
+              </w:rPr>
+            </w:pPr>
+            <w:r>
+              <w:rPr>
+                <w:rFonts w:eastAsia="Times New Roman"/>
+                <w:color w:val="000000"/>
+                <w:lang w:val="fr-CA"/>
+              </w:rPr>
+              <w:t>Vincent</w:t>
+            </w:r>
+          </w:p>
+        </w:tc>
+      </w:tr>
+      <w:tr>
+        <w:trPr>
+          <w:trHeight w:val="312"/>
+          <w:jc w:val="center"/>
+        </w:trPr>
+        <w:tc>
+          <w:tcPr>
+            <w:tcW w:w="407" w:type="dxa"/>
+            <w:tcBorders>
+              <w:top w:val="nil"/>
+              <w:left w:val="single" w:sz="4" w:space="0" w:color="auto"/>
+              <w:bottom w:val="single" w:sz="4" w:space="0" w:color="auto"/>
+              <w:right w:val="single" w:sz="4" w:space="0" w:color="auto"/>
+            </w:tcBorders>
+            <w:shd w:val="clear" w:color="auto" w:fill="auto"/>
+            <w:noWrap/>
+            <w:vAlign w:val="bottom"/>
+            <w:hideMark/>
+          </w:tcPr>
+          <w:p>
+            <w:pPr>
+              <w:spacing w:before="0" w:after="0" w:line="240" w:lineRule="auto"/>
+              <w:jc w:val="right"/>
+              <w:rPr>
+                <w:rFonts w:eastAsia="Times New Roman"/>
+                <w:color w:val="000000"/>
+                <w:lang w:val="fr-CA"/>
+              </w:rPr>
+            </w:pPr>
+            <w:r>
+              <w:rPr>
+                <w:rFonts w:eastAsia="Times New Roman"/>
+                <w:color w:val="000000"/>
+                <w:lang w:val="fr-CA"/>
+              </w:rPr>
+              <w:t>2</w:t>
+            </w:r>
+          </w:p>
+        </w:tc>
+        <w:tc>
+          <w:tcPr>
+            <w:tcW w:w="3983" w:type="dxa"/>
+            <w:tcBorders>
+              <w:top w:val="nil"/>
+              <w:left w:val="nil"/>
+              <w:bottom w:val="single" w:sz="4" w:space="0" w:color="auto"/>
+              <w:right w:val="single" w:sz="4" w:space="0" w:color="auto"/>
+            </w:tcBorders>
+            <w:shd w:val="clear" w:color="auto" w:fill="auto"/>
+            <w:vAlign w:val="center"/>
+            <w:hideMark/>
+          </w:tcPr>
+          <w:p>
+            <w:pPr>
+              <w:spacing w:before="0" w:after="0" w:line="240" w:lineRule="auto"/>
+              <w:rPr>
+                <w:rFonts w:eastAsia="Times New Roman"/>
+                <w:color w:val="000000"/>
+                <w:lang w:val="fr-CA"/>
+              </w:rPr>
+            </w:pPr>
+            <w:r>
+              <w:rPr>
+                <w:rFonts w:eastAsia="Times New Roman"/>
+                <w:color w:val="000000"/>
+                <w:lang w:val="fr-CA"/>
+              </w:rPr>
+              <w:t>Création du menu</w:t>
+            </w:r>
+          </w:p>
+        </w:tc>
+        <w:tc>
+          <w:tcPr>
+            <w:tcW w:w="2835" w:type="dxa"/>
+            <w:tcBorders>
+              <w:top w:val="nil"/>
+              <w:left w:val="nil"/>
+              <w:bottom w:val="single" w:sz="4" w:space="0" w:color="auto"/>
+              <w:right w:val="single" w:sz="4" w:space="0" w:color="auto"/>
+            </w:tcBorders>
+            <w:shd w:val="clear" w:color="auto" w:fill="auto"/>
+            <w:vAlign w:val="center"/>
+            <w:hideMark/>
+          </w:tcPr>
+          <w:p>
+            <w:pPr>
+              <w:spacing w:before="0" w:after="0" w:line="240" w:lineRule="auto"/>
+              <w:rPr>
+                <w:rFonts w:eastAsia="Times New Roman"/>
+                <w:color w:val="000000"/>
+                <w:lang w:val="fr-CA"/>
+              </w:rPr>
+            </w:pPr>
+            <w:r>
+              <w:rPr>
+                <w:rFonts w:eastAsia="Times New Roman"/>
+                <w:color w:val="000000"/>
+                <w:lang w:val="fr-CA"/>
+              </w:rPr>
+              <w:t>Michael</w:t>
+            </w:r>
+          </w:p>
+        </w:tc>
+      </w:tr>
+      <w:tr>
+        <w:trPr>
+          <w:trHeight w:val="312"/>
+          <w:jc w:val="center"/>
+        </w:trPr>
+        <w:tc>
+          <w:tcPr>
+            <w:tcW w:w="407" w:type="dxa"/>
+            <w:tcBorders>
+              <w:top w:val="nil"/>
+              <w:left w:val="single" w:sz="4" w:space="0" w:color="auto"/>
+              <w:bottom w:val="single" w:sz="4" w:space="0" w:color="auto"/>
+              <w:right w:val="single" w:sz="4" w:space="0" w:color="auto"/>
+            </w:tcBorders>
+            <w:shd w:val="clear" w:color="auto" w:fill="auto"/>
+            <w:noWrap/>
+            <w:vAlign w:val="bottom"/>
+            <w:hideMark/>
+          </w:tcPr>
+          <w:p>
+            <w:pPr>
+              <w:spacing w:before="0" w:after="0" w:line="240" w:lineRule="auto"/>
+              <w:jc w:val="right"/>
+              <w:rPr>
+                <w:rFonts w:eastAsia="Times New Roman"/>
+                <w:color w:val="000000"/>
+                <w:lang w:val="fr-CA"/>
+              </w:rPr>
+            </w:pPr>
+            <w:r>
+              <w:rPr>
+                <w:rFonts w:eastAsia="Times New Roman"/>
+                <w:color w:val="000000"/>
+                <w:lang w:val="fr-CA"/>
+              </w:rPr>
+              <w:lastRenderedPageBreak/>
+              <w:t>3</w:t>
+            </w:r>
+          </w:p>
+        </w:tc>
+        <w:tc>
+          <w:tcPr>
+            <w:tcW w:w="3983" w:type="dxa"/>
+            <w:tcBorders>
+              <w:top w:val="nil"/>
+              <w:left w:val="nil"/>
+              <w:bottom w:val="single" w:sz="4" w:space="0" w:color="auto"/>
+              <w:right w:val="single" w:sz="4" w:space="0" w:color="auto"/>
+            </w:tcBorders>
+            <w:shd w:val="clear" w:color="auto" w:fill="auto"/>
+            <w:vAlign w:val="center"/>
+            <w:hideMark/>
+          </w:tcPr>
+          <w:p>
+            <w:pPr>
+              <w:spacing w:before="0" w:after="0" w:line="240" w:lineRule="auto"/>
+              <w:rPr>
+                <w:rFonts w:eastAsia="Times New Roman"/>
+                <w:color w:val="000000"/>
+                <w:lang w:val="fr-CA"/>
+              </w:rPr>
+            </w:pPr>
+            <w:r>
+              <w:rPr>
+                <w:rFonts w:eastAsia="Times New Roman"/>
+                <w:color w:val="000000"/>
+                <w:lang w:val="fr-CA"/>
+              </w:rPr>
+              <w:t xml:space="preserve">Création du </w:t>
+            </w:r>
+            <w:proofErr w:type="spellStart"/>
+            <w:r>
+              <w:rPr>
+                <w:rFonts w:eastAsia="Times New Roman"/>
+                <w:color w:val="000000"/>
+                <w:lang w:val="fr-CA"/>
+              </w:rPr>
+              <w:t>Footer</w:t>
+            </w:r>
+            <w:proofErr w:type="spellEnd"/>
+          </w:p>
+        </w:tc>
+        <w:tc>
+          <w:tcPr>
+            <w:tcW w:w="2835" w:type="dxa"/>
+            <w:tcBorders>
+              <w:top w:val="nil"/>
+              <w:left w:val="nil"/>
+              <w:bottom w:val="single" w:sz="4" w:space="0" w:color="auto"/>
+              <w:right w:val="single" w:sz="4" w:space="0" w:color="auto"/>
+            </w:tcBorders>
+            <w:shd w:val="clear" w:color="auto" w:fill="auto"/>
+            <w:vAlign w:val="center"/>
+            <w:hideMark/>
+          </w:tcPr>
+          <w:p>
+            <w:pPr>
+              <w:spacing w:before="0" w:after="0" w:line="240" w:lineRule="auto"/>
+              <w:rPr>
+                <w:rFonts w:eastAsia="Times New Roman"/>
+                <w:color w:val="000000"/>
+                <w:lang w:val="fr-CA"/>
+              </w:rPr>
+            </w:pPr>
+            <w:r>
+              <w:rPr>
+                <w:rFonts w:eastAsia="Times New Roman"/>
+                <w:color w:val="000000"/>
+                <w:lang w:val="fr-CA"/>
+              </w:rPr>
+              <w:t>Michael</w:t>
+            </w:r>
+          </w:p>
+        </w:tc>
+      </w:tr>
+      <w:tr>
+        <w:trPr>
+          <w:trHeight w:val="312"/>
+          <w:jc w:val="center"/>
+        </w:trPr>
+        <w:tc>
+          <w:tcPr>
+            <w:tcW w:w="407" w:type="dxa"/>
+            <w:tcBorders>
+              <w:top w:val="nil"/>
+              <w:left w:val="single" w:sz="4" w:space="0" w:color="auto"/>
+              <w:bottom w:val="single" w:sz="4" w:space="0" w:color="auto"/>
+              <w:right w:val="single" w:sz="4" w:space="0" w:color="auto"/>
+            </w:tcBorders>
+            <w:shd w:val="clear" w:color="auto" w:fill="auto"/>
+            <w:noWrap/>
+            <w:vAlign w:val="bottom"/>
+            <w:hideMark/>
+          </w:tcPr>
+          <w:p>
+            <w:pPr>
+              <w:spacing w:before="0" w:after="0" w:line="240" w:lineRule="auto"/>
+              <w:jc w:val="right"/>
+              <w:rPr>
+                <w:rFonts w:eastAsia="Times New Roman"/>
+                <w:color w:val="000000"/>
+                <w:lang w:val="fr-CA"/>
+              </w:rPr>
+            </w:pPr>
+            <w:r>
+              <w:rPr>
+                <w:rFonts w:eastAsia="Times New Roman"/>
+                <w:color w:val="000000"/>
+                <w:lang w:val="fr-CA"/>
+              </w:rPr>
+              <w:t>4</w:t>
+            </w:r>
+          </w:p>
+        </w:tc>
+        <w:tc>
+          <w:tcPr>
+            <w:tcW w:w="3983" w:type="dxa"/>
+            <w:tcBorders>
+              <w:top w:val="nil"/>
+              <w:left w:val="nil"/>
+              <w:bottom w:val="single" w:sz="4" w:space="0" w:color="auto"/>
+              <w:right w:val="single" w:sz="4" w:space="0" w:color="auto"/>
+            </w:tcBorders>
+            <w:shd w:val="clear" w:color="auto" w:fill="auto"/>
+            <w:noWrap/>
+            <w:vAlign w:val="bottom"/>
+            <w:hideMark/>
+          </w:tcPr>
+          <w:p>
+            <w:pPr>
+              <w:spacing w:before="0" w:after="0" w:line="240" w:lineRule="auto"/>
+              <w:jc w:val="left"/>
+              <w:rPr>
+                <w:rFonts w:eastAsia="Times New Roman"/>
+                <w:color w:val="000000"/>
+                <w:lang w:val="fr-CA"/>
+              </w:rPr>
+            </w:pPr>
+            <w:r>
+              <w:rPr>
+                <w:rFonts w:eastAsia="Times New Roman"/>
+                <w:color w:val="000000"/>
+                <w:lang w:val="fr-CA"/>
+              </w:rPr>
+              <w:t>Création du Header</w:t>
+            </w:r>
+          </w:p>
+        </w:tc>
+        <w:tc>
+          <w:tcPr>
+            <w:tcW w:w="2835" w:type="dxa"/>
+            <w:tcBorders>
+              <w:top w:val="nil"/>
+              <w:left w:val="nil"/>
+              <w:bottom w:val="single" w:sz="4" w:space="0" w:color="auto"/>
+              <w:right w:val="single" w:sz="4" w:space="0" w:color="auto"/>
+            </w:tcBorders>
+            <w:shd w:val="clear" w:color="auto" w:fill="auto"/>
+            <w:noWrap/>
+            <w:vAlign w:val="bottom"/>
+            <w:hideMark/>
+          </w:tcPr>
+          <w:p>
+            <w:pPr>
+              <w:spacing w:before="0" w:after="0" w:line="240" w:lineRule="auto"/>
+              <w:jc w:val="left"/>
+              <w:rPr>
+                <w:rFonts w:eastAsia="Times New Roman"/>
+                <w:color w:val="000000"/>
+                <w:lang w:val="fr-CA"/>
+              </w:rPr>
+            </w:pPr>
+            <w:r>
+              <w:rPr>
+                <w:rFonts w:eastAsia="Times New Roman"/>
+                <w:color w:val="000000"/>
+                <w:lang w:val="fr-CA"/>
+              </w:rPr>
+              <w:t>Michael</w:t>
+            </w:r>
+          </w:p>
+        </w:tc>
+      </w:tr>
+      <w:tr>
+        <w:trPr>
+          <w:trHeight w:val="312"/>
+          <w:jc w:val="center"/>
+        </w:trPr>
+        <w:tc>
+          <w:tcPr>
+            <w:tcW w:w="407" w:type="dxa"/>
+            <w:tcBorders>
+              <w:top w:val="nil"/>
+              <w:left w:val="single" w:sz="4" w:space="0" w:color="auto"/>
+              <w:bottom w:val="single" w:sz="4" w:space="0" w:color="auto"/>
+              <w:right w:val="single" w:sz="4" w:space="0" w:color="auto"/>
+            </w:tcBorders>
+            <w:shd w:val="clear" w:color="auto" w:fill="auto"/>
+            <w:noWrap/>
+            <w:vAlign w:val="bottom"/>
+            <w:hideMark/>
+          </w:tcPr>
+          <w:p>
+            <w:pPr>
+              <w:spacing w:before="0" w:after="0" w:line="240" w:lineRule="auto"/>
+              <w:jc w:val="right"/>
+              <w:rPr>
+                <w:rFonts w:eastAsia="Times New Roman"/>
+                <w:color w:val="000000"/>
+                <w:lang w:val="fr-CA"/>
+              </w:rPr>
+            </w:pPr>
+            <w:r>
+              <w:rPr>
+                <w:rFonts w:eastAsia="Times New Roman"/>
+                <w:color w:val="000000"/>
+                <w:lang w:val="fr-CA"/>
+              </w:rPr>
+              <w:t>5</w:t>
+            </w:r>
+          </w:p>
+        </w:tc>
+        <w:tc>
+          <w:tcPr>
+            <w:tcW w:w="3983" w:type="dxa"/>
+            <w:tcBorders>
+              <w:top w:val="nil"/>
+              <w:left w:val="nil"/>
+              <w:bottom w:val="single" w:sz="4" w:space="0" w:color="auto"/>
+              <w:right w:val="single" w:sz="4" w:space="0" w:color="auto"/>
+            </w:tcBorders>
+            <w:shd w:val="clear" w:color="auto" w:fill="auto"/>
+            <w:noWrap/>
+            <w:vAlign w:val="bottom"/>
+            <w:hideMark/>
+          </w:tcPr>
+          <w:p>
+            <w:pPr>
+              <w:spacing w:before="0" w:after="0" w:line="240" w:lineRule="auto"/>
+              <w:jc w:val="left"/>
+              <w:rPr>
+                <w:rFonts w:eastAsia="Times New Roman"/>
+                <w:color w:val="000000"/>
+                <w:lang w:val="fr-CA"/>
+              </w:rPr>
+            </w:pPr>
+            <w:r>
+              <w:rPr>
+                <w:rFonts w:eastAsia="Times New Roman"/>
+                <w:color w:val="000000"/>
+                <w:lang w:val="fr-CA"/>
+              </w:rPr>
+              <w:t>Page Tuteurs</w:t>
+            </w:r>
+          </w:p>
+        </w:tc>
+        <w:tc>
+          <w:tcPr>
+            <w:tcW w:w="2835" w:type="dxa"/>
+            <w:tcBorders>
+              <w:top w:val="nil"/>
+              <w:left w:val="nil"/>
+              <w:bottom w:val="single" w:sz="4" w:space="0" w:color="auto"/>
+              <w:right w:val="single" w:sz="4" w:space="0" w:color="auto"/>
+            </w:tcBorders>
+            <w:shd w:val="clear" w:color="auto" w:fill="auto"/>
+            <w:noWrap/>
+            <w:vAlign w:val="bottom"/>
+            <w:hideMark/>
+          </w:tcPr>
+          <w:p>
+            <w:pPr>
+              <w:spacing w:before="0" w:after="0" w:line="240" w:lineRule="auto"/>
+              <w:jc w:val="left"/>
+              <w:rPr>
+                <w:rFonts w:eastAsia="Times New Roman"/>
+                <w:color w:val="000000"/>
+                <w:lang w:val="fr-CA"/>
+              </w:rPr>
+            </w:pPr>
+            <w:r>
+              <w:rPr>
+                <w:rFonts w:eastAsia="Times New Roman"/>
+                <w:color w:val="000000"/>
+                <w:lang w:val="fr-CA"/>
+              </w:rPr>
+              <w:t>Eric</w:t>
+            </w:r>
+          </w:p>
+        </w:tc>
+      </w:tr>
+      <w:tr>
+        <w:trPr>
+          <w:trHeight w:val="312"/>
+          <w:jc w:val="center"/>
+        </w:trPr>
+        <w:tc>
+          <w:tcPr>
+            <w:tcW w:w="407" w:type="dxa"/>
+            <w:tcBorders>
+              <w:top w:val="nil"/>
+              <w:left w:val="single" w:sz="4" w:space="0" w:color="auto"/>
+              <w:bottom w:val="single" w:sz="4" w:space="0" w:color="auto"/>
+              <w:right w:val="single" w:sz="4" w:space="0" w:color="auto"/>
+            </w:tcBorders>
+            <w:shd w:val="clear" w:color="auto" w:fill="auto"/>
+            <w:noWrap/>
+            <w:vAlign w:val="bottom"/>
+            <w:hideMark/>
+          </w:tcPr>
+          <w:p>
+            <w:pPr>
+              <w:spacing w:before="0" w:after="0" w:line="240" w:lineRule="auto"/>
+              <w:jc w:val="right"/>
+              <w:rPr>
+                <w:rFonts w:eastAsia="Times New Roman"/>
+                <w:color w:val="000000"/>
+                <w:lang w:val="fr-CA"/>
+              </w:rPr>
+            </w:pPr>
+            <w:r>
+              <w:rPr>
+                <w:rFonts w:eastAsia="Times New Roman"/>
+                <w:color w:val="000000"/>
+                <w:lang w:val="fr-CA"/>
+              </w:rPr>
+              <w:t>6</w:t>
+            </w:r>
+          </w:p>
+        </w:tc>
+        <w:tc>
+          <w:tcPr>
+            <w:tcW w:w="3983" w:type="dxa"/>
+            <w:tcBorders>
+              <w:top w:val="nil"/>
+              <w:left w:val="nil"/>
+              <w:bottom w:val="single" w:sz="4" w:space="0" w:color="auto"/>
+              <w:right w:val="single" w:sz="4" w:space="0" w:color="auto"/>
+            </w:tcBorders>
+            <w:shd w:val="clear" w:color="auto" w:fill="auto"/>
+            <w:noWrap/>
+            <w:vAlign w:val="bottom"/>
+            <w:hideMark/>
+          </w:tcPr>
+          <w:p>
+            <w:pPr>
+              <w:spacing w:before="0" w:after="0" w:line="240" w:lineRule="auto"/>
+              <w:jc w:val="left"/>
+              <w:rPr>
+                <w:rFonts w:eastAsia="Times New Roman"/>
+                <w:color w:val="000000"/>
+                <w:lang w:val="fr-CA"/>
+              </w:rPr>
+            </w:pPr>
+            <w:r>
+              <w:rPr>
+                <w:rFonts w:eastAsia="Times New Roman"/>
+                <w:color w:val="000000"/>
+                <w:lang w:val="fr-CA"/>
+              </w:rPr>
+              <w:t>Page Entreprises</w:t>
+            </w:r>
+          </w:p>
+        </w:tc>
+        <w:tc>
+          <w:tcPr>
+            <w:tcW w:w="2835" w:type="dxa"/>
+            <w:tcBorders>
+              <w:top w:val="nil"/>
+              <w:left w:val="nil"/>
+              <w:bottom w:val="single" w:sz="4" w:space="0" w:color="auto"/>
+              <w:right w:val="single" w:sz="4" w:space="0" w:color="auto"/>
+            </w:tcBorders>
+            <w:shd w:val="clear" w:color="auto" w:fill="auto"/>
+            <w:noWrap/>
+            <w:vAlign w:val="bottom"/>
+            <w:hideMark/>
+          </w:tcPr>
+          <w:p>
+            <w:pPr>
+              <w:spacing w:before="0" w:after="0" w:line="240" w:lineRule="auto"/>
+              <w:jc w:val="left"/>
+              <w:rPr>
+                <w:rFonts w:eastAsia="Times New Roman"/>
+                <w:color w:val="000000"/>
+                <w:lang w:val="fr-CA"/>
+              </w:rPr>
+            </w:pPr>
+            <w:r>
+              <w:rPr>
+                <w:rFonts w:eastAsia="Times New Roman"/>
+                <w:color w:val="000000"/>
+                <w:lang w:val="fr-CA"/>
+              </w:rPr>
+              <w:t>Eric</w:t>
+            </w:r>
+          </w:p>
+        </w:tc>
+      </w:tr>
+      <w:tr>
+        <w:trPr>
+          <w:trHeight w:val="312"/>
+          <w:jc w:val="center"/>
+        </w:trPr>
+        <w:tc>
+          <w:tcPr>
+            <w:tcW w:w="407" w:type="dxa"/>
+            <w:tcBorders>
+              <w:top w:val="nil"/>
+              <w:left w:val="single" w:sz="4" w:space="0" w:color="auto"/>
+              <w:bottom w:val="single" w:sz="4" w:space="0" w:color="auto"/>
+              <w:right w:val="single" w:sz="4" w:space="0" w:color="auto"/>
+            </w:tcBorders>
+            <w:shd w:val="clear" w:color="auto" w:fill="auto"/>
+            <w:noWrap/>
+            <w:vAlign w:val="bottom"/>
+            <w:hideMark/>
+          </w:tcPr>
+          <w:p>
+            <w:pPr>
+              <w:spacing w:before="0" w:after="0" w:line="240" w:lineRule="auto"/>
+              <w:jc w:val="right"/>
+              <w:rPr>
+                <w:rFonts w:eastAsia="Times New Roman"/>
+                <w:color w:val="000000"/>
+                <w:lang w:val="fr-CA"/>
+              </w:rPr>
+            </w:pPr>
+            <w:r>
+              <w:rPr>
+                <w:rFonts w:eastAsia="Times New Roman"/>
+                <w:color w:val="000000"/>
+                <w:lang w:val="fr-CA"/>
+              </w:rPr>
+              <w:t>7</w:t>
+            </w:r>
+          </w:p>
+        </w:tc>
+        <w:tc>
+          <w:tcPr>
+            <w:tcW w:w="3983" w:type="dxa"/>
+            <w:tcBorders>
+              <w:top w:val="nil"/>
+              <w:left w:val="nil"/>
+              <w:bottom w:val="single" w:sz="4" w:space="0" w:color="auto"/>
+              <w:right w:val="single" w:sz="4" w:space="0" w:color="auto"/>
+            </w:tcBorders>
+            <w:shd w:val="clear" w:color="auto" w:fill="auto"/>
+            <w:noWrap/>
+            <w:vAlign w:val="bottom"/>
+            <w:hideMark/>
+          </w:tcPr>
+          <w:p>
+            <w:pPr>
+              <w:spacing w:before="0" w:after="0" w:line="240" w:lineRule="auto"/>
+              <w:jc w:val="left"/>
+              <w:rPr>
+                <w:rFonts w:eastAsia="Times New Roman"/>
+                <w:color w:val="000000"/>
+                <w:lang w:val="fr-CA"/>
+              </w:rPr>
+            </w:pPr>
+            <w:r>
+              <w:rPr>
+                <w:rFonts w:eastAsia="Times New Roman"/>
+                <w:color w:val="000000"/>
+                <w:lang w:val="fr-CA"/>
+              </w:rPr>
+              <w:t>Page Tableau de bord de groupe</w:t>
+            </w:r>
+          </w:p>
+        </w:tc>
+        <w:tc>
+          <w:tcPr>
+            <w:tcW w:w="2835" w:type="dxa"/>
+            <w:tcBorders>
+              <w:top w:val="nil"/>
+              <w:left w:val="nil"/>
+              <w:bottom w:val="single" w:sz="4" w:space="0" w:color="auto"/>
+              <w:right w:val="single" w:sz="4" w:space="0" w:color="auto"/>
+            </w:tcBorders>
+            <w:shd w:val="clear" w:color="auto" w:fill="auto"/>
+            <w:noWrap/>
+            <w:vAlign w:val="bottom"/>
+            <w:hideMark/>
+          </w:tcPr>
+          <w:p>
+            <w:pPr>
+              <w:spacing w:before="0" w:after="0" w:line="240" w:lineRule="auto"/>
+              <w:jc w:val="left"/>
+              <w:rPr>
+                <w:rFonts w:eastAsia="Times New Roman"/>
+                <w:color w:val="000000"/>
+                <w:lang w:val="fr-CA"/>
+              </w:rPr>
+            </w:pPr>
+            <w:r>
+              <w:rPr>
+                <w:rFonts w:eastAsia="Times New Roman"/>
+                <w:color w:val="000000"/>
+                <w:lang w:val="fr-CA"/>
+              </w:rPr>
+              <w:t>Michael</w:t>
+            </w:r>
+          </w:p>
+        </w:tc>
+      </w:tr>
+      <w:tr>
+        <w:trPr>
+          <w:trHeight w:val="312"/>
+          <w:jc w:val="center"/>
+        </w:trPr>
+        <w:tc>
+          <w:tcPr>
+            <w:tcW w:w="407" w:type="dxa"/>
+            <w:tcBorders>
+              <w:top w:val="nil"/>
+              <w:left w:val="single" w:sz="4" w:space="0" w:color="auto"/>
+              <w:bottom w:val="single" w:sz="4" w:space="0" w:color="auto"/>
+              <w:right w:val="single" w:sz="4" w:space="0" w:color="auto"/>
+            </w:tcBorders>
+            <w:shd w:val="clear" w:color="auto" w:fill="auto"/>
+            <w:noWrap/>
+            <w:vAlign w:val="bottom"/>
+            <w:hideMark/>
+          </w:tcPr>
+          <w:p>
+            <w:pPr>
+              <w:spacing w:before="0" w:after="0" w:line="240" w:lineRule="auto"/>
+              <w:jc w:val="right"/>
+              <w:rPr>
+                <w:rFonts w:eastAsia="Times New Roman"/>
+                <w:color w:val="000000"/>
+                <w:lang w:val="fr-CA"/>
+              </w:rPr>
+            </w:pPr>
+            <w:r>
+              <w:rPr>
+                <w:rFonts w:eastAsia="Times New Roman"/>
+                <w:color w:val="000000"/>
+                <w:lang w:val="fr-CA"/>
+              </w:rPr>
+              <w:t>8</w:t>
+            </w:r>
+          </w:p>
+        </w:tc>
+        <w:tc>
+          <w:tcPr>
+            <w:tcW w:w="3983" w:type="dxa"/>
+            <w:tcBorders>
+              <w:top w:val="nil"/>
+              <w:left w:val="nil"/>
+              <w:bottom w:val="single" w:sz="4" w:space="0" w:color="auto"/>
+              <w:right w:val="single" w:sz="4" w:space="0" w:color="auto"/>
+            </w:tcBorders>
+            <w:shd w:val="clear" w:color="auto" w:fill="auto"/>
+            <w:noWrap/>
+            <w:vAlign w:val="bottom"/>
+            <w:hideMark/>
+          </w:tcPr>
+          <w:p>
+            <w:pPr>
+              <w:spacing w:before="0" w:after="0" w:line="240" w:lineRule="auto"/>
+              <w:jc w:val="left"/>
+              <w:rPr>
+                <w:rFonts w:eastAsia="Times New Roman"/>
+                <w:color w:val="000000"/>
+                <w:lang w:val="fr-CA"/>
+              </w:rPr>
+            </w:pPr>
+            <w:r>
+              <w:rPr>
+                <w:rFonts w:eastAsia="Times New Roman"/>
+                <w:color w:val="000000"/>
+                <w:lang w:val="fr-CA"/>
+              </w:rPr>
+              <w:t>Page Tableau de bord global</w:t>
+            </w:r>
+          </w:p>
+        </w:tc>
+        <w:tc>
+          <w:tcPr>
+            <w:tcW w:w="2835" w:type="dxa"/>
+            <w:tcBorders>
+              <w:top w:val="nil"/>
+              <w:left w:val="nil"/>
+              <w:bottom w:val="single" w:sz="4" w:space="0" w:color="auto"/>
+              <w:right w:val="single" w:sz="4" w:space="0" w:color="auto"/>
+            </w:tcBorders>
+            <w:shd w:val="clear" w:color="auto" w:fill="auto"/>
+            <w:noWrap/>
+            <w:vAlign w:val="bottom"/>
+            <w:hideMark/>
+          </w:tcPr>
+          <w:p>
+            <w:pPr>
+              <w:spacing w:before="0" w:after="0" w:line="240" w:lineRule="auto"/>
+              <w:jc w:val="left"/>
+              <w:rPr>
+                <w:rFonts w:eastAsia="Times New Roman"/>
+                <w:color w:val="000000"/>
+                <w:lang w:val="fr-CA"/>
+              </w:rPr>
+            </w:pPr>
+            <w:r>
+              <w:rPr>
+                <w:rFonts w:eastAsia="Times New Roman"/>
+                <w:color w:val="000000"/>
+                <w:lang w:val="fr-CA"/>
+              </w:rPr>
+              <w:t>Eric</w:t>
+            </w:r>
+          </w:p>
+        </w:tc>
+      </w:tr>
+      <w:tr>
+        <w:trPr>
+          <w:trHeight w:val="312"/>
+          <w:jc w:val="center"/>
+        </w:trPr>
+        <w:tc>
+          <w:tcPr>
+            <w:tcW w:w="407" w:type="dxa"/>
+            <w:tcBorders>
+              <w:top w:val="nil"/>
+              <w:left w:val="single" w:sz="4" w:space="0" w:color="auto"/>
+              <w:bottom w:val="single" w:sz="4" w:space="0" w:color="auto"/>
+              <w:right w:val="single" w:sz="4" w:space="0" w:color="auto"/>
+            </w:tcBorders>
+            <w:shd w:val="clear" w:color="auto" w:fill="auto"/>
+            <w:noWrap/>
+            <w:vAlign w:val="bottom"/>
+            <w:hideMark/>
+          </w:tcPr>
+          <w:p>
+            <w:pPr>
+              <w:spacing w:before="0" w:after="0" w:line="240" w:lineRule="auto"/>
+              <w:jc w:val="right"/>
+              <w:rPr>
+                <w:rFonts w:eastAsia="Times New Roman"/>
+                <w:color w:val="000000"/>
+                <w:lang w:val="fr-CA"/>
+              </w:rPr>
+            </w:pPr>
+            <w:r>
+              <w:rPr>
+                <w:rFonts w:eastAsia="Times New Roman"/>
+                <w:color w:val="000000"/>
+                <w:lang w:val="fr-CA"/>
+              </w:rPr>
+              <w:t>9</w:t>
+            </w:r>
+          </w:p>
+        </w:tc>
+        <w:tc>
+          <w:tcPr>
+            <w:tcW w:w="3983" w:type="dxa"/>
+            <w:tcBorders>
+              <w:top w:val="nil"/>
+              <w:left w:val="nil"/>
+              <w:bottom w:val="single" w:sz="4" w:space="0" w:color="auto"/>
+              <w:right w:val="single" w:sz="4" w:space="0" w:color="auto"/>
+            </w:tcBorders>
+            <w:shd w:val="clear" w:color="auto" w:fill="auto"/>
+            <w:noWrap/>
+            <w:vAlign w:val="bottom"/>
+            <w:hideMark/>
+          </w:tcPr>
+          <w:p>
+            <w:pPr>
+              <w:spacing w:before="0" w:after="0" w:line="240" w:lineRule="auto"/>
+              <w:jc w:val="left"/>
+              <w:rPr>
+                <w:rFonts w:eastAsia="Times New Roman"/>
+                <w:color w:val="000000"/>
+                <w:lang w:val="fr-CA"/>
+              </w:rPr>
+            </w:pPr>
+            <w:r>
+              <w:rPr>
+                <w:rFonts w:eastAsia="Times New Roman"/>
+                <w:color w:val="000000"/>
+                <w:lang w:val="fr-CA"/>
+              </w:rPr>
+              <w:t>Page Stagiaires</w:t>
+            </w:r>
+          </w:p>
+        </w:tc>
+        <w:tc>
+          <w:tcPr>
+            <w:tcW w:w="2835" w:type="dxa"/>
+            <w:tcBorders>
+              <w:top w:val="nil"/>
+              <w:left w:val="nil"/>
+              <w:bottom w:val="single" w:sz="4" w:space="0" w:color="auto"/>
+              <w:right w:val="single" w:sz="4" w:space="0" w:color="auto"/>
+            </w:tcBorders>
+            <w:shd w:val="clear" w:color="auto" w:fill="auto"/>
+            <w:noWrap/>
+            <w:vAlign w:val="bottom"/>
+            <w:hideMark/>
+          </w:tcPr>
+          <w:p>
+            <w:pPr>
+              <w:spacing w:before="0" w:after="0" w:line="240" w:lineRule="auto"/>
+              <w:jc w:val="left"/>
+              <w:rPr>
+                <w:rFonts w:eastAsia="Times New Roman"/>
+                <w:color w:val="000000"/>
+                <w:lang w:val="fr-CA"/>
+              </w:rPr>
+            </w:pPr>
+            <w:r>
+              <w:rPr>
+                <w:rFonts w:eastAsia="Times New Roman"/>
+                <w:color w:val="000000"/>
+                <w:lang w:val="fr-CA"/>
+              </w:rPr>
+              <w:t>Michael</w:t>
+            </w:r>
+          </w:p>
+        </w:tc>
+      </w:tr>
+      <w:tr>
+        <w:trPr>
+          <w:trHeight w:val="312"/>
+          <w:jc w:val="center"/>
+        </w:trPr>
+        <w:tc>
+          <w:tcPr>
+            <w:tcW w:w="407" w:type="dxa"/>
+            <w:tcBorders>
+              <w:top w:val="nil"/>
+              <w:left w:val="single" w:sz="4" w:space="0" w:color="auto"/>
+              <w:bottom w:val="single" w:sz="4" w:space="0" w:color="auto"/>
+              <w:right w:val="single" w:sz="4" w:space="0" w:color="auto"/>
+            </w:tcBorders>
+            <w:shd w:val="clear" w:color="auto" w:fill="auto"/>
+            <w:noWrap/>
+            <w:vAlign w:val="bottom"/>
+            <w:hideMark/>
+          </w:tcPr>
+          <w:p>
+            <w:pPr>
+              <w:spacing w:before="0" w:after="0" w:line="240" w:lineRule="auto"/>
+              <w:jc w:val="right"/>
+              <w:rPr>
+                <w:rFonts w:eastAsia="Times New Roman"/>
+                <w:color w:val="000000"/>
+                <w:lang w:val="fr-CA"/>
+              </w:rPr>
+            </w:pPr>
+            <w:r>
+              <w:rPr>
+                <w:rFonts w:eastAsia="Times New Roman"/>
+                <w:color w:val="000000"/>
+                <w:lang w:val="fr-CA"/>
+              </w:rPr>
+              <w:t>10</w:t>
+            </w:r>
+          </w:p>
+        </w:tc>
+        <w:tc>
+          <w:tcPr>
+            <w:tcW w:w="3983" w:type="dxa"/>
+            <w:tcBorders>
+              <w:top w:val="nil"/>
+              <w:left w:val="nil"/>
+              <w:bottom w:val="single" w:sz="4" w:space="0" w:color="auto"/>
+              <w:right w:val="single" w:sz="4" w:space="0" w:color="auto"/>
+            </w:tcBorders>
+            <w:shd w:val="clear" w:color="auto" w:fill="auto"/>
+            <w:noWrap/>
+            <w:vAlign w:val="bottom"/>
+            <w:hideMark/>
+          </w:tcPr>
+          <w:p>
+            <w:pPr>
+              <w:spacing w:before="0" w:after="0" w:line="240" w:lineRule="auto"/>
+              <w:jc w:val="left"/>
+              <w:rPr>
+                <w:rFonts w:eastAsia="Times New Roman"/>
+                <w:color w:val="000000"/>
+                <w:lang w:val="fr-CA"/>
+              </w:rPr>
+            </w:pPr>
+            <w:r>
+              <w:rPr>
+                <w:rFonts w:eastAsia="Times New Roman"/>
+                <w:color w:val="000000"/>
+                <w:lang w:val="fr-CA"/>
+              </w:rPr>
+              <w:t>Page Liste des tâches étudiants</w:t>
+            </w:r>
+          </w:p>
+        </w:tc>
+        <w:tc>
+          <w:tcPr>
+            <w:tcW w:w="2835" w:type="dxa"/>
+            <w:tcBorders>
+              <w:top w:val="nil"/>
+              <w:left w:val="nil"/>
+              <w:bottom w:val="single" w:sz="4" w:space="0" w:color="auto"/>
+              <w:right w:val="single" w:sz="4" w:space="0" w:color="auto"/>
+            </w:tcBorders>
+            <w:shd w:val="clear" w:color="auto" w:fill="auto"/>
+            <w:noWrap/>
+            <w:vAlign w:val="bottom"/>
+            <w:hideMark/>
+          </w:tcPr>
+          <w:p>
+            <w:pPr>
+              <w:spacing w:before="0" w:after="0" w:line="240" w:lineRule="auto"/>
+              <w:jc w:val="left"/>
+              <w:rPr>
+                <w:rFonts w:eastAsia="Times New Roman"/>
+                <w:color w:val="000000"/>
+                <w:lang w:val="fr-CA"/>
+              </w:rPr>
+            </w:pPr>
+            <w:r>
+              <w:rPr>
+                <w:rFonts w:eastAsia="Times New Roman"/>
+                <w:color w:val="000000"/>
+                <w:lang w:val="fr-CA"/>
+              </w:rPr>
+              <w:t>Eric</w:t>
+            </w:r>
+          </w:p>
+        </w:tc>
+      </w:tr>
+      <w:tr>
+        <w:trPr>
+          <w:trHeight w:val="312"/>
+          <w:jc w:val="center"/>
+        </w:trPr>
+        <w:tc>
+          <w:tcPr>
+            <w:tcW w:w="407" w:type="dxa"/>
+            <w:tcBorders>
+              <w:top w:val="nil"/>
+              <w:left w:val="single" w:sz="4" w:space="0" w:color="auto"/>
+              <w:bottom w:val="single" w:sz="4" w:space="0" w:color="auto"/>
+              <w:right w:val="single" w:sz="4" w:space="0" w:color="auto"/>
+            </w:tcBorders>
+            <w:shd w:val="clear" w:color="auto" w:fill="auto"/>
+            <w:noWrap/>
+            <w:vAlign w:val="bottom"/>
+            <w:hideMark/>
+          </w:tcPr>
+          <w:p>
+            <w:pPr>
+              <w:spacing w:before="0" w:after="0" w:line="240" w:lineRule="auto"/>
+              <w:jc w:val="right"/>
+              <w:rPr>
+                <w:rFonts w:eastAsia="Times New Roman"/>
+                <w:color w:val="000000"/>
+                <w:lang w:val="fr-CA"/>
+              </w:rPr>
+            </w:pPr>
+            <w:r>
+              <w:rPr>
+                <w:rFonts w:eastAsia="Times New Roman"/>
+                <w:color w:val="000000"/>
+                <w:lang w:val="fr-CA"/>
+              </w:rPr>
+              <w:t>11</w:t>
+            </w:r>
+          </w:p>
+        </w:tc>
+        <w:tc>
+          <w:tcPr>
+            <w:tcW w:w="3983" w:type="dxa"/>
+            <w:tcBorders>
+              <w:top w:val="nil"/>
+              <w:left w:val="nil"/>
+              <w:bottom w:val="single" w:sz="4" w:space="0" w:color="auto"/>
+              <w:right w:val="single" w:sz="4" w:space="0" w:color="auto"/>
+            </w:tcBorders>
+            <w:shd w:val="clear" w:color="auto" w:fill="auto"/>
+            <w:noWrap/>
+            <w:vAlign w:val="bottom"/>
+            <w:hideMark/>
+          </w:tcPr>
+          <w:p>
+            <w:pPr>
+              <w:spacing w:before="0" w:after="0" w:line="240" w:lineRule="auto"/>
+              <w:jc w:val="left"/>
+              <w:rPr>
+                <w:rFonts w:eastAsia="Times New Roman"/>
+                <w:color w:val="000000"/>
+                <w:lang w:val="fr-CA"/>
+              </w:rPr>
+            </w:pPr>
+            <w:r>
+              <w:rPr>
+                <w:rFonts w:eastAsia="Times New Roman"/>
+                <w:color w:val="000000"/>
+                <w:lang w:val="fr-CA"/>
+              </w:rPr>
+              <w:t>Page Détails des tâches</w:t>
+            </w:r>
+          </w:p>
+        </w:tc>
+        <w:tc>
+          <w:tcPr>
+            <w:tcW w:w="2835" w:type="dxa"/>
+            <w:tcBorders>
+              <w:top w:val="nil"/>
+              <w:left w:val="nil"/>
+              <w:bottom w:val="single" w:sz="4" w:space="0" w:color="auto"/>
+              <w:right w:val="single" w:sz="4" w:space="0" w:color="auto"/>
+            </w:tcBorders>
+            <w:shd w:val="clear" w:color="auto" w:fill="auto"/>
+            <w:noWrap/>
+            <w:vAlign w:val="bottom"/>
+            <w:hideMark/>
+          </w:tcPr>
+          <w:p>
+            <w:pPr>
+              <w:spacing w:before="0" w:after="0" w:line="240" w:lineRule="auto"/>
+              <w:jc w:val="left"/>
+              <w:rPr>
+                <w:rFonts w:eastAsia="Times New Roman"/>
+                <w:color w:val="000000"/>
+                <w:lang w:val="fr-CA"/>
+              </w:rPr>
+            </w:pPr>
+            <w:r>
+              <w:rPr>
+                <w:rFonts w:eastAsia="Times New Roman"/>
+                <w:color w:val="000000"/>
+                <w:lang w:val="fr-CA"/>
+              </w:rPr>
+              <w:t>Eric</w:t>
+            </w:r>
+          </w:p>
+        </w:tc>
+      </w:tr>
+      <w:tr>
+        <w:trPr>
+          <w:trHeight w:val="312"/>
+          <w:jc w:val="center"/>
+        </w:trPr>
+        <w:tc>
+          <w:tcPr>
+            <w:tcW w:w="407" w:type="dxa"/>
+            <w:tcBorders>
+              <w:top w:val="nil"/>
+              <w:left w:val="single" w:sz="4" w:space="0" w:color="auto"/>
+              <w:bottom w:val="single" w:sz="4" w:space="0" w:color="auto"/>
+              <w:right w:val="single" w:sz="4" w:space="0" w:color="auto"/>
+            </w:tcBorders>
+            <w:shd w:val="clear" w:color="auto" w:fill="auto"/>
+            <w:noWrap/>
+            <w:vAlign w:val="bottom"/>
+            <w:hideMark/>
+          </w:tcPr>
+          <w:p>
+            <w:pPr>
+              <w:spacing w:before="0" w:after="0" w:line="240" w:lineRule="auto"/>
+              <w:jc w:val="right"/>
+              <w:rPr>
+                <w:rFonts w:eastAsia="Times New Roman"/>
+                <w:color w:val="000000"/>
+                <w:lang w:val="fr-CA"/>
+              </w:rPr>
+            </w:pPr>
+            <w:r>
+              <w:rPr>
+                <w:rFonts w:eastAsia="Times New Roman"/>
+                <w:color w:val="000000"/>
+                <w:lang w:val="fr-CA"/>
+              </w:rPr>
+              <w:t>12</w:t>
+            </w:r>
+          </w:p>
+        </w:tc>
+        <w:tc>
+          <w:tcPr>
+            <w:tcW w:w="3983" w:type="dxa"/>
+            <w:tcBorders>
+              <w:top w:val="nil"/>
+              <w:left w:val="nil"/>
+              <w:bottom w:val="single" w:sz="4" w:space="0" w:color="auto"/>
+              <w:right w:val="single" w:sz="4" w:space="0" w:color="auto"/>
+            </w:tcBorders>
+            <w:shd w:val="clear" w:color="auto" w:fill="auto"/>
+            <w:noWrap/>
+            <w:vAlign w:val="bottom"/>
+            <w:hideMark/>
+          </w:tcPr>
+          <w:p>
+            <w:pPr>
+              <w:spacing w:before="0" w:after="0" w:line="240" w:lineRule="auto"/>
+              <w:jc w:val="left"/>
+              <w:rPr>
+                <w:rFonts w:eastAsia="Times New Roman"/>
+                <w:color w:val="000000"/>
+                <w:lang w:val="fr-CA"/>
+              </w:rPr>
+            </w:pPr>
+            <w:r>
+              <w:rPr>
+                <w:rFonts w:eastAsia="Times New Roman"/>
+                <w:color w:val="000000"/>
+                <w:lang w:val="fr-CA"/>
+              </w:rPr>
+              <w:t>Page Identification</w:t>
+            </w:r>
+          </w:p>
+        </w:tc>
+        <w:tc>
+          <w:tcPr>
+            <w:tcW w:w="2835" w:type="dxa"/>
+            <w:tcBorders>
+              <w:top w:val="nil"/>
+              <w:left w:val="nil"/>
+              <w:bottom w:val="single" w:sz="4" w:space="0" w:color="auto"/>
+              <w:right w:val="single" w:sz="4" w:space="0" w:color="auto"/>
+            </w:tcBorders>
+            <w:shd w:val="clear" w:color="auto" w:fill="auto"/>
+            <w:noWrap/>
+            <w:vAlign w:val="bottom"/>
+            <w:hideMark/>
+          </w:tcPr>
+          <w:p>
+            <w:pPr>
+              <w:spacing w:before="0" w:after="0" w:line="240" w:lineRule="auto"/>
+              <w:jc w:val="left"/>
+              <w:rPr>
+                <w:rFonts w:eastAsia="Times New Roman"/>
+                <w:color w:val="000000"/>
+                <w:lang w:val="fr-CA"/>
+              </w:rPr>
+            </w:pPr>
+            <w:r>
+              <w:rPr>
+                <w:rFonts w:eastAsia="Times New Roman"/>
+                <w:color w:val="000000"/>
+                <w:lang w:val="fr-CA"/>
+              </w:rPr>
+              <w:t>Michael</w:t>
+            </w:r>
+          </w:p>
+        </w:tc>
+      </w:tr>
+      <w:tr>
+        <w:trPr>
+          <w:trHeight w:val="312"/>
+          <w:jc w:val="center"/>
+        </w:trPr>
+        <w:tc>
+          <w:tcPr>
+            <w:tcW w:w="407" w:type="dxa"/>
+            <w:tcBorders>
+              <w:top w:val="nil"/>
+              <w:left w:val="single" w:sz="4" w:space="0" w:color="auto"/>
+              <w:bottom w:val="single" w:sz="4" w:space="0" w:color="auto"/>
+              <w:right w:val="single" w:sz="4" w:space="0" w:color="auto"/>
+            </w:tcBorders>
+            <w:shd w:val="clear" w:color="auto" w:fill="auto"/>
+            <w:noWrap/>
+            <w:vAlign w:val="bottom"/>
+            <w:hideMark/>
+          </w:tcPr>
+          <w:p>
+            <w:pPr>
+              <w:spacing w:before="0" w:after="0" w:line="240" w:lineRule="auto"/>
+              <w:jc w:val="right"/>
+              <w:rPr>
+                <w:rFonts w:eastAsia="Times New Roman"/>
+                <w:color w:val="000000"/>
+                <w:lang w:val="fr-CA"/>
+              </w:rPr>
+            </w:pPr>
+            <w:r>
+              <w:rPr>
+                <w:rFonts w:eastAsia="Times New Roman"/>
+                <w:color w:val="000000"/>
+                <w:lang w:val="fr-CA"/>
+              </w:rPr>
+              <w:t>13</w:t>
+            </w:r>
+          </w:p>
+        </w:tc>
+        <w:tc>
+          <w:tcPr>
+            <w:tcW w:w="3983" w:type="dxa"/>
+            <w:tcBorders>
+              <w:top w:val="nil"/>
+              <w:left w:val="nil"/>
+              <w:bottom w:val="single" w:sz="4" w:space="0" w:color="auto"/>
+              <w:right w:val="single" w:sz="4" w:space="0" w:color="auto"/>
+            </w:tcBorders>
+            <w:shd w:val="clear" w:color="auto" w:fill="auto"/>
+            <w:noWrap/>
+            <w:vAlign w:val="bottom"/>
+            <w:hideMark/>
+          </w:tcPr>
+          <w:p>
+            <w:pPr>
+              <w:spacing w:before="0" w:after="0" w:line="240" w:lineRule="auto"/>
+              <w:jc w:val="left"/>
+              <w:rPr>
+                <w:rFonts w:eastAsia="Times New Roman"/>
+                <w:color w:val="000000"/>
+                <w:lang w:val="fr-CA"/>
+              </w:rPr>
+            </w:pPr>
+            <w:r>
+              <w:rPr>
+                <w:rFonts w:eastAsia="Times New Roman"/>
+                <w:color w:val="000000"/>
+                <w:lang w:val="fr-CA"/>
+              </w:rPr>
+              <w:t>Intégration</w:t>
+            </w:r>
+            <w:r>
+              <w:rPr>
+                <w:rFonts w:eastAsia="Times New Roman"/>
+                <w:color w:val="000000"/>
+                <w:lang w:val="fr-CA"/>
+              </w:rPr>
+              <w:t xml:space="preserve"> de l'API</w:t>
+            </w:r>
+          </w:p>
+        </w:tc>
+        <w:tc>
+          <w:tcPr>
+            <w:tcW w:w="2835" w:type="dxa"/>
+            <w:tcBorders>
+              <w:top w:val="nil"/>
+              <w:left w:val="nil"/>
+              <w:bottom w:val="single" w:sz="4" w:space="0" w:color="auto"/>
+              <w:right w:val="single" w:sz="4" w:space="0" w:color="auto"/>
+            </w:tcBorders>
+            <w:shd w:val="clear" w:color="auto" w:fill="auto"/>
+            <w:noWrap/>
+            <w:vAlign w:val="bottom"/>
+            <w:hideMark/>
+          </w:tcPr>
+          <w:p>
+            <w:pPr>
+              <w:spacing w:before="0" w:after="0" w:line="240" w:lineRule="auto"/>
+              <w:jc w:val="left"/>
+              <w:rPr>
+                <w:rFonts w:eastAsia="Times New Roman"/>
+                <w:color w:val="000000"/>
+                <w:lang w:val="fr-CA"/>
+              </w:rPr>
+            </w:pPr>
+            <w:r>
+              <w:rPr>
+                <w:rFonts w:eastAsia="Times New Roman"/>
+                <w:color w:val="000000"/>
+                <w:lang w:val="fr-CA"/>
+              </w:rPr>
+              <w:t>Michael et Eric</w:t>
+            </w:r>
+          </w:p>
+        </w:tc>
+      </w:tr>
+    </w:tbl>
+    <w:p>
+      <w:pPr>
+        <w:pStyle w:val="Paragraphedeliste"/>
+        <w:numPr>
+          <w:ilvl w:val="0"/>
+          <w:numId w:val="16"/>
+        </w:numPr>
+        <w:rPr>
+          <w:lang w:val="fr-CA"/>
+        </w:rPr>
+      </w:pPr>
+      <w:r>
+        <w:rPr>
+          <w:lang w:val="fr-CA"/>
+        </w:rPr>
+        <w:t xml:space="preserve">Mise en commun des travaux : Nous utilisons </w:t>
+      </w:r>
+      <w:proofErr w:type="spellStart"/>
+      <w:r>
+        <w:rPr>
+          <w:lang w:val="fr-CA"/>
+        </w:rPr>
+        <w:t>Github</w:t>
+      </w:r>
+      <w:proofErr w:type="spellEnd"/>
+      <w:r>
+        <w:rPr>
+          <w:lang w:val="fr-CA"/>
+        </w:rPr>
+        <w:t xml:space="preserve"> comme gestionnaire de version</w:t>
+      </w:r>
+      <w:r>
+        <w:rPr>
+          <w:lang w:val="fr-CA"/>
+        </w:rPr>
+        <w:t>s</w:t>
+      </w:r>
+      <w:r>
+        <w:rPr>
+          <w:lang w:val="fr-CA"/>
+        </w:rPr>
+        <w:t xml:space="preserve">. Pour chaque travail, une branche indépendante sur </w:t>
+      </w:r>
+      <w:proofErr w:type="spellStart"/>
+      <w:r>
+        <w:rPr>
+          <w:lang w:val="fr-CA"/>
+        </w:rPr>
+        <w:t>Github</w:t>
+      </w:r>
+      <w:proofErr w:type="spellEnd"/>
+      <w:r>
+        <w:rPr>
+          <w:lang w:val="fr-CA"/>
+        </w:rPr>
+        <w:t xml:space="preserve"> est créée. Une fois par semaine, une rencontre d’équipe est </w:t>
+      </w:r>
+      <w:r>
+        <w:rPr>
+          <w:lang w:val="fr-CA"/>
+        </w:rPr>
+        <w:t>organisée</w:t>
+      </w:r>
+      <w:r>
+        <w:rPr>
+          <w:lang w:val="fr-CA"/>
+        </w:rPr>
+        <w:t xml:space="preserve"> pour fusionner les branches </w:t>
+      </w:r>
+      <w:r>
+        <w:rPr>
+          <w:lang w:val="fr-CA"/>
+        </w:rPr>
+        <w:t>avec</w:t>
+      </w:r>
+      <w:r>
+        <w:rPr>
+          <w:lang w:val="fr-CA"/>
+        </w:rPr>
+        <w:t xml:space="preserve"> la branche principale après un séance de présentation de ce qui a été fait.</w:t>
       </w:r>
     </w:p>
     <w:p>
@@ -2584,33 +4624,6 @@
         <w:rPr>
           <w:lang w:val="fr-CA"/>
         </w:rPr>
-        <w:t>Méthodologie du travail</w:t>
-      </w:r>
-      <w:r>
-        <w:rPr>
-          <w:lang w:val="fr-CA"/>
-        </w:rPr>
-        <w:t xml:space="preserve"> adopté</w:t>
-      </w:r>
-    </w:p>
-    <w:p>
-      <w:pPr>
-        <w:rPr>
-          <w:lang w:val="fr-CA"/>
-        </w:rPr>
-      </w:pPr>
-    </w:p>
-    <w:p>
-      <w:pPr>
-        <w:pStyle w:val="Titre2"/>
-        <w:rPr>
-          <w:lang w:val="fr-CA"/>
-        </w:rPr>
-      </w:pPr>
-      <w:r>
-        <w:rPr>
-          <w:lang w:val="fr-CA"/>
-        </w:rPr>
         <w:t>Déroulement des travaux</w:t>
       </w:r>
     </w:p>
@@ -2620,85 +4633,82 @@
           <w:lang w:val="fr-CA"/>
         </w:rPr>
       </w:pPr>
-    </w:p>
-    <w:p>
-      <w:pPr>
-        <w:rPr>
-          <w:lang w:val="fr-CA"/>
-        </w:rPr>
-      </w:pPr>
-    </w:p>
-    <w:p>
-      <w:pPr>
-        <w:rPr>
-          <w:lang w:val="fr-CA"/>
-        </w:rPr>
-      </w:pPr>
-    </w:p>
-    <w:p>
-      <w:pPr>
-        <w:rPr>
-          <w:lang w:val="fr-CA"/>
-        </w:rPr>
-      </w:pPr>
-    </w:p>
-    <w:p>
-      <w:pPr>
-        <w:rPr>
-          <w:lang w:val="fr-CA"/>
-        </w:rPr>
-      </w:pPr>
-    </w:p>
-    <w:p>
-      <w:pPr>
-        <w:rPr>
-          <w:lang w:val="fr-CA"/>
-        </w:rPr>
-      </w:pPr>
-    </w:p>
-    <w:p>
-      <w:pPr>
-        <w:rPr>
-          <w:lang w:val="fr-CA"/>
-        </w:rPr>
-      </w:pPr>
-    </w:p>
-    <w:p>
-      <w:pPr>
-        <w:rPr>
-          <w:lang w:val="fr-CA"/>
-        </w:rPr>
-      </w:pPr>
-    </w:p>
-    <w:p>
-      <w:pPr>
-        <w:rPr>
-          <w:lang w:val="fr-CA"/>
-        </w:rPr>
-      </w:pPr>
-    </w:p>
-    <w:p>
-      <w:pPr>
-        <w:rPr>
-          <w:lang w:val="fr-CA"/>
-        </w:rPr>
-      </w:pPr>
-    </w:p>
-    <w:p>
-      <w:pPr>
+      <w:r>
+        <w:rPr>
+          <w:lang w:val="fr-CA"/>
+        </w:rPr>
+        <w:t xml:space="preserve">Après avoir mis en place le </w:t>
+      </w:r>
+      <w:proofErr w:type="spellStart"/>
+      <w:r>
+        <w:rPr>
+          <w:lang w:val="fr-CA"/>
+        </w:rPr>
+        <w:t>backlog</w:t>
+      </w:r>
+      <w:proofErr w:type="spellEnd"/>
+      <w:r>
+        <w:rPr>
+          <w:lang w:val="fr-CA"/>
+        </w:rPr>
+        <w:t xml:space="preserve">, nous avons décidé de faire des « Sprint » d’une semaine chacun au cours desquels chacun de nous </w:t>
+      </w:r>
+      <w:r>
+        <w:rPr>
+          <w:lang w:val="fr-CA"/>
+        </w:rPr>
+        <w:t>doit développer une partie de l’application. Voici comment se sont reparties les huit semaines de simulations de stage.</w:t>
+      </w:r>
+    </w:p>
+    <w:p>
+      <w:pPr>
+        <w:pStyle w:val="Titre3"/>
+        <w:tabs>
+          <w:tab w:val="left" w:pos="1843"/>
+        </w:tabs>
+        <w:rPr>
+          <w:lang w:val="fr-CA"/>
+        </w:rPr>
+      </w:pPr>
+      <w:r>
+        <w:rPr>
+          <w:lang w:val="fr-CA"/>
+        </w:rPr>
+        <w:t>Semaine</w:t>
+      </w:r>
+      <w:r>
+        <w:rPr>
+          <w:lang w:val="fr-CA"/>
+        </w:rPr>
+        <w:t xml:space="preserve"> 1</w:t>
+      </w:r>
+    </w:p>
+    <w:p>
+      <w:pPr>
+        <w:rPr>
+          <w:lang w:val="fr-CA"/>
+        </w:rPr>
+      </w:pPr>
+      <w:r>
         <w:rPr>
           <w:b/>
           <w:bCs/>
           <w:lang w:val="fr-CA"/>
         </w:rPr>
-      </w:pPr>
-    </w:p>
-    <w:p>
-      <w:pPr>
-        <w:rPr>
-          <w:lang w:val="fr-CA"/>
-        </w:rPr>
-      </w:pPr>
+        <w:t>Mission</w:t>
+      </w:r>
+      <w:r>
+        <w:rPr>
+          <w:lang w:val="fr-CA"/>
+        </w:rPr>
+        <w:t> : Présentation des objectifs du stage</w:t>
+      </w:r>
+      <w:r>
+        <w:rPr>
+          <w:lang w:val="fr-CA"/>
+        </w:rPr>
+        <w:t xml:space="preserve"> et du projet</w:t>
+      </w:r>
     </w:p>
     <w:p>
       <w:pPr>
@@ -2712,50 +4722,22 @@
           <w:bCs/>
           <w:lang w:val="fr-CA"/>
         </w:rPr>
-        <w:t>Page 1 : REMERCIEMENTS</w:t>
-      </w:r>
-    </w:p>
-    <w:p>
-      <w:pPr>
-        <w:rPr>
-          <w:lang w:val="fr-CA"/>
-        </w:rPr>
-      </w:pPr>
-      <w:r>
-        <w:rPr>
-          <w:lang w:val="fr-CA"/>
-        </w:rPr>
-        <w:t>Il me paraît indispensable avant de commencer ce rapport de remercier Mme / M [Nom], mon maître de stage, qui a eu la patience et la pédagogie pour m'accompagner durant toute la période de mon stage. Sa rigueur et sa disponibilité ont fait de ce stage une expérience forte et enrichissante. Aussi, je remercie tous les collaborateurs de l'entreprise [nom] pour leur bienveillance à mon égard.</w:t>
-      </w:r>
-    </w:p>
-    <w:p>
-      <w:pPr>
-        <w:rPr>
-          <w:lang w:val="fr-CA"/>
-        </w:rPr>
-      </w:pPr>
-    </w:p>
-    <w:p>
-      <w:pPr>
-        <w:rPr>
-          <w:lang w:val="fr-CA"/>
-        </w:rPr>
-      </w:pPr>
+        <w:t>Responsab</w:t>
+      </w:r>
       <w:r>
         <w:rPr>
           <w:b/>
           <w:bCs/>
           <w:lang w:val="fr-CA"/>
         </w:rPr>
-        <w:t>Page 2 : SOMMAIRE</w:t>
-      </w:r>
-    </w:p>
-    <w:p>
-      <w:pPr>
-        <w:rPr>
-          <w:lang w:val="fr-CA"/>
-        </w:rPr>
-      </w:pPr>
+        <w:t>ilité</w:t>
+      </w:r>
+      <w:r>
+        <w:rPr>
+          <w:lang w:val="fr-CA"/>
+        </w:rPr>
+        <w:t> : Coordonnateurs de stage</w:t>
+      </w:r>
     </w:p>
     <w:p>
       <w:pPr>
@@ -2769,74 +4751,54 @@
           <w:bCs/>
           <w:lang w:val="fr-CA"/>
         </w:rPr>
-        <w:t>Page 3 :INTRODUCTION</w:t>
-      </w:r>
-    </w:p>
-    <w:p>
-      <w:pPr>
-        <w:rPr>
-          <w:lang w:val="fr-CA"/>
-        </w:rPr>
-      </w:pPr>
-      <w:r>
-        <w:rPr>
-          <w:lang w:val="fr-CA"/>
-        </w:rPr>
-        <w:t>- Présentation rapide du stage [durée, lieu, domaine, entreprise, fonction...]</w:t>
-      </w:r>
-    </w:p>
-    <w:p>
-      <w:pPr>
-        <w:rPr>
-          <w:lang w:val="fr-CA"/>
-        </w:rPr>
-      </w:pPr>
-      <w:r>
-        <w:rPr>
-          <w:lang w:val="fr-CA"/>
-        </w:rPr>
-        <w:t>Ex: J'ai effectué un stage au sein de l'entreprise [nom] à [ville] du [date] au [date], une entreprise spécialisée dans [domaine d'activité]. Sous la responsabilité de [nom], j'ai pu notamment travailler sur [préciser].</w:t>
-      </w:r>
-    </w:p>
-    <w:p>
-      <w:pPr>
-        <w:rPr>
-          <w:lang w:val="fr-CA"/>
-        </w:rPr>
-      </w:pPr>
-    </w:p>
-    <w:p>
-      <w:pPr>
-        <w:rPr>
-          <w:lang w:val="fr-CA"/>
-        </w:rPr>
-      </w:pPr>
-      <w:r>
-        <w:rPr>
-          <w:lang w:val="fr-CA"/>
-        </w:rPr>
-        <w:t>- Objectifs et problématique de la mission</w:t>
-      </w:r>
-    </w:p>
-    <w:p>
-      <w:pPr>
-        <w:rPr>
-          <w:lang w:val="fr-CA"/>
-        </w:rPr>
-      </w:pPr>
-      <w:r>
-        <w:rPr>
-          <w:lang w:val="fr-CA"/>
-        </w:rPr>
-        <w:t>Ex: Bien plus qu'enrichir mes connaissances, ce stage a été pour moi l'occasion de découvrir (préciser plus précisément). Aussi, je me suis intéressé aux enjeux de [préciser].</w:t>
-      </w:r>
-    </w:p>
-    <w:p>
-      <w:pPr>
-        <w:rPr>
-          <w:lang w:val="fr-CA"/>
-        </w:rPr>
-      </w:pPr>
+        <w:t xml:space="preserve">Réalisations : </w:t>
+      </w:r>
+      <w:r>
+        <w:rPr>
+          <w:lang w:val="fr-CA"/>
+        </w:rPr>
+        <w:t xml:space="preserve">Au cours de la semaine, les objectifs du stage nous ont été présentés. Les documents explicatifs </w:t>
+      </w:r>
+      <w:r>
+        <w:rPr>
+          <w:lang w:val="fr-CA"/>
+        </w:rPr>
+        <w:t>du projet</w:t>
+      </w:r>
+      <w:r>
+        <w:rPr>
+          <w:lang w:val="fr-CA"/>
+        </w:rPr>
+        <w:t xml:space="preserve"> ainsi que le thème </w:t>
+      </w:r>
+      <w:proofErr w:type="spellStart"/>
+      <w:r>
+        <w:rPr>
+          <w:lang w:val="fr-CA"/>
+        </w:rPr>
+        <w:t>Metronic</w:t>
+      </w:r>
+      <w:proofErr w:type="spellEnd"/>
+      <w:r>
+        <w:rPr>
+          <w:lang w:val="fr-CA"/>
+        </w:rPr>
+        <w:t xml:space="preserve"> et les pages écran en Adobe XD nous ont été remis.</w:t>
+      </w:r>
+    </w:p>
+    <w:p>
+      <w:pPr>
+        <w:pStyle w:val="Titre3"/>
+        <w:rPr>
+          <w:lang w:val="fr-CA"/>
+        </w:rPr>
+      </w:pPr>
+      <w:r>
+        <w:rPr>
+          <w:lang w:val="fr-CA"/>
+        </w:rPr>
+        <w:t>Semaine 2</w:t>
+      </w:r>
     </w:p>
     <w:p>
       <w:pPr>
@@ -2850,41 +4812,34 @@
           <w:bCs/>
           <w:lang w:val="fr-CA"/>
         </w:rPr>
-        <w:t>Page 4 : L'ENTREPRISE</w:t>
-      </w:r>
-    </w:p>
-    <w:p>
-      <w:pPr>
-        <w:rPr>
-          <w:lang w:val="fr-CA"/>
-        </w:rPr>
-      </w:pPr>
-      <w:r>
-        <w:rPr>
-          <w:lang w:val="fr-CA"/>
-        </w:rPr>
-        <w:t>- Présentation précise et domaine d'activité</w:t>
-      </w:r>
-    </w:p>
-    <w:p>
-      <w:pPr>
-        <w:rPr>
-          <w:lang w:val="fr-CA"/>
-        </w:rPr>
-      </w:pPr>
-      <w:r>
-        <w:rPr>
-          <w:lang w:val="fr-CA"/>
-        </w:rPr>
-        <w:t>- Historique et évolution dans le temps, position sur le marché, environnement économique et concurrence</w:t>
-      </w:r>
-    </w:p>
-    <w:p>
-      <w:pPr>
-        <w:rPr>
-          <w:lang w:val="fr-CA"/>
-        </w:rPr>
-      </w:pPr>
+        <w:t>Mission</w:t>
+      </w:r>
+      <w:r>
+        <w:rPr>
+          <w:lang w:val="fr-CA"/>
+        </w:rPr>
+        <w:t xml:space="preserve"> : Étude du </w:t>
+      </w:r>
+      <w:r>
+        <w:rPr>
+          <w:lang w:val="fr-CA"/>
+        </w:rPr>
+        <w:t>Framework</w:t>
+      </w:r>
+      <w:r>
+        <w:rPr>
+          <w:lang w:val="fr-CA"/>
+        </w:rPr>
+        <w:t xml:space="preserve"> </w:t>
+      </w:r>
+      <w:proofErr w:type="spellStart"/>
+      <w:r>
+        <w:rPr>
+          <w:lang w:val="fr-CA"/>
+        </w:rPr>
+        <w:t>Metronic</w:t>
+      </w:r>
+      <w:proofErr w:type="spellEnd"/>
     </w:p>
     <w:p>
       <w:pPr>
@@ -2898,55 +4853,14 @@
           <w:bCs/>
           <w:lang w:val="fr-CA"/>
         </w:rPr>
-        <w:t>Page 5 : LE CADRE DU STAGE</w:t>
-      </w:r>
-    </w:p>
-    <w:p>
-      <w:pPr>
-        <w:rPr>
-          <w:lang w:val="fr-CA"/>
-        </w:rPr>
-      </w:pPr>
-      <w:r>
-        <w:rPr>
-          <w:lang w:val="fr-CA"/>
-        </w:rPr>
-        <w:t xml:space="preserve">- Environnement de travail [hiérarchie, </w:t>
-      </w:r>
-      <w:proofErr w:type="gramStart"/>
-      <w:r>
-        <w:rPr>
-          <w:lang w:val="fr-CA"/>
-        </w:rPr>
-        <w:t>services ,</w:t>
-      </w:r>
-      <w:proofErr w:type="gramEnd"/>
-      <w:r>
-        <w:rPr>
-          <w:lang w:val="fr-CA"/>
-        </w:rPr>
-        <w:t xml:space="preserve"> nombre de salariés ...]</w:t>
-      </w:r>
-    </w:p>
-    <w:p>
-      <w:pPr>
-        <w:rPr>
-          <w:lang w:val="fr-CA"/>
-        </w:rPr>
-      </w:pPr>
-      <w:r>
-        <w:rPr>
-          <w:lang w:val="fr-CA"/>
-        </w:rPr>
-        <w:t>- Systême d'information interne et externe, communication et procédures</w:t>
-      </w:r>
-    </w:p>
-    <w:p>
-      <w:pPr>
-        <w:rPr>
-          <w:lang w:val="fr-CA"/>
-        </w:rPr>
-      </w:pPr>
+        <w:t>Responsabilité</w:t>
+      </w:r>
+      <w:r>
+        <w:rPr>
+          <w:lang w:val="fr-CA"/>
+        </w:rPr>
+        <w:t> : Étudiants</w:t>
+      </w:r>
     </w:p>
     <w:p>
       <w:pPr>
@@ -2961,6 +4875,717 @@
           <w:lang w:val="fr-CA"/>
         </w:rPr>
         <w:lastRenderedPageBreak/>
+        <w:t>Réalisations</w:t>
+      </w:r>
+      <w:r>
+        <w:rPr>
+          <w:lang w:val="fr-CA"/>
+        </w:rPr>
+        <w:t xml:space="preserve"> : Au cours de la semaine 2, nous avons installé </w:t>
+      </w:r>
+      <w:hyperlink r:id="rId11" w:history="1">
+        <w:proofErr w:type="spellStart"/>
+        <w:r>
+          <w:rPr>
+            <w:rStyle w:val="Lienhypertexte"/>
+            <w:lang w:val="fr-CA"/>
+          </w:rPr>
+          <w:t>Metronic</w:t>
+        </w:r>
+        <w:proofErr w:type="spellEnd"/>
+      </w:hyperlink>
+      <w:r>
+        <w:rPr>
+          <w:lang w:val="fr-CA"/>
+        </w:rPr>
+        <w:t xml:space="preserve"> sur </w:t>
+      </w:r>
+      <w:r>
+        <w:rPr>
+          <w:lang w:val="fr-CA"/>
+        </w:rPr>
+        <w:t>nos environnements</w:t>
+      </w:r>
+      <w:r>
+        <w:rPr>
+          <w:lang w:val="fr-CA"/>
+        </w:rPr>
+        <w:t xml:space="preserve"> de développement, lu la documentation en ligne et procéd</w:t>
+      </w:r>
+      <w:r>
+        <w:rPr>
+          <w:lang w:val="fr-CA"/>
+        </w:rPr>
+        <w:t>é</w:t>
+      </w:r>
+      <w:r>
+        <w:rPr>
+          <w:lang w:val="fr-CA"/>
+        </w:rPr>
+        <w:t xml:space="preserve"> à la configuration de quelques composants pour bien comprendre le fonctionnement du </w:t>
+      </w:r>
+      <w:r>
+        <w:rPr>
+          <w:lang w:val="fr-CA"/>
+        </w:rPr>
+        <w:t>Framework</w:t>
+      </w:r>
+      <w:r>
+        <w:rPr>
+          <w:lang w:val="fr-CA"/>
+        </w:rPr>
+        <w:t>.</w:t>
+      </w:r>
+    </w:p>
+    <w:p>
+      <w:pPr>
+        <w:pStyle w:val="Titre3"/>
+        <w:rPr>
+          <w:lang w:val="fr-CA"/>
+        </w:rPr>
+      </w:pPr>
+      <w:r>
+        <w:rPr>
+          <w:lang w:val="fr-CA"/>
+        </w:rPr>
+        <w:t>Semaine 3</w:t>
+      </w:r>
+    </w:p>
+    <w:p>
+      <w:pPr>
+        <w:rPr>
+          <w:lang w:val="fr-CA"/>
+        </w:rPr>
+      </w:pPr>
+      <w:r>
+        <w:rPr>
+          <w:b/>
+          <w:bCs/>
+          <w:lang w:val="fr-CA"/>
+        </w:rPr>
+        <w:t>Mission</w:t>
+      </w:r>
+      <w:r>
+        <w:rPr>
+          <w:lang w:val="fr-CA"/>
+        </w:rPr>
+        <w:t xml:space="preserve"> : </w:t>
+      </w:r>
+      <w:r>
+        <w:rPr>
+          <w:lang w:val="fr-CA"/>
+        </w:rPr>
+        <w:t>Approfondissement des fonctionnalités du Framework</w:t>
+      </w:r>
+    </w:p>
+    <w:p>
+      <w:pPr>
+        <w:rPr>
+          <w:lang w:val="fr-CA"/>
+        </w:rPr>
+      </w:pPr>
+      <w:r>
+        <w:rPr>
+          <w:b/>
+          <w:bCs/>
+          <w:lang w:val="fr-CA"/>
+        </w:rPr>
+        <w:t>Responsabilité</w:t>
+      </w:r>
+      <w:r>
+        <w:rPr>
+          <w:lang w:val="fr-CA"/>
+        </w:rPr>
+        <w:t> : Étudiants</w:t>
+      </w:r>
+    </w:p>
+    <w:p>
+      <w:pPr>
+        <w:rPr>
+          <w:lang w:val="fr-CA"/>
+        </w:rPr>
+      </w:pPr>
+      <w:r>
+        <w:rPr>
+          <w:b/>
+          <w:bCs/>
+          <w:lang w:val="fr-CA"/>
+        </w:rPr>
+        <w:t>Réalisations</w:t>
+      </w:r>
+      <w:r>
+        <w:rPr>
+          <w:lang w:val="fr-CA"/>
+        </w:rPr>
+        <w:t xml:space="preserve"> : </w:t>
+      </w:r>
+    </w:p>
+    <w:p>
+      <w:pPr>
+        <w:rPr>
+          <w:lang w:val="fr-CA"/>
+        </w:rPr>
+      </w:pPr>
+    </w:p>
+    <w:p>
+      <w:pPr>
+        <w:rPr>
+          <w:lang w:val="fr-CA"/>
+        </w:rPr>
+      </w:pPr>
+    </w:p>
+    <w:p>
+      <w:pPr>
+        <w:rPr>
+          <w:lang w:val="fr-CA"/>
+        </w:rPr>
+      </w:pPr>
+    </w:p>
+    <w:p>
+      <w:pPr>
+        <w:pStyle w:val="Paragraphedeliste"/>
+        <w:numPr>
+          <w:ilvl w:val="0"/>
+          <w:numId w:val="14"/>
+        </w:numPr>
+        <w:spacing w:before="0" w:after="160" w:line="259" w:lineRule="auto"/>
+        <w:jc w:val="left"/>
+        <w:rPr>
+          <w:lang w:val="fr-CA"/>
+        </w:rPr>
+      </w:pPr>
+      <w:r>
+        <w:rPr>
+          <w:lang w:val="fr-CA"/>
+        </w:rPr>
+        <w:t>Présentation des objectifs du stage et du projet par les encadreurs de stages</w:t>
+      </w:r>
+    </w:p>
+    <w:p>
+      <w:pPr>
+        <w:pStyle w:val="Paragraphedeliste"/>
+        <w:numPr>
+          <w:ilvl w:val="0"/>
+          <w:numId w:val="14"/>
+        </w:numPr>
+        <w:spacing w:before="0" w:after="160" w:line="259" w:lineRule="auto"/>
+        <w:jc w:val="left"/>
+        <w:rPr>
+          <w:lang w:val="fr-CA"/>
+        </w:rPr>
+      </w:pPr>
+      <w:r>
+        <w:rPr>
+          <w:lang w:val="fr-CA"/>
+        </w:rPr>
+        <w:t xml:space="preserve">Étude de </w:t>
+      </w:r>
+      <w:proofErr w:type="spellStart"/>
+      <w:r>
+        <w:rPr>
+          <w:lang w:val="fr-CA"/>
+        </w:rPr>
+        <w:t>framework</w:t>
+      </w:r>
+      <w:proofErr w:type="spellEnd"/>
+      <w:r>
+        <w:rPr>
+          <w:lang w:val="fr-CA"/>
+        </w:rPr>
+        <w:t xml:space="preserve"> (Prise en possession)</w:t>
+      </w:r>
+    </w:p>
+    <w:p>
+      <w:pPr>
+        <w:pStyle w:val="Paragraphedeliste"/>
+        <w:numPr>
+          <w:ilvl w:val="0"/>
+          <w:numId w:val="14"/>
+        </w:numPr>
+        <w:spacing w:before="0" w:after="160" w:line="259" w:lineRule="auto"/>
+        <w:jc w:val="left"/>
+      </w:pPr>
+      <w:proofErr w:type="spellStart"/>
+      <w:r>
+        <w:t>Approfondissement</w:t>
+      </w:r>
+      <w:proofErr w:type="spellEnd"/>
+      <w:r>
+        <w:t xml:space="preserve"> des </w:t>
+      </w:r>
+      <w:proofErr w:type="spellStart"/>
+      <w:r>
+        <w:t>fonctionnalités</w:t>
+      </w:r>
+      <w:proofErr w:type="spellEnd"/>
+      <w:r>
+        <w:t xml:space="preserve"> du framework</w:t>
+      </w:r>
+    </w:p>
+    <w:p>
+      <w:pPr>
+        <w:pStyle w:val="Paragraphedeliste"/>
+        <w:numPr>
+          <w:ilvl w:val="0"/>
+          <w:numId w:val="14"/>
+        </w:numPr>
+        <w:spacing w:before="0" w:after="160" w:line="259" w:lineRule="auto"/>
+        <w:jc w:val="left"/>
+        <w:rPr>
+          <w:lang w:val="fr-CA"/>
+        </w:rPr>
+      </w:pPr>
+      <w:r>
+        <w:rPr>
+          <w:lang w:val="fr-CA"/>
+        </w:rPr>
+        <w:t>Subdivisons des tâches dans Trello (découpage des composants)</w:t>
+      </w:r>
+    </w:p>
+    <w:p>
+      <w:pPr>
+        <w:pStyle w:val="Paragraphedeliste"/>
+        <w:numPr>
+          <w:ilvl w:val="0"/>
+          <w:numId w:val="14"/>
+        </w:numPr>
+        <w:spacing w:before="0" w:after="160" w:line="259" w:lineRule="auto"/>
+        <w:jc w:val="left"/>
+        <w:rPr>
+          <w:lang w:val="en-CA"/>
+        </w:rPr>
+      </w:pPr>
+      <w:r>
+        <w:rPr>
+          <w:lang w:val="en-CA"/>
+        </w:rPr>
+        <w:t>Sprint 1 :  ML – Menu, Header, Footer,</w:t>
+      </w:r>
+      <w:r>
+        <w:rPr>
+          <w:lang w:val="en-CA"/>
+        </w:rPr>
+        <w:t xml:space="preserve"> EK : Tableau de bord global</w:t>
+      </w:r>
+    </w:p>
+    <w:p>
+      <w:pPr>
+        <w:pStyle w:val="Paragraphedeliste"/>
+        <w:numPr>
+          <w:ilvl w:val="0"/>
+          <w:numId w:val="14"/>
+        </w:numPr>
+        <w:spacing w:before="0" w:after="160" w:line="259" w:lineRule="auto"/>
+        <w:jc w:val="left"/>
+        <w:rPr>
+          <w:lang w:val="fr-CA"/>
+        </w:rPr>
+      </w:pPr>
+      <w:r>
+        <w:rPr>
+          <w:lang w:val="fr-CA"/>
+        </w:rPr>
+        <w:t>Sprint</w:t>
+      </w:r>
+      <w:r>
+        <w:rPr>
+          <w:lang w:val="fr-CA"/>
+        </w:rPr>
+        <w:t xml:space="preserve"> 2</w:t>
+      </w:r>
+      <w:r>
+        <w:rPr>
+          <w:lang w:val="fr-CA"/>
+        </w:rPr>
+        <w:t xml:space="preserve">  : ML – Tableau de bord d</w:t>
+      </w:r>
+      <w:r>
+        <w:rPr>
+          <w:lang w:val="fr-CA"/>
+        </w:rPr>
+        <w:t>e groupe, , EK : Entreprises, Tuteurs</w:t>
+      </w:r>
+    </w:p>
+    <w:p>
+      <w:pPr>
+        <w:pStyle w:val="Paragraphedeliste"/>
+        <w:numPr>
+          <w:ilvl w:val="0"/>
+          <w:numId w:val="14"/>
+        </w:numPr>
+        <w:spacing w:before="0" w:after="160" w:line="259" w:lineRule="auto"/>
+        <w:jc w:val="left"/>
+        <w:rPr>
+          <w:lang w:val="fr-CA"/>
+        </w:rPr>
+      </w:pPr>
+      <w:r>
+        <w:rPr>
+          <w:lang w:val="fr-CA"/>
+        </w:rPr>
+        <w:t>Sprint 3 : ML – Stagiaires, Identification, Raffinage des composants, EK : Liste des tâches et Détails des tâches</w:t>
+      </w:r>
+    </w:p>
+    <w:p>
+      <w:pPr>
+        <w:pStyle w:val="Paragraphedeliste"/>
+        <w:numPr>
+          <w:ilvl w:val="0"/>
+          <w:numId w:val="14"/>
+        </w:numPr>
+        <w:spacing w:before="0" w:after="160" w:line="259" w:lineRule="auto"/>
+        <w:jc w:val="left"/>
+        <w:rPr>
+          <w:lang w:val="fr-CA"/>
+        </w:rPr>
+      </w:pPr>
+      <w:r>
+        <w:rPr>
+          <w:lang w:val="fr-CA"/>
+        </w:rPr>
+        <w:t>Intégration de l’API et rédaction du rapport</w:t>
+      </w:r>
+    </w:p>
+    <w:p>
+      <w:pPr>
+        <w:rPr>
+          <w:lang w:val="fr-CA"/>
+        </w:rPr>
+      </w:pPr>
+    </w:p>
+    <w:p>
+      <w:pPr>
+        <w:rPr>
+          <w:lang w:val="fr-CA"/>
+        </w:rPr>
+      </w:pPr>
+    </w:p>
+    <w:p>
+      <w:pPr>
+        <w:rPr>
+          <w:lang w:val="fr-CA"/>
+        </w:rPr>
+      </w:pPr>
+    </w:p>
+    <w:p>
+      <w:pPr>
+        <w:rPr>
+          <w:lang w:val="fr-CA"/>
+        </w:rPr>
+      </w:pPr>
+    </w:p>
+    <w:p>
+      <w:pPr>
+        <w:rPr>
+          <w:lang w:val="fr-CA"/>
+        </w:rPr>
+      </w:pPr>
+    </w:p>
+    <w:p>
+      <w:pPr>
+        <w:rPr>
+          <w:lang w:val="fr-CA"/>
+        </w:rPr>
+      </w:pPr>
+    </w:p>
+    <w:p>
+      <w:pPr>
+        <w:rPr>
+          <w:lang w:val="fr-CA"/>
+        </w:rPr>
+      </w:pPr>
+    </w:p>
+    <w:p>
+      <w:pPr>
+        <w:rPr>
+          <w:lang w:val="fr-CA"/>
+        </w:rPr>
+      </w:pPr>
+    </w:p>
+    <w:p>
+      <w:pPr>
+        <w:rPr>
+          <w:lang w:val="fr-CA"/>
+        </w:rPr>
+      </w:pPr>
+    </w:p>
+    <w:p>
+      <w:pPr>
+        <w:rPr>
+          <w:lang w:val="fr-CA"/>
+        </w:rPr>
+      </w:pPr>
+    </w:p>
+    <w:p>
+      <w:pPr>
+        <w:rPr>
+          <w:lang w:val="fr-CA"/>
+        </w:rPr>
+      </w:pPr>
+    </w:p>
+    <w:p>
+      <w:pPr>
+        <w:rPr>
+          <w:b/>
+          <w:bCs/>
+          <w:lang w:val="fr-CA"/>
+        </w:rPr>
+      </w:pPr>
+    </w:p>
+    <w:p>
+      <w:pPr>
+        <w:rPr>
+          <w:lang w:val="fr-CA"/>
+        </w:rPr>
+      </w:pPr>
+    </w:p>
+    <w:p>
+      <w:pPr>
+        <w:rPr>
+          <w:lang w:val="fr-CA"/>
+        </w:rPr>
+      </w:pPr>
+      <w:r>
+        <w:rPr>
+          <w:b/>
+          <w:bCs/>
+          <w:lang w:val="fr-CA"/>
+        </w:rPr>
+        <w:t>Page 1 : REMERCIEMENTS</w:t>
+      </w:r>
+    </w:p>
+    <w:p>
+      <w:pPr>
+        <w:rPr>
+          <w:lang w:val="fr-CA"/>
+        </w:rPr>
+      </w:pPr>
+      <w:r>
+        <w:rPr>
+          <w:lang w:val="fr-CA"/>
+        </w:rPr>
+        <w:t>Il me paraît indispensable avant de commencer ce rapport de remercier Mme / M [Nom], mon maître de stage, qui a eu la patience et la pédagogie pour m'accompagner durant toute la période de mon stage. Sa rigueur et sa disponibilité ont fait de ce stage une expérience forte et enrichissante. Aussi, je remercie tous les collaborateurs de l'entreprise [nom] pour leur bienveillance à mon égard.</w:t>
+      </w:r>
+    </w:p>
+    <w:p>
+      <w:pPr>
+        <w:rPr>
+          <w:lang w:val="fr-CA"/>
+        </w:rPr>
+      </w:pPr>
+    </w:p>
+    <w:p>
+      <w:pPr>
+        <w:rPr>
+          <w:lang w:val="fr-CA"/>
+        </w:rPr>
+      </w:pPr>
+      <w:r>
+        <w:rPr>
+          <w:b/>
+          <w:bCs/>
+          <w:lang w:val="fr-CA"/>
+        </w:rPr>
+        <w:t>Page 2 : SOMMAIRE</w:t>
+      </w:r>
+    </w:p>
+    <w:p>
+      <w:pPr>
+        <w:rPr>
+          <w:lang w:val="fr-CA"/>
+        </w:rPr>
+      </w:pPr>
+    </w:p>
+    <w:p>
+      <w:pPr>
+        <w:rPr>
+          <w:lang w:val="fr-CA"/>
+        </w:rPr>
+      </w:pPr>
+      <w:r>
+        <w:rPr>
+          <w:b/>
+          <w:bCs/>
+          <w:lang w:val="fr-CA"/>
+        </w:rPr>
+        <w:t>Page 3 :INTRODUCTION</w:t>
+      </w:r>
+    </w:p>
+    <w:p>
+      <w:pPr>
+        <w:rPr>
+          <w:lang w:val="fr-CA"/>
+        </w:rPr>
+      </w:pPr>
+      <w:r>
+        <w:rPr>
+          <w:lang w:val="fr-CA"/>
+        </w:rPr>
+        <w:t>- Présentation rapide du stage [durée, lieu, domaine, entreprise, fonction...]</w:t>
+      </w:r>
+    </w:p>
+    <w:p>
+      <w:pPr>
+        <w:rPr>
+          <w:lang w:val="fr-CA"/>
+        </w:rPr>
+      </w:pPr>
+      <w:r>
+        <w:rPr>
+          <w:lang w:val="fr-CA"/>
+        </w:rPr>
+        <w:t>Ex: J'ai effectué un stage au sein de l'entreprise [nom] à [ville] du [date] au [date], une entreprise spécialisée dans [domaine d'activité]. Sous la responsabilité de [nom], j'ai pu notamment travailler sur [préciser].</w:t>
+      </w:r>
+    </w:p>
+    <w:p>
+      <w:pPr>
+        <w:rPr>
+          <w:lang w:val="fr-CA"/>
+        </w:rPr>
+      </w:pPr>
+    </w:p>
+    <w:p>
+      <w:pPr>
+        <w:rPr>
+          <w:lang w:val="fr-CA"/>
+        </w:rPr>
+      </w:pPr>
+      <w:r>
+        <w:rPr>
+          <w:lang w:val="fr-CA"/>
+        </w:rPr>
+        <w:t>- Objectifs et problématique de la mission</w:t>
+      </w:r>
+    </w:p>
+    <w:p>
+      <w:pPr>
+        <w:rPr>
+          <w:lang w:val="fr-CA"/>
+        </w:rPr>
+      </w:pPr>
+      <w:r>
+        <w:rPr>
+          <w:lang w:val="fr-CA"/>
+        </w:rPr>
+        <w:lastRenderedPageBreak/>
+        <w:t>Ex: Bien plus qu'enrichir mes connaissances, ce stage a été pour moi l'occasion de découvrir (préciser plus précisément). Aussi, je me suis intéressé aux enjeux de [préciser].</w:t>
+      </w:r>
+    </w:p>
+    <w:p>
+      <w:pPr>
+        <w:rPr>
+          <w:lang w:val="fr-CA"/>
+        </w:rPr>
+      </w:pPr>
+    </w:p>
+    <w:p>
+      <w:pPr>
+        <w:rPr>
+          <w:lang w:val="fr-CA"/>
+        </w:rPr>
+      </w:pPr>
+      <w:r>
+        <w:rPr>
+          <w:b/>
+          <w:bCs/>
+          <w:lang w:val="fr-CA"/>
+        </w:rPr>
+        <w:t>Page 4 : L'ENTREPRISE</w:t>
+      </w:r>
+    </w:p>
+    <w:p>
+      <w:pPr>
+        <w:rPr>
+          <w:lang w:val="fr-CA"/>
+        </w:rPr>
+      </w:pPr>
+      <w:r>
+        <w:rPr>
+          <w:lang w:val="fr-CA"/>
+        </w:rPr>
+        <w:t>- Présentation précise et domaine d'activité</w:t>
+      </w:r>
+    </w:p>
+    <w:p>
+      <w:pPr>
+        <w:rPr>
+          <w:lang w:val="fr-CA"/>
+        </w:rPr>
+      </w:pPr>
+      <w:r>
+        <w:rPr>
+          <w:lang w:val="fr-CA"/>
+        </w:rPr>
+        <w:t>- Historique et évolution dans le temps, position sur le marché, environnement économique et concurrence</w:t>
+      </w:r>
+    </w:p>
+    <w:p>
+      <w:pPr>
+        <w:rPr>
+          <w:lang w:val="fr-CA"/>
+        </w:rPr>
+      </w:pPr>
+    </w:p>
+    <w:p>
+      <w:pPr>
+        <w:rPr>
+          <w:lang w:val="fr-CA"/>
+        </w:rPr>
+      </w:pPr>
+      <w:r>
+        <w:rPr>
+          <w:b/>
+          <w:bCs/>
+          <w:lang w:val="fr-CA"/>
+        </w:rPr>
+        <w:t>Page 5 : LE CADRE DU STAGE</w:t>
+      </w:r>
+    </w:p>
+    <w:p>
+      <w:pPr>
+        <w:rPr>
+          <w:lang w:val="fr-CA"/>
+        </w:rPr>
+      </w:pPr>
+      <w:r>
+        <w:rPr>
+          <w:lang w:val="fr-CA"/>
+        </w:rPr>
+        <w:t>- Environnement de travail [hiérarchie, services , nombre de salariés ...]</w:t>
+      </w:r>
+    </w:p>
+    <w:p>
+      <w:pPr>
+        <w:rPr>
+          <w:lang w:val="fr-CA"/>
+        </w:rPr>
+      </w:pPr>
+      <w:r>
+        <w:rPr>
+          <w:lang w:val="fr-CA"/>
+        </w:rPr>
+        <w:t>- Systême d'information interne et externe, communication et procédures</w:t>
+      </w:r>
+    </w:p>
+    <w:p>
+      <w:pPr>
+        <w:rPr>
+          <w:lang w:val="fr-CA"/>
+        </w:rPr>
+      </w:pPr>
+    </w:p>
+    <w:p>
+      <w:pPr>
+        <w:rPr>
+          <w:lang w:val="fr-CA"/>
+        </w:rPr>
+      </w:pPr>
+      <w:r>
+        <w:rPr>
+          <w:b/>
+          <w:bCs/>
+          <w:lang w:val="fr-CA"/>
+        </w:rPr>
         <w:t>Page 6 : MISSIONS ET TACHES</w:t>
       </w:r>
     </w:p>
@@ -3154,7 +5779,6 @@
           <w:rFonts w:ascii="Calibri" w:eastAsia="Calibri" w:hAnsi="Calibri" w:cs="Calibri"/>
           <w:lang w:val="fr-CA"/>
         </w:rPr>
-        <w:lastRenderedPageBreak/>
         <w:t xml:space="preserve">Introduction </w:t>
       </w:r>
     </w:p>
@@ -3365,6 +5989,7 @@
           <w:rFonts w:ascii="Calibri" w:eastAsia="Calibri" w:hAnsi="Calibri" w:cs="Calibri"/>
           <w:lang w:val="fr-CA"/>
         </w:rPr>
+        <w:lastRenderedPageBreak/>
         <w:t xml:space="preserve">Décrivez les principales activités ou tâches que vous avez réalisées dans le cadre de votre stage. </w:t>
       </w:r>
     </w:p>
@@ -3508,23 +6133,7 @@
           <w:rFonts w:ascii="Calibri" w:eastAsia="Calibri" w:hAnsi="Calibri" w:cs="Calibri"/>
           <w:lang w:val="fr-CA"/>
         </w:rPr>
-        <w:t>(</w:t>
-      </w:r>
-      <w:proofErr w:type="gramStart"/>
-      <w:r>
-        <w:rPr>
-          <w:rFonts w:ascii="Calibri" w:eastAsia="Calibri" w:hAnsi="Calibri" w:cs="Calibri"/>
-          <w:lang w:val="fr-CA"/>
-        </w:rPr>
-        <w:t>équipement</w:t>
-      </w:r>
-      <w:proofErr w:type="gramEnd"/>
-      <w:r>
-        <w:rPr>
-          <w:rFonts w:ascii="Calibri" w:eastAsia="Calibri" w:hAnsi="Calibri" w:cs="Calibri"/>
-          <w:lang w:val="fr-CA"/>
-        </w:rPr>
-        <w:t xml:space="preserve">, logiciels, procédures, normes, documents, etc.). </w:t>
+        <w:t xml:space="preserve">(équipement, logiciels, procédures, normes, documents, etc.). </w:t>
       </w:r>
     </w:p>
     <w:p>
@@ -3602,7 +6211,6 @@
           <w:rFonts w:ascii="Calibri" w:eastAsia="Calibri" w:hAnsi="Calibri" w:cs="Calibri"/>
           <w:lang w:val="fr-CA"/>
         </w:rPr>
-        <w:lastRenderedPageBreak/>
         <w:t xml:space="preserve">Décrivez une difficulté que vous avez vécue sur le </w:t>
       </w:r>
       <w:r>
@@ -3810,6 +6418,7 @@
         <w:rPr>
           <w:rFonts w:ascii="Calibri" w:eastAsia="Calibri" w:hAnsi="Calibri" w:cs="Calibri"/>
         </w:rPr>
+        <w:lastRenderedPageBreak/>
         <w:t>Tâches</w:t>
       </w:r>
       <w:proofErr w:type="spellEnd"/>
@@ -4191,29 +6800,10 @@
           <w:lang w:val="fr-CA"/>
         </w:rPr>
         <w:object w:dxaOrig="1520" w:dyaOrig="987" w14:anchorId="16E9F3FA">
-          <v:shapetype id="_x0000_t75" coordsize="21600,21600" o:spt="75" o:preferrelative="t" path="m@4@5l@4@11@9@11@9@5xe" filled="f" stroked="f">
-            <v:stroke joinstyle="miter"/>
-            <v:formulas>
-              <v:f eqn="if lineDrawn pixelLineWidth 0"/>
-              <v:f eqn="sum @0 1 0"/>
-              <v:f eqn="sum 0 0 @1"/>
-              <v:f eqn="prod @2 1 2"/>
-              <v:f eqn="prod @3 21600 pixelWidth"/>
-              <v:f eqn="prod @3 21600 pixelHeight"/>
-              <v:f eqn="sum @0 0 1"/>
-              <v:f eqn="prod @6 1 2"/>
-              <v:f eqn="prod @7 21600 pixelWidth"/>
-              <v:f eqn="sum @8 21600 0"/>
-              <v:f eqn="prod @7 21600 pixelHeight"/>
-              <v:f eqn="sum @10 21600 0"/>
-            </v:formulas>
-            <v:path o:extrusionok="f" gradientshapeok="t" o:connecttype="rect"/>
-            <o:lock v:ext="edit" aspectratio="t"/>
-          </v:shapetype>
-          <v:shape id="_x0000_i1025" type="#_x0000_t75" style="width:76.2pt;height:49.2pt" o:ole="">
-            <v:imagedata r:id="rId11" o:title=""/>
+          <v:shape id="_x0000_i1029" type="#_x0000_t75" style="width:76.2pt;height:49.2pt" o:ole="">
+            <v:imagedata r:id="rId12" o:title=""/>
           </v:shape>
-          <o:OLEObject Type="Embed" ProgID="Word.Document.12" ShapeID="_x0000_i1025" DrawAspect="Icon" ObjectID="_1684123033" r:id="rId12">
+          <o:OLEObject Type="Embed" ProgID="Word.Document.12" ShapeID="_x0000_i1029" DrawAspect="Icon" ObjectID="_1684173874" r:id="rId13">
             <o:FieldCodes>\s</o:FieldCodes>
           </o:OLEObject>
         </w:object>
@@ -4373,13 +6963,7 @@
         <w:rPr>
           <w:lang w:val="fr-CA"/>
         </w:rPr>
-        <w:instrText xml:space="preserve"> HYPER</w:instrText>
-      </w:r>
-      <w:r>
-        <w:rPr>
-          <w:lang w:val="fr-CA"/>
-        </w:rPr>
-        <w:instrText xml:space="preserve">LINK "https://lvivity.com/metronic-admin-template" \l ":~:text=What%20is%20Metronic%20and%20what,admin%20dashboard%20for%20website%20management" </w:instrText>
+        <w:instrText xml:space="preserve"> HYPERLINK "https://lvivity.com/metronic-admin-template" \l ":~:text=What%20is%20Metronic%20and%20what,admin%20dashboard%20for%20website%20management" </w:instrText>
       </w:r>
       <w:r>
         <w:fldChar w:fldCharType="separate"/>
@@ -4504,6 +7088,208 @@
     </w:lvl>
   </w:abstractNum>
   <w:abstractNum w:abstractNumId="1" w15:restartNumberingAfterBreak="0">
+    <w:nsid w:val="0ED12A1F"/>
+    <w:multiLevelType w:val="hybridMultilevel"/>
+    <w:tmpl w:val="5A2CB61A"/>
+    <w:lvl w:ilvl="0" w:tplc="0C0C000F">
+      <w:start w:val="1"/>
+      <w:numFmt w:val="decimal"/>
+      <w:lvlText w:val="%1."/>
+      <w:lvlJc w:val="left"/>
+      <w:pPr>
+        <w:ind w:left="720" w:hanging="360"/>
+      </w:pPr>
+      <w:rPr>
+        <w:rFonts w:hint="default"/>
+      </w:rPr>
+    </w:lvl>
+    <w:lvl w:ilvl="1" w:tplc="0C0C0003">
+      <w:start w:val="1"/>
+      <w:numFmt w:val="bullet"/>
+      <w:lvlText w:val="o"/>
+      <w:lvlJc w:val="left"/>
+      <w:pPr>
+        <w:ind w:left="1440" w:hanging="360"/>
+      </w:pPr>
+      <w:rPr>
+        <w:rFonts w:ascii="Courier New" w:hAnsi="Courier New" w:cs="Courier New" w:hint="default"/>
+      </w:rPr>
+    </w:lvl>
+    <w:lvl w:ilvl="2" w:tplc="0C0C0005" w:tentative="1">
+      <w:start w:val="1"/>
+      <w:numFmt w:val="bullet"/>
+      <w:lvlText w:val=""/>
+      <w:lvlJc w:val="left"/>
+      <w:pPr>
+        <w:ind w:left="2160" w:hanging="360"/>
+      </w:pPr>
+      <w:rPr>
+        <w:rFonts w:ascii="Wingdings" w:hAnsi="Wingdings" w:hint="default"/>
+      </w:rPr>
+    </w:lvl>
+    <w:lvl w:ilvl="3" w:tplc="0C0C0001" w:tentative="1">
+      <w:start w:val="1"/>
+      <w:numFmt w:val="bullet"/>
+      <w:lvlText w:val=""/>
+      <w:lvlJc w:val="left"/>
+      <w:pPr>
+        <w:ind w:left="2880" w:hanging="360"/>
+      </w:pPr>
+      <w:rPr>
+        <w:rFonts w:ascii="Symbol" w:hAnsi="Symbol" w:hint="default"/>
+      </w:rPr>
+    </w:lvl>
+    <w:lvl w:ilvl="4" w:tplc="0C0C0003" w:tentative="1">
+      <w:start w:val="1"/>
+      <w:numFmt w:val="bullet"/>
+      <w:lvlText w:val="o"/>
+      <w:lvlJc w:val="left"/>
+      <w:pPr>
+        <w:ind w:left="3600" w:hanging="360"/>
+      </w:pPr>
+      <w:rPr>
+        <w:rFonts w:ascii="Courier New" w:hAnsi="Courier New" w:cs="Courier New" w:hint="default"/>
+      </w:rPr>
+    </w:lvl>
+    <w:lvl w:ilvl="5" w:tplc="0C0C0005" w:tentative="1">
+      <w:start w:val="1"/>
+      <w:numFmt w:val="bullet"/>
+      <w:lvlText w:val=""/>
+      <w:lvlJc w:val="left"/>
+      <w:pPr>
+        <w:ind w:left="4320" w:hanging="360"/>
+      </w:pPr>
+      <w:rPr>
+        <w:rFonts w:ascii="Wingdings" w:hAnsi="Wingdings" w:hint="default"/>
+      </w:rPr>
+    </w:lvl>
+    <w:lvl w:ilvl="6" w:tplc="0C0C0001" w:tentative="1">
+      <w:start w:val="1"/>
+      <w:numFmt w:val="bullet"/>
+      <w:lvlText w:val=""/>
+      <w:lvlJc w:val="left"/>
+      <w:pPr>
+        <w:ind w:left="5040" w:hanging="360"/>
+      </w:pPr>
+      <w:rPr>
+        <w:rFonts w:ascii="Symbol" w:hAnsi="Symbol" w:hint="default"/>
+      </w:rPr>
+    </w:lvl>
+    <w:lvl w:ilvl="7" w:tplc="0C0C0003" w:tentative="1">
+      <w:start w:val="1"/>
+      <w:numFmt w:val="bullet"/>
+      <w:lvlText w:val="o"/>
+      <w:lvlJc w:val="left"/>
+      <w:pPr>
+        <w:ind w:left="5760" w:hanging="360"/>
+      </w:pPr>
+      <w:rPr>
+        <w:rFonts w:ascii="Courier New" w:hAnsi="Courier New" w:cs="Courier New" w:hint="default"/>
+      </w:rPr>
+    </w:lvl>
+    <w:lvl w:ilvl="8" w:tplc="0C0C0005" w:tentative="1">
+      <w:start w:val="1"/>
+      <w:numFmt w:val="bullet"/>
+      <w:lvlText w:val=""/>
+      <w:lvlJc w:val="left"/>
+      <w:pPr>
+        <w:ind w:left="6480" w:hanging="360"/>
+      </w:pPr>
+      <w:rPr>
+        <w:rFonts w:ascii="Wingdings" w:hAnsi="Wingdings" w:hint="default"/>
+      </w:rPr>
+    </w:lvl>
+  </w:abstractNum>
+  <w:abstractNum w:abstractNumId="2" w15:restartNumberingAfterBreak="0">
+    <w:nsid w:val="18EF4807"/>
+    <w:multiLevelType w:val="hybridMultilevel"/>
+    <w:tmpl w:val="58E82C80"/>
+    <w:lvl w:ilvl="0" w:tplc="EA5694F8">
+      <w:start w:val="1"/>
+      <w:numFmt w:val="decimal"/>
+      <w:lvlText w:val="%1."/>
+      <w:lvlJc w:val="left"/>
+      <w:pPr>
+        <w:ind w:left="720" w:hanging="360"/>
+      </w:pPr>
+      <w:rPr>
+        <w:rFonts w:hint="default"/>
+      </w:rPr>
+    </w:lvl>
+    <w:lvl w:ilvl="1" w:tplc="0C0C0019" w:tentative="1">
+      <w:start w:val="1"/>
+      <w:numFmt w:val="lowerLetter"/>
+      <w:lvlText w:val="%2."/>
+      <w:lvlJc w:val="left"/>
+      <w:pPr>
+        <w:ind w:left="1440" w:hanging="360"/>
+      </w:pPr>
+    </w:lvl>
+    <w:lvl w:ilvl="2" w:tplc="0C0C001B" w:tentative="1">
+      <w:start w:val="1"/>
+      <w:numFmt w:val="lowerRoman"/>
+      <w:lvlText w:val="%3."/>
+      <w:lvlJc w:val="right"/>
+      <w:pPr>
+        <w:ind w:left="2160" w:hanging="180"/>
+      </w:pPr>
+    </w:lvl>
+    <w:lvl w:ilvl="3" w:tplc="0C0C000F" w:tentative="1">
+      <w:start w:val="1"/>
+      <w:numFmt w:val="decimal"/>
+      <w:lvlText w:val="%4."/>
+      <w:lvlJc w:val="left"/>
+      <w:pPr>
+        <w:ind w:left="2880" w:hanging="360"/>
+      </w:pPr>
+    </w:lvl>
+    <w:lvl w:ilvl="4" w:tplc="0C0C0019" w:tentative="1">
+      <w:start w:val="1"/>
+      <w:numFmt w:val="lowerLetter"/>
+      <w:lvlText w:val="%5."/>
+      <w:lvlJc w:val="left"/>
+      <w:pPr>
+        <w:ind w:left="3600" w:hanging="360"/>
+      </w:pPr>
+    </w:lvl>
+    <w:lvl w:ilvl="5" w:tplc="0C0C001B" w:tentative="1">
+      <w:start w:val="1"/>
+      <w:numFmt w:val="lowerRoman"/>
+      <w:lvlText w:val="%6."/>
+      <w:lvlJc w:val="right"/>
+      <w:pPr>
+        <w:ind w:left="4320" w:hanging="180"/>
+      </w:pPr>
+    </w:lvl>
+    <w:lvl w:ilvl="6" w:tplc="0C0C000F" w:tentative="1">
+      <w:start w:val="1"/>
+      <w:numFmt w:val="decimal"/>
+      <w:lvlText w:val="%7."/>
+      <w:lvlJc w:val="left"/>
+      <w:pPr>
+        <w:ind w:left="5040" w:hanging="360"/>
+      </w:pPr>
+    </w:lvl>
+    <w:lvl w:ilvl="7" w:tplc="0C0C0019" w:tentative="1">
+      <w:start w:val="1"/>
+      <w:numFmt w:val="lowerLetter"/>
+      <w:lvlText w:val="%8."/>
+      <w:lvlJc w:val="left"/>
+      <w:pPr>
+        <w:ind w:left="5760" w:hanging="360"/>
+      </w:pPr>
+    </w:lvl>
+    <w:lvl w:ilvl="8" w:tplc="0C0C001B" w:tentative="1">
+      <w:start w:val="1"/>
+      <w:numFmt w:val="lowerRoman"/>
+      <w:lvlText w:val="%9."/>
+      <w:lvlJc w:val="right"/>
+      <w:pPr>
+        <w:ind w:left="6480" w:hanging="180"/>
+      </w:pPr>
+    </w:lvl>
+  </w:abstractNum>
+  <w:abstractNum w:abstractNumId="3" w15:restartNumberingAfterBreak="0">
     <w:nsid w:val="1E3E6C03"/>
     <w:multiLevelType w:val="hybridMultilevel"/>
     <w:tmpl w:val="0C207D5E"/>
@@ -4592,7 +7378,7 @@
       </w:pPr>
     </w:lvl>
   </w:abstractNum>
-  <w:abstractNum w:abstractNumId="2" w15:restartNumberingAfterBreak="0">
+  <w:abstractNum w:abstractNumId="4" w15:restartNumberingAfterBreak="0">
     <w:nsid w:val="253C3808"/>
     <w:multiLevelType w:val="hybridMultilevel"/>
     <w:tmpl w:val="A89AAEE0"/>
@@ -4804,7 +7590,120 @@
       </w:rPr>
     </w:lvl>
   </w:abstractNum>
-  <w:abstractNum w:abstractNumId="3" w15:restartNumberingAfterBreak="0">
+  <w:abstractNum w:abstractNumId="5" w15:restartNumberingAfterBreak="0">
+    <w:nsid w:val="2D363681"/>
+    <w:multiLevelType w:val="hybridMultilevel"/>
+    <w:tmpl w:val="6F30FB96"/>
+    <w:lvl w:ilvl="0" w:tplc="0F2A3EC2">
+      <w:start w:val="1"/>
+      <w:numFmt w:val="bullet"/>
+      <w:lvlText w:val="-"/>
+      <w:lvlJc w:val="left"/>
+      <w:pPr>
+        <w:ind w:left="1776" w:hanging="360"/>
+      </w:pPr>
+      <w:rPr>
+        <w:rFonts w:ascii="Arial" w:eastAsia="Arial" w:hAnsi="Arial" w:cs="Arial" w:hint="default"/>
+      </w:rPr>
+    </w:lvl>
+    <w:lvl w:ilvl="1" w:tplc="0C0C0003" w:tentative="1">
+      <w:start w:val="1"/>
+      <w:numFmt w:val="bullet"/>
+      <w:lvlText w:val="o"/>
+      <w:lvlJc w:val="left"/>
+      <w:pPr>
+        <w:ind w:left="2496" w:hanging="360"/>
+      </w:pPr>
+      <w:rPr>
+        <w:rFonts w:ascii="Courier New" w:hAnsi="Courier New" w:cs="Courier New" w:hint="default"/>
+      </w:rPr>
+    </w:lvl>
+    <w:lvl w:ilvl="2" w:tplc="0C0C0005" w:tentative="1">
+      <w:start w:val="1"/>
+      <w:numFmt w:val="bullet"/>
+      <w:lvlText w:val=""/>
+      <w:lvlJc w:val="left"/>
+      <w:pPr>
+        <w:ind w:left="3216" w:hanging="360"/>
+      </w:pPr>
+      <w:rPr>
+        <w:rFonts w:ascii="Wingdings" w:hAnsi="Wingdings" w:hint="default"/>
+      </w:rPr>
+    </w:lvl>
+    <w:lvl w:ilvl="3" w:tplc="0C0C0001" w:tentative="1">
+      <w:start w:val="1"/>
+      <w:numFmt w:val="bullet"/>
+      <w:lvlText w:val=""/>
+      <w:lvlJc w:val="left"/>
+      <w:pPr>
+        <w:ind w:left="3936" w:hanging="360"/>
+      </w:pPr>
+      <w:rPr>
+        <w:rFonts w:ascii="Symbol" w:hAnsi="Symbol" w:hint="default"/>
+      </w:rPr>
+    </w:lvl>
+    <w:lvl w:ilvl="4" w:tplc="0C0C0003" w:tentative="1">
+      <w:start w:val="1"/>
+      <w:numFmt w:val="bullet"/>
+      <w:lvlText w:val="o"/>
+      <w:lvlJc w:val="left"/>
+      <w:pPr>
+        <w:ind w:left="4656" w:hanging="360"/>
+      </w:pPr>
+      <w:rPr>
+        <w:rFonts w:ascii="Courier New" w:hAnsi="Courier New" w:cs="Courier New" w:hint="default"/>
+      </w:rPr>
+    </w:lvl>
+    <w:lvl w:ilvl="5" w:tplc="0C0C0005" w:tentative="1">
+      <w:start w:val="1"/>
+      <w:numFmt w:val="bullet"/>
+      <w:lvlText w:val=""/>
+      <w:lvlJc w:val="left"/>
+      <w:pPr>
+        <w:ind w:left="5376" w:hanging="360"/>
+      </w:pPr>
+      <w:rPr>
+        <w:rFonts w:ascii="Wingdings" w:hAnsi="Wingdings" w:hint="default"/>
+      </w:rPr>
+    </w:lvl>
+    <w:lvl w:ilvl="6" w:tplc="0C0C0001" w:tentative="1">
+      <w:start w:val="1"/>
+      <w:numFmt w:val="bullet"/>
+      <w:lvlText w:val=""/>
+      <w:lvlJc w:val="left"/>
+      <w:pPr>
+        <w:ind w:left="6096" w:hanging="360"/>
+      </w:pPr>
+      <w:rPr>
+        <w:rFonts w:ascii="Symbol" w:hAnsi="Symbol" w:hint="default"/>
+      </w:rPr>
+    </w:lvl>
+    <w:lvl w:ilvl="7" w:tplc="0C0C0003" w:tentative="1">
+      <w:start w:val="1"/>
+      <w:numFmt w:val="bullet"/>
+      <w:lvlText w:val="o"/>
+      <w:lvlJc w:val="left"/>
+      <w:pPr>
+        <w:ind w:left="6816" w:hanging="360"/>
+      </w:pPr>
+      <w:rPr>
+        <w:rFonts w:ascii="Courier New" w:hAnsi="Courier New" w:cs="Courier New" w:hint="default"/>
+      </w:rPr>
+    </w:lvl>
+    <w:lvl w:ilvl="8" w:tplc="0C0C0005" w:tentative="1">
+      <w:start w:val="1"/>
+      <w:numFmt w:val="bullet"/>
+      <w:lvlText w:val=""/>
+      <w:lvlJc w:val="left"/>
+      <w:pPr>
+        <w:ind w:left="7536" w:hanging="360"/>
+      </w:pPr>
+      <w:rPr>
+        <w:rFonts w:ascii="Wingdings" w:hAnsi="Wingdings" w:hint="default"/>
+      </w:rPr>
+    </w:lvl>
+  </w:abstractNum>
+  <w:abstractNum w:abstractNumId="6" w15:restartNumberingAfterBreak="0">
     <w:nsid w:val="3A690ED3"/>
     <w:multiLevelType w:val="multilevel"/>
     <w:tmpl w:val="1D2EE38A"/>
@@ -4917,7 +7816,7 @@
       </w:rPr>
     </w:lvl>
   </w:abstractNum>
-  <w:abstractNum w:abstractNumId="4" w15:restartNumberingAfterBreak="0">
+  <w:abstractNum w:abstractNumId="7" w15:restartNumberingAfterBreak="0">
     <w:nsid w:val="4ED33561"/>
     <w:multiLevelType w:val="multilevel"/>
     <w:tmpl w:val="82E07174"/>
@@ -5030,7 +7929,7 @@
       </w:rPr>
     </w:lvl>
   </w:abstractNum>
-  <w:abstractNum w:abstractNumId="5" w15:restartNumberingAfterBreak="0">
+  <w:abstractNum w:abstractNumId="8" w15:restartNumberingAfterBreak="0">
     <w:nsid w:val="607A7D6B"/>
     <w:multiLevelType w:val="multilevel"/>
     <w:tmpl w:val="634487E4"/>
@@ -5066,7 +7965,7 @@
       <w:lvlText w:val="%1.%2.%3."/>
       <w:lvlJc w:val="left"/>
       <w:pPr>
-        <w:ind w:left="1224" w:hanging="504"/>
+        <w:ind w:left="1072" w:hanging="504"/>
       </w:pPr>
       <w:rPr>
         <w:rFonts w:hint="default"/>
@@ -5145,7 +8044,7 @@
       </w:rPr>
     </w:lvl>
   </w:abstractNum>
-  <w:abstractNum w:abstractNumId="6" w15:restartNumberingAfterBreak="0">
+  <w:abstractNum w:abstractNumId="9" w15:restartNumberingAfterBreak="0">
     <w:nsid w:val="737D474A"/>
     <w:multiLevelType w:val="hybridMultilevel"/>
     <w:tmpl w:val="459CC228"/>
@@ -5258,7 +8157,7 @@
       </w:rPr>
     </w:lvl>
   </w:abstractNum>
-  <w:abstractNum w:abstractNumId="7" w15:restartNumberingAfterBreak="0">
+  <w:abstractNum w:abstractNumId="10" w15:restartNumberingAfterBreak="0">
     <w:nsid w:val="76B60635"/>
     <w:multiLevelType w:val="hybridMultilevel"/>
     <w:tmpl w:val="99B2C0E4"/>
@@ -5371,10 +8270,10 @@
       </w:rPr>
     </w:lvl>
   </w:abstractNum>
-  <w:abstractNum w:abstractNumId="8" w15:restartNumberingAfterBreak="0">
+  <w:abstractNum w:abstractNumId="11" w15:restartNumberingAfterBreak="0">
     <w:nsid w:val="775C680F"/>
     <w:multiLevelType w:val="hybridMultilevel"/>
-    <w:tmpl w:val="FCE80648"/>
+    <w:tmpl w:val="FCE0E51E"/>
     <w:lvl w:ilvl="0" w:tplc="0F2A3EC2">
       <w:start w:val="1"/>
       <w:numFmt w:val="bullet"/>
@@ -5387,7 +8286,7 @@
         <w:rFonts w:ascii="Arial" w:eastAsia="Arial" w:hAnsi="Arial" w:cs="Arial" w:hint="default"/>
       </w:rPr>
     </w:lvl>
-    <w:lvl w:ilvl="1" w:tplc="0C0C0003" w:tentative="1">
+    <w:lvl w:ilvl="1" w:tplc="0C0C0003">
       <w:start w:val="1"/>
       <w:numFmt w:val="bullet"/>
       <w:lvlText w:val="o"/>
@@ -5484,7 +8383,7 @@
       </w:rPr>
     </w:lvl>
   </w:abstractNum>
-  <w:abstractNum w:abstractNumId="9" w15:restartNumberingAfterBreak="0">
+  <w:abstractNum w:abstractNumId="12" w15:restartNumberingAfterBreak="0">
     <w:nsid w:val="7CF057F4"/>
     <w:multiLevelType w:val="hybridMultilevel"/>
     <w:tmpl w:val="FFD2E796"/>
@@ -5697,22 +8596,22 @@
     </w:lvl>
   </w:abstractNum>
   <w:num w:numId="1">
-    <w:abstractNumId w:val="9"/>
+    <w:abstractNumId w:val="12"/>
   </w:num>
   <w:num w:numId="2">
-    <w:abstractNumId w:val="1"/>
+    <w:abstractNumId w:val="3"/>
   </w:num>
   <w:num w:numId="3">
     <w:abstractNumId w:val="0"/>
   </w:num>
   <w:num w:numId="4">
-    <w:abstractNumId w:val="2"/>
+    <w:abstractNumId w:val="4"/>
   </w:num>
   <w:num w:numId="5">
-    <w:abstractNumId w:val="6"/>
+    <w:abstractNumId w:val="9"/>
   </w:num>
   <w:num w:numId="6">
-    <w:abstractNumId w:val="7"/>
+    <w:abstractNumId w:val="10"/>
   </w:num>
   <w:num w:numId="7">
     <w:abstractNumId w:val="0"/>
@@ -5721,22 +8620,61 @@
     </w:lvlOverride>
   </w:num>
   <w:num w:numId="8">
+    <w:abstractNumId w:val="11"/>
+  </w:num>
+  <w:num w:numId="9">
+    <w:abstractNumId w:val="7"/>
+  </w:num>
+  <w:num w:numId="10">
+    <w:abstractNumId w:val="6"/>
+  </w:num>
+  <w:num w:numId="11">
     <w:abstractNumId w:val="8"/>
   </w:num>
-  <w:num w:numId="9">
-    <w:abstractNumId w:val="4"/>
+  <w:num w:numId="12">
+    <w:abstractNumId w:val="8"/>
   </w:num>
-  <w:num w:numId="10">
-    <w:abstractNumId w:val="3"/>
+  <w:num w:numId="13">
+    <w:abstractNumId w:val="8"/>
   </w:num>
-  <w:num w:numId="11">
+  <w:num w:numId="14">
+    <w:abstractNumId w:val="2"/>
+  </w:num>
+  <w:num w:numId="15">
     <w:abstractNumId w:val="5"/>
   </w:num>
-  <w:num w:numId="12">
-    <w:abstractNumId w:val="5"/>
+  <w:num w:numId="16">
+    <w:abstractNumId w:val="1"/>
   </w:num>
-  <w:num w:numId="13">
-    <w:abstractNumId w:val="5"/>
+  <w:num w:numId="17">
+    <w:abstractNumId w:val="8"/>
+    <w:lvlOverride w:ilvl="0">
+      <w:startOverride w:val="1"/>
+    </w:lvlOverride>
+    <w:lvlOverride w:ilvl="1">
+      <w:startOverride w:val="1"/>
+    </w:lvlOverride>
+    <w:lvlOverride w:ilvl="2">
+      <w:startOverride w:val="1"/>
+    </w:lvlOverride>
+    <w:lvlOverride w:ilvl="3">
+      <w:startOverride w:val="1"/>
+    </w:lvlOverride>
+    <w:lvlOverride w:ilvl="4">
+      <w:startOverride w:val="1"/>
+    </w:lvlOverride>
+    <w:lvlOverride w:ilvl="5">
+      <w:startOverride w:val="1"/>
+    </w:lvlOverride>
+    <w:lvlOverride w:ilvl="6">
+      <w:startOverride w:val="1"/>
+    </w:lvlOverride>
+    <w:lvlOverride w:ilvl="7">
+      <w:startOverride w:val="1"/>
+    </w:lvlOverride>
+    <w:lvlOverride w:ilvl="8">
+      <w:startOverride w:val="1"/>
+    </w:lvlOverride>
   </w:num>
 </w:numbering>
 </file>
@@ -6190,6 +9128,25 @@
       <w:szCs w:val="26"/>
     </w:rPr>
   </w:style>
+  <w:style w:type="paragraph" w:styleId="Titre3">
+    <w:name w:val="heading 3"/>
+    <w:link w:val="Titre3Car"/>
+    <w:uiPriority w:val="9"/>
+    <w:unhideWhenUsed/>
+    <w:qFormat/>
+    <w:rsid w:val="00E26530"/>
+    <w:pPr>
+      <w:keepNext/>
+      <w:keepLines/>
+      <w:spacing w:before="240" w:after="240" w:line="360" w:lineRule="auto"/>
+      <w:outlineLvl w:val="2"/>
+    </w:pPr>
+    <w:rPr>
+      <w:rFonts w:eastAsiaTheme="majorEastAsia" w:cstheme="majorBidi"/>
+      <w:b/>
+      <w:sz w:val="26"/>
+    </w:rPr>
+  </w:style>
   <w:style w:type="character" w:default="1" w:styleId="Policepardfaut">
     <w:name w:val="Default Paragraph Font"/>
     <w:uiPriority w:val="1"/>
@@ -6389,6 +9346,18 @@
     <w:rPr>
       <w:rFonts w:ascii="Times New Roman" w:eastAsia="Times New Roman" w:hAnsi="Times New Roman" w:cs="Times New Roman"/>
       <w:lang w:val="fr-CA"/>
+    </w:rPr>
+  </w:style>
+  <w:style w:type="character" w:customStyle="1" w:styleId="Titre3Car">
+    <w:name w:val="Titre 3 Car"/>
+    <w:basedOn w:val="Policepardfaut"/>
+    <w:link w:val="Titre3"/>
+    <w:uiPriority w:val="9"/>
+    <w:rsid w:val="00E26530"/>
+    <w:rPr>
+      <w:rFonts w:eastAsiaTheme="majorEastAsia" w:cstheme="majorBidi"/>
+      <w:b/>
+      <w:sz w:val="26"/>
     </w:rPr>
   </w:style>
 </w:styles>

</xml_diff>

<commit_message>
Mise a jout Rapport
</commit_message>
<xml_diff>
--- a/rapports de stage/Rapport de stage _ Eric M Kandja.docx
+++ b/rapports de stage/Rapport de stage _ Eric M Kandja.docx
@@ -419,7 +419,7 @@
         <w:rPr>
           <w:noProof/>
         </w:rPr>
-        <w:t>02/06/2021</w:t>
+        <w:t>03/06/2021</w:t>
       </w:r>
       <w:r>
         <w:fldChar w:fldCharType="end"/>
@@ -2690,7 +2690,19 @@
         <w:rPr>
           <w:lang w:val="fr-CA"/>
         </w:rPr>
-        <w:t xml:space="preserve">Répartition des tâches dans l’équipe : Nous avions d’abord commencer à subdiviser le travail selon les pages écran qui ont été fourni afin de créer un </w:t>
+        <w:t>Suivi</w:t>
+      </w:r>
+      <w:r>
+        <w:rPr>
+          <w:lang w:val="fr-CA"/>
+        </w:rPr>
+        <w:t xml:space="preserve"> des tâches dans l’équipe : </w:t>
+      </w:r>
+      <w:r>
+        <w:rPr>
+          <w:lang w:val="fr-CA"/>
+        </w:rPr>
+        <w:t xml:space="preserve">Il se fait dans Trello selon le </w:t>
       </w:r>
       <w:proofErr w:type="spellStart"/>
       <w:r>
@@ -2704,21 +2716,660 @@
         <w:rPr>
           <w:lang w:val="fr-CA"/>
         </w:rPr>
-        <w:t xml:space="preserve"> dans Trello. </w:t>
+        <w:t xml:space="preserve"> qui a été constitué.</w:t>
       </w:r>
     </w:p>
     <w:p>
       <w:pPr>
         <w:pStyle w:val="Paragraphedeliste"/>
-        <w:rPr>
-          <w:lang w:val="fr-CA"/>
-        </w:rPr>
-      </w:pPr>
-      <w:r>
-        <w:rPr>
-          <w:lang w:val="fr-CA"/>
-        </w:rPr>
-        <w:t xml:space="preserve">Ainsi Michael Lacroix est responsable des pages écran ou composants suivants : </w:t>
+        <w:numPr>
+          <w:ilvl w:val="0"/>
+          <w:numId w:val="16"/>
+        </w:numPr>
+        <w:rPr>
+          <w:lang w:val="fr-CA"/>
+        </w:rPr>
+      </w:pPr>
+      <w:r>
+        <w:rPr>
+          <w:lang w:val="fr-CA"/>
+        </w:rPr>
+        <w:t xml:space="preserve">Mise en commun des travaux : Nous utilisons </w:t>
+      </w:r>
+      <w:proofErr w:type="spellStart"/>
+      <w:r>
+        <w:rPr>
+          <w:lang w:val="fr-CA"/>
+        </w:rPr>
+        <w:t>Github</w:t>
+      </w:r>
+      <w:proofErr w:type="spellEnd"/>
+      <w:r>
+        <w:rPr>
+          <w:lang w:val="fr-CA"/>
+        </w:rPr>
+        <w:t xml:space="preserve"> comme gestionnaire de version</w:t>
+      </w:r>
+      <w:r>
+        <w:rPr>
+          <w:lang w:val="fr-CA"/>
+        </w:rPr>
+        <w:t>s</w:t>
+      </w:r>
+      <w:r>
+        <w:rPr>
+          <w:lang w:val="fr-CA"/>
+        </w:rPr>
+        <w:t xml:space="preserve">. Pour chaque travail, une branche indépendante sur </w:t>
+      </w:r>
+      <w:proofErr w:type="spellStart"/>
+      <w:r>
+        <w:rPr>
+          <w:lang w:val="fr-CA"/>
+        </w:rPr>
+        <w:t>Github</w:t>
+      </w:r>
+      <w:proofErr w:type="spellEnd"/>
+      <w:r>
+        <w:rPr>
+          <w:lang w:val="fr-CA"/>
+        </w:rPr>
+        <w:t xml:space="preserve"> est créée. Une fois par semaine, une rencontre d’équipe est </w:t>
+      </w:r>
+      <w:r>
+        <w:rPr>
+          <w:lang w:val="fr-CA"/>
+        </w:rPr>
+        <w:t>organisée</w:t>
+      </w:r>
+      <w:r>
+        <w:rPr>
+          <w:lang w:val="fr-CA"/>
+        </w:rPr>
+        <w:t xml:space="preserve"> pour fusionner les branches </w:t>
+      </w:r>
+      <w:r>
+        <w:rPr>
+          <w:lang w:val="fr-CA"/>
+        </w:rPr>
+        <w:t>avec</w:t>
+      </w:r>
+      <w:r>
+        <w:rPr>
+          <w:lang w:val="fr-CA"/>
+        </w:rPr>
+        <w:t xml:space="preserve"> la branche principale après un</w:t>
+      </w:r>
+      <w:r>
+        <w:rPr>
+          <w:lang w:val="fr-CA"/>
+        </w:rPr>
+        <w:t>e</w:t>
+      </w:r>
+      <w:r>
+        <w:rPr>
+          <w:lang w:val="fr-CA"/>
+        </w:rPr>
+        <w:t xml:space="preserve"> séance de présentation de ce qui a été fait.</w:t>
+      </w:r>
+    </w:p>
+    <w:p>
+      <w:pPr>
+        <w:pStyle w:val="Titre2"/>
+        <w:rPr>
+          <w:lang w:val="fr-CA"/>
+        </w:rPr>
+      </w:pPr>
+      <w:r>
+        <w:rPr>
+          <w:lang w:val="fr-CA"/>
+        </w:rPr>
+        <w:t>Déroulement des travaux</w:t>
+      </w:r>
+    </w:p>
+    <w:p>
+      <w:pPr>
+        <w:rPr>
+          <w:lang w:val="fr-CA"/>
+        </w:rPr>
+      </w:pPr>
+      <w:r>
+        <w:rPr>
+          <w:lang w:val="fr-CA"/>
+        </w:rPr>
+        <w:t xml:space="preserve">Après avoir mis en place le </w:t>
+      </w:r>
+      <w:proofErr w:type="spellStart"/>
+      <w:r>
+        <w:rPr>
+          <w:lang w:val="fr-CA"/>
+        </w:rPr>
+        <w:t>backlog</w:t>
+      </w:r>
+      <w:proofErr w:type="spellEnd"/>
+      <w:r>
+        <w:rPr>
+          <w:lang w:val="fr-CA"/>
+        </w:rPr>
+        <w:t xml:space="preserve">, nous avons décidé de faire des « Sprint » d’une semaine chacun au cours desquels chacun de nous </w:t>
+      </w:r>
+      <w:r>
+        <w:rPr>
+          <w:lang w:val="fr-CA"/>
+        </w:rPr>
+        <w:t>doit développer une partie de l’application. Voici comment se sont reparties les huit semaines de simulations de stage.</w:t>
+      </w:r>
+    </w:p>
+    <w:p>
+      <w:pPr>
+        <w:pStyle w:val="Titre3"/>
+        <w:tabs>
+          <w:tab w:val="left" w:pos="1843"/>
+        </w:tabs>
+        <w:rPr>
+          <w:lang w:val="fr-CA"/>
+        </w:rPr>
+      </w:pPr>
+      <w:r>
+        <w:rPr>
+          <w:lang w:val="fr-CA"/>
+        </w:rPr>
+        <w:t>Semaine</w:t>
+      </w:r>
+      <w:r>
+        <w:rPr>
+          <w:lang w:val="fr-CA"/>
+        </w:rPr>
+        <w:t xml:space="preserve"> 1</w:t>
+      </w:r>
+    </w:p>
+    <w:p>
+      <w:pPr>
+        <w:rPr>
+          <w:lang w:val="fr-CA"/>
+        </w:rPr>
+      </w:pPr>
+      <w:r>
+        <w:rPr>
+          <w:b/>
+          <w:bCs/>
+          <w:lang w:val="fr-CA"/>
+        </w:rPr>
+        <w:t>Mission</w:t>
+      </w:r>
+      <w:r>
+        <w:rPr>
+          <w:lang w:val="fr-CA"/>
+        </w:rPr>
+        <w:t> : Présentation des objectifs du stage</w:t>
+      </w:r>
+      <w:r>
+        <w:rPr>
+          <w:lang w:val="fr-CA"/>
+        </w:rPr>
+        <w:t xml:space="preserve"> et du projet</w:t>
+      </w:r>
+    </w:p>
+    <w:p>
+      <w:pPr>
+        <w:rPr>
+          <w:lang w:val="fr-CA"/>
+        </w:rPr>
+      </w:pPr>
+      <w:r>
+        <w:rPr>
+          <w:b/>
+          <w:bCs/>
+          <w:lang w:val="fr-CA"/>
+        </w:rPr>
+        <w:t>Responsab</w:t>
+      </w:r>
+      <w:r>
+        <w:rPr>
+          <w:b/>
+          <w:bCs/>
+          <w:lang w:val="fr-CA"/>
+        </w:rPr>
+        <w:t>ilité</w:t>
+      </w:r>
+      <w:r>
+        <w:rPr>
+          <w:lang w:val="fr-CA"/>
+        </w:rPr>
+        <w:t> : Coordonnateurs de stage</w:t>
+      </w:r>
+    </w:p>
+    <w:p>
+      <w:pPr>
+        <w:rPr>
+          <w:lang w:val="fr-CA"/>
+        </w:rPr>
+      </w:pPr>
+      <w:r>
+        <w:rPr>
+          <w:b/>
+          <w:bCs/>
+          <w:lang w:val="fr-CA"/>
+        </w:rPr>
+        <w:t xml:space="preserve">Réalisations : </w:t>
+      </w:r>
+      <w:r>
+        <w:rPr>
+          <w:lang w:val="fr-CA"/>
+        </w:rPr>
+        <w:t xml:space="preserve">Au cours de la semaine, les objectifs du stage nous ont été présentés. Les documents explicatifs </w:t>
+      </w:r>
+      <w:r>
+        <w:rPr>
+          <w:lang w:val="fr-CA"/>
+        </w:rPr>
+        <w:t>du projet</w:t>
+      </w:r>
+      <w:r>
+        <w:rPr>
+          <w:lang w:val="fr-CA"/>
+        </w:rPr>
+        <w:t xml:space="preserve"> ainsi que le thème </w:t>
+      </w:r>
+      <w:proofErr w:type="spellStart"/>
+      <w:r>
+        <w:rPr>
+          <w:lang w:val="fr-CA"/>
+        </w:rPr>
+        <w:t>Metronic</w:t>
+      </w:r>
+      <w:proofErr w:type="spellEnd"/>
+      <w:r>
+        <w:rPr>
+          <w:lang w:val="fr-CA"/>
+        </w:rPr>
+        <w:t xml:space="preserve"> et les pages écran en Adobe XD nous ont été remis.</w:t>
+      </w:r>
+    </w:p>
+    <w:p>
+      <w:pPr>
+        <w:pStyle w:val="Titre3"/>
+        <w:rPr>
+          <w:lang w:val="fr-CA"/>
+        </w:rPr>
+      </w:pPr>
+      <w:r>
+        <w:rPr>
+          <w:lang w:val="fr-CA"/>
+        </w:rPr>
+        <w:lastRenderedPageBreak/>
+        <w:t>Semaine 2</w:t>
+      </w:r>
+    </w:p>
+    <w:p>
+      <w:pPr>
+        <w:rPr>
+          <w:lang w:val="fr-CA"/>
+        </w:rPr>
+      </w:pPr>
+      <w:r>
+        <w:rPr>
+          <w:b/>
+          <w:bCs/>
+          <w:lang w:val="fr-CA"/>
+        </w:rPr>
+        <w:t>Mission</w:t>
+      </w:r>
+      <w:r>
+        <w:rPr>
+          <w:lang w:val="fr-CA"/>
+        </w:rPr>
+        <w:t xml:space="preserve"> : Étude du </w:t>
+      </w:r>
+      <w:r>
+        <w:rPr>
+          <w:lang w:val="fr-CA"/>
+        </w:rPr>
+        <w:t>Framework</w:t>
+      </w:r>
+      <w:r>
+        <w:rPr>
+          <w:lang w:val="fr-CA"/>
+        </w:rPr>
+        <w:t xml:space="preserve"> </w:t>
+      </w:r>
+      <w:proofErr w:type="spellStart"/>
+      <w:r>
+        <w:rPr>
+          <w:lang w:val="fr-CA"/>
+        </w:rPr>
+        <w:t>Metronic</w:t>
+      </w:r>
+      <w:proofErr w:type="spellEnd"/>
+    </w:p>
+    <w:p>
+      <w:pPr>
+        <w:rPr>
+          <w:lang w:val="fr-CA"/>
+        </w:rPr>
+      </w:pPr>
+      <w:r>
+        <w:rPr>
+          <w:b/>
+          <w:bCs/>
+          <w:lang w:val="fr-CA"/>
+        </w:rPr>
+        <w:t>Responsabilité</w:t>
+      </w:r>
+      <w:r>
+        <w:rPr>
+          <w:lang w:val="fr-CA"/>
+        </w:rPr>
+        <w:t> : Étudiants</w:t>
+      </w:r>
+    </w:p>
+    <w:p>
+      <w:pPr>
+        <w:rPr>
+          <w:lang w:val="fr-CA"/>
+        </w:rPr>
+      </w:pPr>
+      <w:r>
+        <w:rPr>
+          <w:b/>
+          <w:bCs/>
+          <w:lang w:val="fr-CA"/>
+        </w:rPr>
+        <w:t>Réalisations</w:t>
+      </w:r>
+      <w:r>
+        <w:rPr>
+          <w:lang w:val="fr-CA"/>
+        </w:rPr>
+        <w:t xml:space="preserve"> : Au cours de la semaine 2, nous avons installé </w:t>
+      </w:r>
+      <w:hyperlink r:id="rId11" w:history="1">
+        <w:proofErr w:type="spellStart"/>
+        <w:r>
+          <w:rPr>
+            <w:rStyle w:val="Lienhypertexte"/>
+            <w:lang w:val="fr-CA"/>
+          </w:rPr>
+          <w:t>Metronic</w:t>
+        </w:r>
+        <w:proofErr w:type="spellEnd"/>
+      </w:hyperlink>
+      <w:r>
+        <w:rPr>
+          <w:lang w:val="fr-CA"/>
+        </w:rPr>
+        <w:t xml:space="preserve"> sur </w:t>
+      </w:r>
+      <w:r>
+        <w:rPr>
+          <w:lang w:val="fr-CA"/>
+        </w:rPr>
+        <w:t>nos environnements</w:t>
+      </w:r>
+      <w:r>
+        <w:rPr>
+          <w:lang w:val="fr-CA"/>
+        </w:rPr>
+        <w:t xml:space="preserve"> de développement, lu la documentation en ligne et procéd</w:t>
+      </w:r>
+      <w:r>
+        <w:rPr>
+          <w:lang w:val="fr-CA"/>
+        </w:rPr>
+        <w:t>é</w:t>
+      </w:r>
+      <w:r>
+        <w:rPr>
+          <w:lang w:val="fr-CA"/>
+        </w:rPr>
+        <w:t xml:space="preserve"> à la configuration de quelques composants pour bien comprendre le fonctionnement du </w:t>
+      </w:r>
+      <w:r>
+        <w:rPr>
+          <w:lang w:val="fr-CA"/>
+        </w:rPr>
+        <w:t>Framework</w:t>
+      </w:r>
+      <w:r>
+        <w:rPr>
+          <w:lang w:val="fr-CA"/>
+        </w:rPr>
+        <w:t>.</w:t>
+      </w:r>
+    </w:p>
+    <w:p>
+      <w:pPr>
+        <w:pStyle w:val="Titre3"/>
+        <w:rPr>
+          <w:lang w:val="fr-CA"/>
+        </w:rPr>
+      </w:pPr>
+      <w:r>
+        <w:rPr>
+          <w:lang w:val="fr-CA"/>
+        </w:rPr>
+        <w:t>Semaine 3</w:t>
+      </w:r>
+    </w:p>
+    <w:p>
+      <w:pPr>
+        <w:rPr>
+          <w:lang w:val="fr-CA"/>
+        </w:rPr>
+      </w:pPr>
+      <w:r>
+        <w:rPr>
+          <w:b/>
+          <w:bCs/>
+          <w:lang w:val="fr-CA"/>
+        </w:rPr>
+        <w:t>Mission</w:t>
+      </w:r>
+      <w:r>
+        <w:rPr>
+          <w:lang w:val="fr-CA"/>
+        </w:rPr>
+        <w:t> : Approfondissement des fonctionnalités du Framework</w:t>
+      </w:r>
+    </w:p>
+    <w:p>
+      <w:pPr>
+        <w:rPr>
+          <w:lang w:val="fr-CA"/>
+        </w:rPr>
+      </w:pPr>
+      <w:r>
+        <w:rPr>
+          <w:b/>
+          <w:bCs/>
+          <w:lang w:val="fr-CA"/>
+        </w:rPr>
+        <w:t>Responsabilité</w:t>
+      </w:r>
+      <w:r>
+        <w:rPr>
+          <w:lang w:val="fr-CA"/>
+        </w:rPr>
+        <w:t> : Étudiants</w:t>
+      </w:r>
+    </w:p>
+    <w:p>
+      <w:pPr>
+        <w:rPr>
+          <w:lang w:val="fr-CA"/>
+        </w:rPr>
+      </w:pPr>
+      <w:r>
+        <w:rPr>
+          <w:b/>
+          <w:bCs/>
+          <w:lang w:val="fr-CA"/>
+        </w:rPr>
+        <w:t>Réalisations</w:t>
+      </w:r>
+      <w:r>
+        <w:rPr>
+          <w:lang w:val="fr-CA"/>
+        </w:rPr>
+        <w:t xml:space="preserve"> : </w:t>
+      </w:r>
+      <w:r>
+        <w:rPr>
+          <w:lang w:val="fr-CA"/>
+        </w:rPr>
+        <w:t xml:space="preserve">Au cours de la semaine 3, il nous avait été demandé d’approfondir nos connaissances sur le Framework </w:t>
+      </w:r>
+      <w:proofErr w:type="spellStart"/>
+      <w:r>
+        <w:rPr>
+          <w:lang w:val="fr-CA"/>
+        </w:rPr>
+        <w:t>Metronic</w:t>
+      </w:r>
+      <w:proofErr w:type="spellEnd"/>
+      <w:r>
+        <w:rPr>
+          <w:lang w:val="fr-CA"/>
+        </w:rPr>
+        <w:t xml:space="preserve"> et </w:t>
+      </w:r>
+      <w:r>
+        <w:rPr>
+          <w:lang w:val="fr-CA"/>
+        </w:rPr>
+        <w:t>de commencer à regarder comment le travail devrait être subdivisé au sein de l’équipe.</w:t>
+      </w:r>
+    </w:p>
+    <w:p>
+      <w:pPr>
+        <w:pStyle w:val="Titre3"/>
+        <w:rPr>
+          <w:lang w:val="fr-CA"/>
+        </w:rPr>
+      </w:pPr>
+      <w:r>
+        <w:rPr>
+          <w:lang w:val="fr-CA"/>
+        </w:rPr>
+        <w:t>Semaine 4</w:t>
+      </w:r>
+    </w:p>
+    <w:p>
+      <w:pPr>
+        <w:rPr>
+          <w:lang w:val="fr-CA"/>
+        </w:rPr>
+      </w:pPr>
+      <w:r>
+        <w:rPr>
+          <w:b/>
+          <w:bCs/>
+          <w:lang w:val="fr-CA"/>
+        </w:rPr>
+        <w:t>Mission</w:t>
+      </w:r>
+      <w:r>
+        <w:rPr>
+          <w:lang w:val="fr-CA"/>
+        </w:rPr>
+        <w:t> : Découpage des tâches</w:t>
+      </w:r>
+    </w:p>
+    <w:p>
+      <w:pPr>
+        <w:rPr>
+          <w:lang w:val="fr-CA"/>
+        </w:rPr>
+      </w:pPr>
+      <w:r>
+        <w:rPr>
+          <w:b/>
+          <w:bCs/>
+          <w:lang w:val="fr-CA"/>
+        </w:rPr>
+        <w:t>Responsabilité</w:t>
+      </w:r>
+      <w:r>
+        <w:rPr>
+          <w:lang w:val="fr-CA"/>
+        </w:rPr>
+        <w:t> : Coordonnateur de stage et étudiants</w:t>
+      </w:r>
+    </w:p>
+    <w:p>
+      <w:pPr>
+        <w:rPr>
+          <w:lang w:val="fr-CA"/>
+        </w:rPr>
+      </w:pPr>
+      <w:r>
+        <w:rPr>
+          <w:b/>
+          <w:bCs/>
+          <w:lang w:val="fr-CA"/>
+        </w:rPr>
+        <w:t>Réalisations</w:t>
+      </w:r>
+      <w:r>
+        <w:rPr>
+          <w:lang w:val="fr-CA"/>
+        </w:rPr>
+        <w:t xml:space="preserve"> : </w:t>
+      </w:r>
+      <w:r>
+        <w:rPr>
+          <w:lang w:val="fr-CA"/>
+        </w:rPr>
+        <w:t xml:space="preserve">Le coordonnateur de stage Yassine nous montré comment découper les tâches d’un projet à l’aide de l’application Trello. </w:t>
+      </w:r>
+      <w:r>
+        <w:rPr>
+          <w:lang w:val="fr-CA"/>
+        </w:rPr>
+        <w:t>Notre subdivision du travail s’est faite sur base d</w:t>
+      </w:r>
+      <w:r>
+        <w:rPr>
+          <w:lang w:val="fr-CA"/>
+        </w:rPr>
+        <w:t>es pages écran fourni</w:t>
+      </w:r>
+      <w:r>
+        <w:rPr>
+          <w:lang w:val="fr-CA"/>
+        </w:rPr>
+        <w:t>es</w:t>
+      </w:r>
+      <w:r>
+        <w:rPr>
+          <w:lang w:val="fr-CA"/>
+        </w:rPr>
+        <w:t xml:space="preserve">. </w:t>
+      </w:r>
+    </w:p>
+    <w:p>
+      <w:pPr>
+        <w:rPr>
+          <w:lang w:val="fr-CA"/>
+        </w:rPr>
+      </w:pPr>
+      <w:r>
+        <w:rPr>
+          <w:lang w:val="fr-CA"/>
+        </w:rPr>
+        <w:t xml:space="preserve">Ainsi Michael Lacroix </w:t>
+      </w:r>
+      <w:r>
+        <w:rPr>
+          <w:lang w:val="fr-CA"/>
+        </w:rPr>
+        <w:t>a choisi de s’occuper des</w:t>
+      </w:r>
+      <w:r>
+        <w:rPr>
+          <w:lang w:val="fr-CA"/>
+        </w:rPr>
+        <w:t xml:space="preserve"> pages écran ou composants suivants : </w:t>
       </w:r>
     </w:p>
     <w:p>
@@ -2839,22 +3490,28 @@
     </w:p>
     <w:p>
       <w:pPr>
-        <w:ind w:left="708"/>
-        <w:rPr>
-          <w:lang w:val="fr-CA"/>
-        </w:rPr>
-      </w:pPr>
-      <w:r>
-        <w:rPr>
-          <w:lang w:val="fr-CA"/>
-        </w:rPr>
-        <w:t>Moi, je suis responsable des pages écran suivants</w:t>
-      </w:r>
-      <w:r>
-        <w:rPr>
-          <w:lang w:val="fr-CA"/>
-        </w:rPr>
-        <w:t> :</w:t>
+        <w:rPr>
+          <w:lang w:val="fr-CA"/>
+        </w:rPr>
+      </w:pPr>
+      <w:r>
+        <w:rPr>
+          <w:lang w:val="fr-CA"/>
+        </w:rPr>
+        <w:lastRenderedPageBreak/>
+        <w:t xml:space="preserve">Moi, je </w:t>
+      </w:r>
+      <w:r>
+        <w:rPr>
+          <w:lang w:val="fr-CA"/>
+        </w:rPr>
+        <w:t>me suis responsabilisé pour le</w:t>
+      </w:r>
+      <w:r>
+        <w:rPr>
+          <w:lang w:val="fr-CA"/>
+        </w:rPr>
+        <w:t>s pages écran suivants :</w:t>
       </w:r>
     </w:p>
     <w:p>
@@ -2949,20 +3606,15 @@
     </w:p>
     <w:p>
       <w:pPr>
-        <w:pStyle w:val="Paragraphedeliste"/>
-        <w:numPr>
-          <w:ilvl w:val="0"/>
-          <w:numId w:val="16"/>
-        </w:numPr>
-        <w:rPr>
-          <w:lang w:val="fr-CA"/>
-        </w:rPr>
-      </w:pPr>
-      <w:r>
-        <w:rPr>
-          <w:lang w:val="fr-CA"/>
-        </w:rPr>
-        <w:t xml:space="preserve">Contenu du </w:t>
+        <w:rPr>
+          <w:lang w:val="fr-CA"/>
+        </w:rPr>
+      </w:pPr>
+      <w:r>
+        <w:rPr>
+          <w:lang w:val="fr-CA"/>
+        </w:rPr>
+        <w:t xml:space="preserve">A la fin notre </w:t>
       </w:r>
       <w:proofErr w:type="spellStart"/>
       <w:r>
@@ -2976,22 +3628,14 @@
         <w:rPr>
           <w:lang w:val="fr-CA"/>
         </w:rPr>
-        <w:t> :</w:t>
-      </w:r>
-      <w:r>
-        <w:rPr>
-          <w:lang w:val="fr-CA"/>
-        </w:rPr>
-        <w:t xml:space="preserve"> Le contenu ci-dessous a été identifié pour être mis dans le </w:t>
-      </w:r>
-      <w:proofErr w:type="spellStart"/>
-      <w:r>
-        <w:rPr>
-          <w:lang w:val="fr-CA"/>
-        </w:rPr>
-        <w:t>backlog</w:t>
-      </w:r>
-      <w:proofErr w:type="spellEnd"/>
+        <w:t> </w:t>
+      </w:r>
+      <w:r>
+        <w:rPr>
+          <w:lang w:val="fr-CA"/>
+        </w:rPr>
+        <w:t>avait comme contenu les tâches reprises dans le tableau ci-dessous</w:t>
+      </w:r>
       <w:r>
         <w:rPr>
           <w:lang w:val="fr-CA"/>
@@ -3362,7 +4006,6 @@
                 <w:color w:val="000000"/>
                 <w:lang w:val="fr-CA"/>
               </w:rPr>
-              <w:lastRenderedPageBreak/>
               <w:t>3</w:t>
             </w:r>
           </w:p>
@@ -4483,15 +5126,7 @@
                 <w:color w:val="000000"/>
                 <w:lang w:val="fr-CA"/>
               </w:rPr>
-              <w:t>Intégration</w:t>
-            </w:r>
-            <w:r>
-              <w:rPr>
-                <w:rFonts w:eastAsia="Times New Roman"/>
-                <w:color w:val="000000"/>
-                <w:lang w:val="fr-CA"/>
-              </w:rPr>
-              <w:t xml:space="preserve"> de l'API</w:t>
+              <w:t>Intégration de l'API</w:t>
             </w:r>
           </w:p>
         </w:tc>
@@ -4533,492 +5168,77 @@
     </w:tbl>
     <w:p>
       <w:pPr>
+        <w:rPr>
+          <w:lang w:val="fr-CA"/>
+        </w:rPr>
+      </w:pPr>
+      <w:r>
+        <w:rPr>
+          <w:b/>
+          <w:bCs/>
+          <w:lang w:val="fr-CA"/>
+        </w:rPr>
+        <w:t>Sprint 1</w:t>
+      </w:r>
+      <w:r>
+        <w:rPr>
+          <w:lang w:val="fr-CA"/>
+        </w:rPr>
+        <w:t> : Au courant de la semaine 4, voici les tâches à effectuer et à rendre à la fin du sprint d’une semaine :</w:t>
+      </w:r>
+    </w:p>
+    <w:p>
+      <w:pPr>
         <w:pStyle w:val="Paragraphedeliste"/>
         <w:numPr>
           <w:ilvl w:val="0"/>
-          <w:numId w:val="16"/>
+          <w:numId w:val="8"/>
         </w:numPr>
-        <w:rPr>
-          <w:lang w:val="fr-CA"/>
-        </w:rPr>
-      </w:pPr>
-      <w:r>
-        <w:rPr>
-          <w:lang w:val="fr-CA"/>
-        </w:rPr>
-        <w:t xml:space="preserve">Mise en commun des travaux : Nous utilisons </w:t>
-      </w:r>
-      <w:proofErr w:type="spellStart"/>
-      <w:r>
-        <w:rPr>
-          <w:lang w:val="fr-CA"/>
-        </w:rPr>
-        <w:t>Github</w:t>
-      </w:r>
-      <w:proofErr w:type="spellEnd"/>
-      <w:r>
-        <w:rPr>
-          <w:lang w:val="fr-CA"/>
-        </w:rPr>
-        <w:t xml:space="preserve"> comme gestionnaire de version</w:t>
-      </w:r>
-      <w:r>
-        <w:rPr>
-          <w:lang w:val="fr-CA"/>
-        </w:rPr>
-        <w:t>s</w:t>
-      </w:r>
-      <w:r>
-        <w:rPr>
-          <w:lang w:val="fr-CA"/>
-        </w:rPr>
-        <w:t xml:space="preserve">. Pour chaque travail, une branche indépendante sur </w:t>
-      </w:r>
-      <w:proofErr w:type="spellStart"/>
-      <w:r>
-        <w:rPr>
-          <w:lang w:val="fr-CA"/>
-        </w:rPr>
-        <w:t>Github</w:t>
-      </w:r>
-      <w:proofErr w:type="spellEnd"/>
-      <w:r>
-        <w:rPr>
-          <w:lang w:val="fr-CA"/>
-        </w:rPr>
-        <w:t xml:space="preserve"> est créée. Une fois par semaine, une rencontre d’équipe est </w:t>
-      </w:r>
-      <w:r>
-        <w:rPr>
-          <w:lang w:val="fr-CA"/>
-        </w:rPr>
-        <w:t>organisée</w:t>
-      </w:r>
-      <w:r>
-        <w:rPr>
-          <w:lang w:val="fr-CA"/>
-        </w:rPr>
-        <w:t xml:space="preserve"> pour fusionner les branches </w:t>
-      </w:r>
-      <w:r>
-        <w:rPr>
-          <w:lang w:val="fr-CA"/>
-        </w:rPr>
-        <w:t>avec</w:t>
-      </w:r>
-      <w:r>
-        <w:rPr>
-          <w:lang w:val="fr-CA"/>
-        </w:rPr>
-        <w:t xml:space="preserve"> la branche principale après un séance de présentation de ce qui a été fait.</w:t>
-      </w:r>
-    </w:p>
-    <w:p>
-      <w:pPr>
-        <w:pStyle w:val="Titre2"/>
-        <w:rPr>
-          <w:lang w:val="fr-CA"/>
-        </w:rPr>
-      </w:pPr>
-      <w:r>
-        <w:rPr>
-          <w:lang w:val="fr-CA"/>
-        </w:rPr>
-        <w:t>Déroulement des travaux</w:t>
-      </w:r>
-    </w:p>
-    <w:p>
-      <w:pPr>
-        <w:rPr>
-          <w:lang w:val="fr-CA"/>
-        </w:rPr>
-      </w:pPr>
-      <w:r>
-        <w:rPr>
-          <w:lang w:val="fr-CA"/>
-        </w:rPr>
-        <w:t xml:space="preserve">Après avoir mis en place le </w:t>
-      </w:r>
-      <w:proofErr w:type="spellStart"/>
-      <w:r>
-        <w:rPr>
-          <w:lang w:val="fr-CA"/>
-        </w:rPr>
-        <w:t>backlog</w:t>
-      </w:r>
-      <w:proofErr w:type="spellEnd"/>
-      <w:r>
-        <w:rPr>
-          <w:lang w:val="fr-CA"/>
-        </w:rPr>
-        <w:t xml:space="preserve">, nous avons décidé de faire des « Sprint » d’une semaine chacun au cours desquels chacun de nous </w:t>
-      </w:r>
-      <w:r>
-        <w:rPr>
-          <w:lang w:val="fr-CA"/>
-        </w:rPr>
-        <w:t>doit développer une partie de l’application. Voici comment se sont reparties les huit semaines de simulations de stage.</w:t>
-      </w:r>
-    </w:p>
-    <w:p>
-      <w:pPr>
-        <w:pStyle w:val="Titre3"/>
-        <w:tabs>
-          <w:tab w:val="left" w:pos="1843"/>
-        </w:tabs>
-        <w:rPr>
-          <w:lang w:val="fr-CA"/>
-        </w:rPr>
-      </w:pPr>
-      <w:r>
-        <w:rPr>
-          <w:lang w:val="fr-CA"/>
-        </w:rPr>
-        <w:t>Semaine</w:t>
-      </w:r>
-      <w:r>
-        <w:rPr>
-          <w:lang w:val="fr-CA"/>
-        </w:rPr>
-        <w:t xml:space="preserve"> 1</w:t>
-      </w:r>
-    </w:p>
-    <w:p>
-      <w:pPr>
-        <w:rPr>
-          <w:lang w:val="fr-CA"/>
-        </w:rPr>
-      </w:pPr>
-      <w:r>
-        <w:rPr>
-          <w:b/>
-          <w:bCs/>
-          <w:lang w:val="fr-CA"/>
-        </w:rPr>
-        <w:t>Mission</w:t>
-      </w:r>
-      <w:r>
-        <w:rPr>
-          <w:lang w:val="fr-CA"/>
-        </w:rPr>
-        <w:t> : Présentation des objectifs du stage</w:t>
-      </w:r>
-      <w:r>
-        <w:rPr>
-          <w:lang w:val="fr-CA"/>
-        </w:rPr>
-        <w:t xml:space="preserve"> et du projet</w:t>
-      </w:r>
-    </w:p>
-    <w:p>
-      <w:pPr>
-        <w:rPr>
-          <w:lang w:val="fr-CA"/>
-        </w:rPr>
-      </w:pPr>
-      <w:r>
-        <w:rPr>
-          <w:b/>
-          <w:bCs/>
-          <w:lang w:val="fr-CA"/>
-        </w:rPr>
-        <w:t>Responsab</w:t>
-      </w:r>
-      <w:r>
-        <w:rPr>
-          <w:b/>
-          <w:bCs/>
-          <w:lang w:val="fr-CA"/>
-        </w:rPr>
-        <w:t>ilité</w:t>
-      </w:r>
-      <w:r>
-        <w:rPr>
-          <w:lang w:val="fr-CA"/>
-        </w:rPr>
-        <w:t> : Coordonnateurs de stage</w:t>
-      </w:r>
-    </w:p>
-    <w:p>
-      <w:pPr>
-        <w:rPr>
-          <w:lang w:val="fr-CA"/>
-        </w:rPr>
-      </w:pPr>
-      <w:r>
-        <w:rPr>
-          <w:b/>
-          <w:bCs/>
-          <w:lang w:val="fr-CA"/>
-        </w:rPr>
-        <w:t xml:space="preserve">Réalisations : </w:t>
-      </w:r>
-      <w:r>
-        <w:rPr>
-          <w:lang w:val="fr-CA"/>
-        </w:rPr>
-        <w:t xml:space="preserve">Au cours de la semaine, les objectifs du stage nous ont été présentés. Les documents explicatifs </w:t>
-      </w:r>
-      <w:r>
-        <w:rPr>
-          <w:lang w:val="fr-CA"/>
-        </w:rPr>
-        <w:t>du projet</w:t>
-      </w:r>
-      <w:r>
-        <w:rPr>
-          <w:lang w:val="fr-CA"/>
-        </w:rPr>
-        <w:t xml:space="preserve"> ainsi que le thème </w:t>
-      </w:r>
-      <w:proofErr w:type="spellStart"/>
-      <w:r>
-        <w:rPr>
-          <w:lang w:val="fr-CA"/>
-        </w:rPr>
-        <w:t>Metronic</w:t>
-      </w:r>
-      <w:proofErr w:type="spellEnd"/>
-      <w:r>
-        <w:rPr>
-          <w:lang w:val="fr-CA"/>
-        </w:rPr>
-        <w:t xml:space="preserve"> et les pages écran en Adobe XD nous ont été remis.</w:t>
-      </w:r>
-    </w:p>
-    <w:p>
-      <w:pPr>
-        <w:pStyle w:val="Titre3"/>
-        <w:rPr>
-          <w:lang w:val="fr-CA"/>
-        </w:rPr>
-      </w:pPr>
-      <w:r>
-        <w:rPr>
-          <w:lang w:val="fr-CA"/>
-        </w:rPr>
-        <w:t>Semaine 2</w:t>
-      </w:r>
-    </w:p>
-    <w:p>
-      <w:pPr>
-        <w:rPr>
-          <w:lang w:val="fr-CA"/>
-        </w:rPr>
-      </w:pPr>
-      <w:r>
-        <w:rPr>
-          <w:b/>
-          <w:bCs/>
-          <w:lang w:val="fr-CA"/>
-        </w:rPr>
-        <w:t>Mission</w:t>
-      </w:r>
-      <w:r>
-        <w:rPr>
-          <w:lang w:val="fr-CA"/>
-        </w:rPr>
-        <w:t xml:space="preserve"> : Étude du </w:t>
-      </w:r>
-      <w:r>
-        <w:rPr>
-          <w:lang w:val="fr-CA"/>
-        </w:rPr>
-        <w:t>Framework</w:t>
-      </w:r>
-      <w:r>
-        <w:rPr>
-          <w:lang w:val="fr-CA"/>
-        </w:rPr>
-        <w:t xml:space="preserve"> </w:t>
-      </w:r>
-      <w:proofErr w:type="spellStart"/>
-      <w:r>
-        <w:rPr>
-          <w:lang w:val="fr-CA"/>
-        </w:rPr>
-        <w:t>Metronic</w:t>
-      </w:r>
-      <w:proofErr w:type="spellEnd"/>
-    </w:p>
-    <w:p>
-      <w:pPr>
-        <w:rPr>
-          <w:lang w:val="fr-CA"/>
-        </w:rPr>
-      </w:pPr>
-      <w:r>
-        <w:rPr>
-          <w:b/>
-          <w:bCs/>
-          <w:lang w:val="fr-CA"/>
-        </w:rPr>
-        <w:t>Responsabilité</w:t>
-      </w:r>
-      <w:r>
-        <w:rPr>
-          <w:lang w:val="fr-CA"/>
-        </w:rPr>
-        <w:t> : Étudiants</w:t>
-      </w:r>
-    </w:p>
-    <w:p>
-      <w:pPr>
-        <w:rPr>
-          <w:lang w:val="fr-CA"/>
-        </w:rPr>
-      </w:pPr>
-      <w:r>
-        <w:rPr>
-          <w:b/>
-          <w:bCs/>
-          <w:lang w:val="fr-CA"/>
-        </w:rPr>
-        <w:lastRenderedPageBreak/>
-        <w:t>Réalisations</w:t>
-      </w:r>
-      <w:r>
-        <w:rPr>
-          <w:lang w:val="fr-CA"/>
-        </w:rPr>
-        <w:t xml:space="preserve"> : Au cours de la semaine 2, nous avons installé </w:t>
-      </w:r>
-      <w:hyperlink r:id="rId11" w:history="1">
-        <w:proofErr w:type="spellStart"/>
-        <w:r>
-          <w:rPr>
-            <w:rStyle w:val="Lienhypertexte"/>
-            <w:lang w:val="fr-CA"/>
-          </w:rPr>
-          <w:t>Metronic</w:t>
-        </w:r>
-        <w:proofErr w:type="spellEnd"/>
-      </w:hyperlink>
-      <w:r>
-        <w:rPr>
-          <w:lang w:val="fr-CA"/>
-        </w:rPr>
-        <w:t xml:space="preserve"> sur </w:t>
-      </w:r>
-      <w:r>
-        <w:rPr>
-          <w:lang w:val="fr-CA"/>
-        </w:rPr>
-        <w:t>nos environnements</w:t>
-      </w:r>
-      <w:r>
-        <w:rPr>
-          <w:lang w:val="fr-CA"/>
-        </w:rPr>
-        <w:t xml:space="preserve"> de développement, lu la documentation en ligne et procéd</w:t>
-      </w:r>
-      <w:r>
-        <w:rPr>
-          <w:lang w:val="fr-CA"/>
-        </w:rPr>
-        <w:t>é</w:t>
-      </w:r>
-      <w:r>
-        <w:rPr>
-          <w:lang w:val="fr-CA"/>
-        </w:rPr>
-        <w:t xml:space="preserve"> à la configuration de quelques composants pour bien comprendre le fonctionnement du </w:t>
-      </w:r>
-      <w:r>
-        <w:rPr>
-          <w:lang w:val="fr-CA"/>
-        </w:rPr>
-        <w:t>Framework</w:t>
-      </w:r>
-      <w:r>
-        <w:rPr>
-          <w:lang w:val="fr-CA"/>
-        </w:rPr>
-        <w:t>.</w:t>
-      </w:r>
-    </w:p>
-    <w:p>
-      <w:pPr>
-        <w:pStyle w:val="Titre3"/>
-        <w:rPr>
-          <w:lang w:val="fr-CA"/>
-        </w:rPr>
-      </w:pPr>
-      <w:r>
-        <w:rPr>
-          <w:lang w:val="fr-CA"/>
-        </w:rPr>
-        <w:t>Semaine 3</w:t>
-      </w:r>
-    </w:p>
-    <w:p>
-      <w:pPr>
-        <w:rPr>
-          <w:lang w:val="fr-CA"/>
-        </w:rPr>
-      </w:pPr>
-      <w:r>
-        <w:rPr>
-          <w:b/>
-          <w:bCs/>
-          <w:lang w:val="fr-CA"/>
-        </w:rPr>
-        <w:t>Mission</w:t>
-      </w:r>
-      <w:r>
-        <w:rPr>
-          <w:lang w:val="fr-CA"/>
-        </w:rPr>
-        <w:t xml:space="preserve"> : </w:t>
-      </w:r>
-      <w:r>
-        <w:rPr>
-          <w:lang w:val="fr-CA"/>
-        </w:rPr>
-        <w:t>Approfondissement des fonctionnalités du Framework</w:t>
-      </w:r>
-    </w:p>
-    <w:p>
-      <w:pPr>
-        <w:rPr>
-          <w:lang w:val="fr-CA"/>
-        </w:rPr>
-      </w:pPr>
-      <w:r>
-        <w:rPr>
-          <w:b/>
-          <w:bCs/>
-          <w:lang w:val="fr-CA"/>
-        </w:rPr>
-        <w:t>Responsabilité</w:t>
-      </w:r>
-      <w:r>
-        <w:rPr>
-          <w:lang w:val="fr-CA"/>
-        </w:rPr>
-        <w:t> : Étudiants</w:t>
-      </w:r>
-    </w:p>
-    <w:p>
-      <w:pPr>
-        <w:rPr>
-          <w:lang w:val="fr-CA"/>
-        </w:rPr>
-      </w:pPr>
-      <w:r>
-        <w:rPr>
-          <w:b/>
-          <w:bCs/>
-          <w:lang w:val="fr-CA"/>
-        </w:rPr>
-        <w:t>Réalisations</w:t>
-      </w:r>
-      <w:r>
-        <w:rPr>
-          <w:lang w:val="fr-CA"/>
-        </w:rPr>
-        <w:t xml:space="preserve"> : </w:t>
-      </w:r>
+      </w:pPr>
+      <w:r>
+        <w:t>Michael Lacroix: Menu, Header, Foo</w:t>
+      </w:r>
+      <w:r>
+        <w:t>ter</w:t>
+      </w:r>
+    </w:p>
+    <w:p>
+      <w:pPr>
+        <w:pStyle w:val="Paragraphedeliste"/>
+        <w:numPr>
+          <w:ilvl w:val="0"/>
+          <w:numId w:val="8"/>
+        </w:numPr>
+        <w:rPr>
+          <w:lang w:val="fr-CA"/>
+        </w:rPr>
+      </w:pPr>
+      <w:r>
+        <w:rPr>
+          <w:lang w:val="fr-CA"/>
+        </w:rPr>
+        <w:t>Eric Kandja: Tableau de bord</w:t>
+      </w:r>
+      <w:r>
+        <w:rPr>
+          <w:lang w:val="fr-CA"/>
+        </w:rPr>
+        <w:t xml:space="preserve"> global</w:t>
+      </w:r>
+    </w:p>
+    <w:p>
+      <w:pPr>
+        <w:rPr>
+          <w:lang w:val="fr-CA"/>
+        </w:rPr>
+      </w:pPr>
+    </w:p>
+    <w:p>
+      <w:pPr>
+        <w:rPr>
+          <w:lang w:val="fr-CA"/>
+        </w:rPr>
+      </w:pPr>
     </w:p>
     <w:p>
       <w:pPr>
@@ -5058,6 +5278,7 @@
         <w:rPr>
           <w:lang w:val="fr-CA"/>
         </w:rPr>
+        <w:lastRenderedPageBreak/>
         <w:t>Présentation des objectifs du stage et du projet par les encadreurs de stages</w:t>
       </w:r>
     </w:p>
@@ -5159,7 +5380,21 @@
         <w:rPr>
           <w:lang w:val="en-CA"/>
         </w:rPr>
-        <w:t>Sprint 1 :  ML – Menu, Header, Footer,</w:t>
+        <w:t xml:space="preserve">Sprint </w:t>
+      </w:r>
+      <w:proofErr w:type="gramStart"/>
+      <w:r>
+        <w:rPr>
+          <w:lang w:val="en-CA"/>
+        </w:rPr>
+        <w:t>1 :</w:t>
+      </w:r>
+      <w:proofErr w:type="gramEnd"/>
+      <w:r>
+        <w:rPr>
+          <w:lang w:val="en-CA"/>
+        </w:rPr>
+        <w:t xml:space="preserve">  ML – Menu, Header, Footer,</w:t>
       </w:r>
       <w:r>
         <w:rPr>
@@ -5191,13 +5426,27 @@
         <w:rPr>
           <w:lang w:val="fr-CA"/>
         </w:rPr>
-        <w:t xml:space="preserve"> 2</w:t>
-      </w:r>
-      <w:r>
-        <w:rPr>
-          <w:lang w:val="fr-CA"/>
-        </w:rPr>
-        <w:t xml:space="preserve">  : ML – Tableau de bord d</w:t>
+        <w:t xml:space="preserve"> </w:t>
+      </w:r>
+      <w:proofErr w:type="gramStart"/>
+      <w:r>
+        <w:rPr>
+          <w:lang w:val="fr-CA"/>
+        </w:rPr>
+        <w:t>2</w:t>
+      </w:r>
+      <w:r>
+        <w:rPr>
+          <w:lang w:val="fr-CA"/>
+        </w:rPr>
+        <w:t xml:space="preserve">  :</w:t>
+      </w:r>
+      <w:proofErr w:type="gramEnd"/>
+      <w:r>
+        <w:rPr>
+          <w:lang w:val="fr-CA"/>
+        </w:rPr>
+        <w:t xml:space="preserve"> ML – Tableau de bord d</w:t>
       </w:r>
       <w:r>
         <w:rPr>
@@ -5364,7 +5613,14 @@
         <w:rPr>
           <w:lang w:val="fr-CA"/>
         </w:rPr>
-        <w:t>Il me paraît indispensable avant de commencer ce rapport de remercier Mme / M [Nom], mon maître de stage, qui a eu la patience et la pédagogie pour m'accompagner durant toute la période de mon stage. Sa rigueur et sa disponibilité ont fait de ce stage une expérience forte et enrichissante. Aussi, je remercie tous les collaborateurs de l'entreprise [nom] pour leur bienveillance à mon égard.</w:t>
+        <w:t xml:space="preserve">Il me paraît indispensable avant de commencer ce rapport de remercier Mme / M [Nom], mon maître de stage, qui a eu la patience et la pédagogie pour m'accompagner durant toute la période de mon stage. Sa rigueur et sa disponibilité ont fait de ce stage </w:t>
+      </w:r>
+      <w:r>
+        <w:rPr>
+          <w:lang w:val="fr-CA"/>
+        </w:rPr>
+        <w:lastRenderedPageBreak/>
+        <w:t>une expérience forte et enrichissante. Aussi, je remercie tous les collaborateurs de l'entreprise [nom] pour leur bienveillance à mon égard.</w:t>
       </w:r>
     </w:p>
     <w:p>
@@ -5408,115 +5664,76 @@
           <w:bCs/>
           <w:lang w:val="fr-CA"/>
         </w:rPr>
-        <w:t>Page 3 :INTRODUCTION</w:t>
-      </w:r>
-    </w:p>
-    <w:p>
-      <w:pPr>
-        <w:rPr>
-          <w:lang w:val="fr-CA"/>
-        </w:rPr>
-      </w:pPr>
-      <w:r>
-        <w:rPr>
-          <w:lang w:val="fr-CA"/>
-        </w:rPr>
-        <w:t>- Présentation rapide du stage [durée, lieu, domaine, entreprise, fonction...]</w:t>
-      </w:r>
-    </w:p>
-    <w:p>
-      <w:pPr>
-        <w:rPr>
-          <w:lang w:val="fr-CA"/>
-        </w:rPr>
-      </w:pPr>
-      <w:r>
-        <w:rPr>
-          <w:lang w:val="fr-CA"/>
-        </w:rPr>
-        <w:t>Ex: J'ai effectué un stage au sein de l'entreprise [nom] à [ville] du [date] au [date], une entreprise spécialisée dans [domaine d'activité]. Sous la responsabilité de [nom], j'ai pu notamment travailler sur [préciser].</w:t>
-      </w:r>
-    </w:p>
-    <w:p>
-      <w:pPr>
-        <w:rPr>
-          <w:lang w:val="fr-CA"/>
-        </w:rPr>
-      </w:pPr>
-    </w:p>
-    <w:p>
-      <w:pPr>
-        <w:rPr>
-          <w:lang w:val="fr-CA"/>
-        </w:rPr>
-      </w:pPr>
-      <w:r>
-        <w:rPr>
-          <w:lang w:val="fr-CA"/>
-        </w:rPr>
-        <w:t>- Objectifs et problématique de la mission</w:t>
-      </w:r>
-    </w:p>
-    <w:p>
-      <w:pPr>
-        <w:rPr>
-          <w:lang w:val="fr-CA"/>
-        </w:rPr>
-      </w:pPr>
-      <w:r>
-        <w:rPr>
-          <w:lang w:val="fr-CA"/>
-        </w:rPr>
-        <w:lastRenderedPageBreak/>
-        <w:t>Ex: Bien plus qu'enrichir mes connaissances, ce stage a été pour moi l'occasion de découvrir (préciser plus précisément). Aussi, je me suis intéressé aux enjeux de [préciser].</w:t>
-      </w:r>
-    </w:p>
-    <w:p>
-      <w:pPr>
-        <w:rPr>
-          <w:lang w:val="fr-CA"/>
-        </w:rPr>
-      </w:pPr>
-    </w:p>
-    <w:p>
-      <w:pPr>
-        <w:rPr>
-          <w:lang w:val="fr-CA"/>
-        </w:rPr>
-      </w:pPr>
+        <w:t>Page 3</w:t>
+      </w:r>
+      <w:proofErr w:type="gramStart"/>
       <w:r>
         <w:rPr>
           <w:b/>
           <w:bCs/>
           <w:lang w:val="fr-CA"/>
         </w:rPr>
-        <w:t>Page 4 : L'ENTREPRISE</w:t>
-      </w:r>
-    </w:p>
-    <w:p>
-      <w:pPr>
-        <w:rPr>
-          <w:lang w:val="fr-CA"/>
-        </w:rPr>
-      </w:pPr>
-      <w:r>
-        <w:rPr>
-          <w:lang w:val="fr-CA"/>
-        </w:rPr>
-        <w:t>- Présentation précise et domaine d'activité</w:t>
-      </w:r>
-    </w:p>
-    <w:p>
-      <w:pPr>
-        <w:rPr>
-          <w:lang w:val="fr-CA"/>
-        </w:rPr>
-      </w:pPr>
-      <w:r>
-        <w:rPr>
-          <w:lang w:val="fr-CA"/>
-        </w:rPr>
-        <w:t>- Historique et évolution dans le temps, position sur le marché, environnement économique et concurrence</w:t>
+        <w:t xml:space="preserve"> :INTRODUCTION</w:t>
+      </w:r>
+      <w:proofErr w:type="gramEnd"/>
+    </w:p>
+    <w:p>
+      <w:pPr>
+        <w:rPr>
+          <w:lang w:val="fr-CA"/>
+        </w:rPr>
+      </w:pPr>
+      <w:r>
+        <w:rPr>
+          <w:lang w:val="fr-CA"/>
+        </w:rPr>
+        <w:t>- Présentation rapide du stage [durée, lieu, domaine, entreprise, fonction...]</w:t>
+      </w:r>
+    </w:p>
+    <w:p>
+      <w:pPr>
+        <w:rPr>
+          <w:lang w:val="fr-CA"/>
+        </w:rPr>
+      </w:pPr>
+      <w:r>
+        <w:rPr>
+          <w:lang w:val="fr-CA"/>
+        </w:rPr>
+        <w:t>Ex: J'ai effectué un stage au sein de l'entreprise [nom] à [ville] du [date] au [date], une entreprise spécialisée dans [domaine d'activité]. Sous la responsabilité de [nom], j'ai pu notamment travailler sur [préciser].</w:t>
+      </w:r>
+    </w:p>
+    <w:p>
+      <w:pPr>
+        <w:rPr>
+          <w:lang w:val="fr-CA"/>
+        </w:rPr>
+      </w:pPr>
+    </w:p>
+    <w:p>
+      <w:pPr>
+        <w:rPr>
+          <w:lang w:val="fr-CA"/>
+        </w:rPr>
+      </w:pPr>
+      <w:r>
+        <w:rPr>
+          <w:lang w:val="fr-CA"/>
+        </w:rPr>
+        <w:t>- Objectifs et problématique de la mission</w:t>
+      </w:r>
+    </w:p>
+    <w:p>
+      <w:pPr>
+        <w:rPr>
+          <w:lang w:val="fr-CA"/>
+        </w:rPr>
+      </w:pPr>
+      <w:r>
+        <w:rPr>
+          <w:lang w:val="fr-CA"/>
+        </w:rPr>
+        <w:t>Ex: Bien plus qu'enrichir mes connaissances, ce stage a été pour moi l'occasion de découvrir (préciser plus précisément). Aussi, je me suis intéressé aux enjeux de [préciser].</w:t>
       </w:r>
     </w:p>
     <w:p>
@@ -5538,6 +5755,54 @@
           <w:bCs/>
           <w:lang w:val="fr-CA"/>
         </w:rPr>
+        <w:t>Page 4 : L'ENTREPRISE</w:t>
+      </w:r>
+    </w:p>
+    <w:p>
+      <w:pPr>
+        <w:rPr>
+          <w:lang w:val="fr-CA"/>
+        </w:rPr>
+      </w:pPr>
+      <w:r>
+        <w:rPr>
+          <w:lang w:val="fr-CA"/>
+        </w:rPr>
+        <w:t>- Présentation précise et domaine d'activité</w:t>
+      </w:r>
+    </w:p>
+    <w:p>
+      <w:pPr>
+        <w:rPr>
+          <w:lang w:val="fr-CA"/>
+        </w:rPr>
+      </w:pPr>
+      <w:r>
+        <w:rPr>
+          <w:lang w:val="fr-CA"/>
+        </w:rPr>
+        <w:t>- Historique et évolution dans le temps, position sur le marché, environnement économique et concurrence</w:t>
+      </w:r>
+    </w:p>
+    <w:p>
+      <w:pPr>
+        <w:rPr>
+          <w:lang w:val="fr-CA"/>
+        </w:rPr>
+      </w:pPr>
+    </w:p>
+    <w:p>
+      <w:pPr>
+        <w:rPr>
+          <w:lang w:val="fr-CA"/>
+        </w:rPr>
+      </w:pPr>
+      <w:r>
+        <w:rPr>
+          <w:b/>
+          <w:bCs/>
+          <w:lang w:val="fr-CA"/>
+        </w:rPr>
         <w:t>Page 5 : LE CADRE DU STAGE</w:t>
       </w:r>
     </w:p>
@@ -5551,7 +5816,21 @@
         <w:rPr>
           <w:lang w:val="fr-CA"/>
         </w:rPr>
-        <w:t>- Environnement de travail [hiérarchie, services , nombre de salariés ...]</w:t>
+        <w:t xml:space="preserve">- Environnement de travail [hiérarchie, </w:t>
+      </w:r>
+      <w:proofErr w:type="gramStart"/>
+      <w:r>
+        <w:rPr>
+          <w:lang w:val="fr-CA"/>
+        </w:rPr>
+        <w:t>services ,</w:t>
+      </w:r>
+      <w:proofErr w:type="gramEnd"/>
+      <w:r>
+        <w:rPr>
+          <w:lang w:val="fr-CA"/>
+        </w:rPr>
+        <w:t xml:space="preserve"> nombre de salariés ...]</w:t>
       </w:r>
     </w:p>
     <w:p>
@@ -5762,6 +6041,7 @@
           <w:rFonts w:ascii="Calibri" w:eastAsia="Calibri" w:hAnsi="Calibri" w:cs="Calibri"/>
           <w:lang w:val="fr-CA"/>
         </w:rPr>
+        <w:lastRenderedPageBreak/>
         <w:t xml:space="preserve">Table des matières  </w:t>
       </w:r>
     </w:p>
@@ -5989,7 +6269,6 @@
           <w:rFonts w:ascii="Calibri" w:eastAsia="Calibri" w:hAnsi="Calibri" w:cs="Calibri"/>
           <w:lang w:val="fr-CA"/>
         </w:rPr>
-        <w:lastRenderedPageBreak/>
         <w:t xml:space="preserve">Décrivez les principales activités ou tâches que vous avez réalisées dans le cadre de votre stage. </w:t>
       </w:r>
     </w:p>
@@ -6133,7 +6412,23 @@
           <w:rFonts w:ascii="Calibri" w:eastAsia="Calibri" w:hAnsi="Calibri" w:cs="Calibri"/>
           <w:lang w:val="fr-CA"/>
         </w:rPr>
-        <w:t xml:space="preserve">(équipement, logiciels, procédures, normes, documents, etc.). </w:t>
+        <w:t>(</w:t>
+      </w:r>
+      <w:proofErr w:type="gramStart"/>
+      <w:r>
+        <w:rPr>
+          <w:rFonts w:ascii="Calibri" w:eastAsia="Calibri" w:hAnsi="Calibri" w:cs="Calibri"/>
+          <w:lang w:val="fr-CA"/>
+        </w:rPr>
+        <w:t>équipement</w:t>
+      </w:r>
+      <w:proofErr w:type="gramEnd"/>
+      <w:r>
+        <w:rPr>
+          <w:rFonts w:ascii="Calibri" w:eastAsia="Calibri" w:hAnsi="Calibri" w:cs="Calibri"/>
+          <w:lang w:val="fr-CA"/>
+        </w:rPr>
+        <w:t xml:space="preserve">, logiciels, procédures, normes, documents, etc.). </w:t>
       </w:r>
     </w:p>
     <w:p>
@@ -6175,6 +6470,7 @@
           <w:rFonts w:ascii="Calibri" w:eastAsia="Calibri" w:hAnsi="Calibri" w:cs="Calibri"/>
           <w:lang w:val="fr-CA"/>
         </w:rPr>
+        <w:lastRenderedPageBreak/>
         <w:t xml:space="preserve">Décrivez une difficulté que vous avez vécue sur le </w:t>
       </w:r>
       <w:r>
@@ -6418,7 +6714,6 @@
         <w:rPr>
           <w:rFonts w:ascii="Calibri" w:eastAsia="Calibri" w:hAnsi="Calibri" w:cs="Calibri"/>
         </w:rPr>
-        <w:lastRenderedPageBreak/>
         <w:t>Tâches</w:t>
       </w:r>
       <w:proofErr w:type="spellEnd"/>
@@ -6771,6 +7066,7 @@
         <w:rPr>
           <w:lang w:val="fr-CA"/>
         </w:rPr>
+        <w:lastRenderedPageBreak/>
         <w:t>ANNEXES</w:t>
       </w:r>
     </w:p>
@@ -6800,10 +7096,10 @@
           <w:lang w:val="fr-CA"/>
         </w:rPr>
         <w:object w:dxaOrig="1520" w:dyaOrig="987" w14:anchorId="16E9F3FA">
-          <v:shape id="_x0000_i1029" type="#_x0000_t75" style="width:76.2pt;height:49.2pt" o:ole="">
+          <v:shape id="_x0000_i1025" type="#_x0000_t75" style="width:76.2pt;height:49.2pt" o:ole="">
             <v:imagedata r:id="rId12" o:title=""/>
           </v:shape>
-          <o:OLEObject Type="Embed" ProgID="Word.Document.12" ShapeID="_x0000_i1029" DrawAspect="Icon" ObjectID="_1684173874" r:id="rId13">
+          <o:OLEObject Type="Embed" ProgID="Word.Document.12" ShapeID="_x0000_i1025" DrawAspect="Icon" ObjectID="_1684256527" r:id="rId13">
             <o:FieldCodes>\s</o:FieldCodes>
           </o:OLEObject>
         </w:object>
@@ -6956,32 +7252,15 @@
         </w:rPr>
         <w:t xml:space="preserve"> </w:t>
       </w:r>
-      <w:r>
-        <w:fldChar w:fldCharType="begin"/>
-      </w:r>
-      <w:r>
-        <w:rPr>
-          <w:lang w:val="fr-CA"/>
-        </w:rPr>
-        <w:instrText xml:space="preserve"> HYPERLINK "https://lvivity.com/metronic-admin-template" \l ":~:text=What%20is%20Metronic%20and%20what,admin%20dashboard%20for%20website%20management" </w:instrText>
-      </w:r>
-      <w:r>
-        <w:fldChar w:fldCharType="separate"/>
-      </w:r>
-      <w:r>
-        <w:rPr>
-          <w:rStyle w:val="Lienhypertexte"/>
-          <w:lang w:val="fr-CA"/>
-        </w:rPr>
-        <w:t>https://lvivity.com/metronic-admin-template#:~:text=What%20is%20Metronic%20and%20what,admin%20dashboard%20for%20website%20management</w:t>
-      </w:r>
-      <w:r>
-        <w:rPr>
-          <w:rStyle w:val="Lienhypertexte"/>
-          <w:lang w:val="fr-CA"/>
-        </w:rPr>
-        <w:fldChar w:fldCharType="end"/>
-      </w:r>
+      <w:hyperlink r:id="rId2" w:anchor=":~:text=What%20is%20Metronic%20and%20what,admin%20dashboard%20for%20website%20management" w:history="1">
+        <w:r>
+          <w:rPr>
+            <w:rStyle w:val="Lienhypertexte"/>
+            <w:lang w:val="fr-CA"/>
+          </w:rPr>
+          <w:t>https://lvivity.com/metronic-admin-template#:~:text=What%20is%20Metronic%20and%20what,admin%20dashboard%20for%20website%20management</w:t>
+        </w:r>
+      </w:hyperlink>
       <w:r>
         <w:rPr>
           <w:lang w:val="fr-CA"/>

</xml_diff>